<commit_message>
Feedback on latest mansucript draft and submission documents.
</commit_message>
<xml_diff>
--- a/man/manuscript/ecography_submission_2/LandsatTS_reviewer comments.docx
+++ b/man/manuscript/ecography_submission_2/LandsatTS_reviewer comments.docx
@@ -1,6 +1,6 @@
 
 <file path=word/document.xml><?xml version="1.0" encoding="utf-8"?>
-<w:document xmlns:wpc="http://schemas.microsoft.com/office/word/2010/wordprocessingCanvas" xmlns:cx="http://schemas.microsoft.com/office/drawing/2014/chartex" xmlns:cx1="http://schemas.microsoft.com/office/drawing/2015/9/8/chartex" xmlns:cx2="http://schemas.microsoft.com/office/drawing/2015/10/21/chartex" xmlns:cx3="http://schemas.microsoft.com/office/drawing/2016/5/9/chartex" xmlns:cx4="http://schemas.microsoft.com/office/drawing/2016/5/10/chartex" xmlns:cx5="http://schemas.microsoft.com/office/drawing/2016/5/11/chartex" xmlns:cx6="http://schemas.microsoft.com/office/drawing/2016/5/12/chartex" xmlns:cx7="http://schemas.microsoft.com/office/drawing/2016/5/13/chartex" xmlns:cx8="http://schemas.microsoft.com/office/drawing/2016/5/14/chartex" xmlns:mc="http://schemas.openxmlformats.org/markup-compatibility/2006" xmlns:aink="http://schemas.microsoft.com/office/drawing/2016/ink" xmlns:am3d="http://schemas.microsoft.com/office/drawing/2017/model3d" xmlns:o="urn:schemas-microsoft-com:office:office" xmlns:oel="http://schemas.microsoft.com/office/2019/extlst" xmlns:r="http://schemas.openxmlformats.org/officeDocument/2006/relationships" xmlns:m="http://schemas.openxmlformats.org/officeDocument/2006/math" xmlns:v="urn:schemas-microsoft-com:vml" xmlns:wp14="http://schemas.microsoft.com/office/word/2010/wordprocessingDrawing" xmlns:wp="http://schemas.openxmlformats.org/drawingml/2006/wordprocessingDrawing" xmlns:w10="urn:schemas-microsoft-com:office:word" xmlns:w="http://schemas.openxmlformats.org/wordprocessingml/2006/main" xmlns:w14="http://schemas.microsoft.com/office/word/2010/wordml" xmlns:w15="http://schemas.microsoft.com/office/word/2012/wordml" xmlns:w16cex="http://schemas.microsoft.com/office/word/2018/wordml/cex" xmlns:w16cid="http://schemas.microsoft.com/office/word/2016/wordml/cid" xmlns:w16="http://schemas.microsoft.com/office/word/2018/wordml" xmlns:w16sdtdh="http://schemas.microsoft.com/office/word/2020/wordml/sdtdatahash" xmlns:w16se="http://schemas.microsoft.com/office/word/2015/wordml/symex" xmlns:wpg="http://schemas.microsoft.com/office/word/2010/wordprocessingGroup" xmlns:wpi="http://schemas.microsoft.com/office/word/2010/wordprocessingInk" xmlns:wne="http://schemas.microsoft.com/office/word/2006/wordml" xmlns:wps="http://schemas.microsoft.com/office/word/2010/wordprocessingShape" mc:Ignorable="w14 w15 w16se w16cid w16 w16cex w16sdtdh wp14">
+<w:document xmlns:wpc="http://schemas.microsoft.com/office/word/2010/wordprocessingCanvas" xmlns:cx="http://schemas.microsoft.com/office/drawing/2014/chartex" xmlns:cx1="http://schemas.microsoft.com/office/drawing/2015/9/8/chartex" xmlns:cx2="http://schemas.microsoft.com/office/drawing/2015/10/21/chartex" xmlns:cx3="http://schemas.microsoft.com/office/drawing/2016/5/9/chartex" xmlns:cx4="http://schemas.microsoft.com/office/drawing/2016/5/10/chartex" xmlns:cx5="http://schemas.microsoft.com/office/drawing/2016/5/11/chartex" xmlns:cx6="http://schemas.microsoft.com/office/drawing/2016/5/12/chartex" xmlns:cx7="http://schemas.microsoft.com/office/drawing/2016/5/13/chartex" xmlns:cx8="http://schemas.microsoft.com/office/drawing/2016/5/14/chartex" xmlns:mc="http://schemas.openxmlformats.org/markup-compatibility/2006" xmlns:aink="http://schemas.microsoft.com/office/drawing/2016/ink" xmlns:am3d="http://schemas.microsoft.com/office/drawing/2017/model3d" xmlns:o="urn:schemas-microsoft-com:office:office" xmlns:r="http://schemas.openxmlformats.org/officeDocument/2006/relationships" xmlns:m="http://schemas.openxmlformats.org/officeDocument/2006/math" xmlns:v="urn:schemas-microsoft-com:vml" xmlns:wp14="http://schemas.microsoft.com/office/word/2010/wordprocessingDrawing" xmlns:wp="http://schemas.openxmlformats.org/drawingml/2006/wordprocessingDrawing" xmlns:w10="urn:schemas-microsoft-com:office:word" xmlns:w="http://schemas.openxmlformats.org/wordprocessingml/2006/main" xmlns:w14="http://schemas.microsoft.com/office/word/2010/wordml" xmlns:w15="http://schemas.microsoft.com/office/word/2012/wordml" xmlns:w16cex="http://schemas.microsoft.com/office/word/2018/wordml/cex" xmlns:w16cid="http://schemas.microsoft.com/office/word/2016/wordml/cid" xmlns:w16="http://schemas.microsoft.com/office/word/2018/wordml" xmlns:w16sdtdh="http://schemas.microsoft.com/office/word/2020/wordml/sdtdatahash" xmlns:w16se="http://schemas.microsoft.com/office/word/2015/wordml/symex" xmlns:wpg="http://schemas.microsoft.com/office/word/2010/wordprocessingGroup" xmlns:wpi="http://schemas.microsoft.com/office/word/2010/wordprocessingInk" xmlns:wne="http://schemas.microsoft.com/office/word/2006/wordml" xmlns:wps="http://schemas.microsoft.com/office/word/2010/wordprocessingShape" mc:Ignorable="w14 w15 w16se w16cid w16 w16cex w16sdtdh wp14">
   <w:body>
     <w:p>
       <w:pPr>
@@ -24,53 +24,21 @@
           <w:b/>
           <w:bCs/>
         </w:rPr>
-        <w:t xml:space="preserve">Subject Editor (Dr. Michael </w:t>
-      </w:r>
-      <w:proofErr w:type="spellStart"/>
-      <w:r>
-        <w:rPr>
-          <w:b/>
-          <w:bCs/>
-        </w:rPr>
-        <w:t>Borregaard</w:t>
-      </w:r>
-      <w:proofErr w:type="spellEnd"/>
-      <w:r>
-        <w:rPr>
-          <w:b/>
-          <w:bCs/>
-        </w:rPr>
-        <w:t>) Comments</w:t>
-      </w:r>
-    </w:p>
-    <w:p>
-      <w:pPr>
-        <w:pStyle w:val="PlainText"/>
-      </w:pPr>
-      <w:r>
-        <w:t xml:space="preserve">The package is purely geographical, and thus somewhat on the edge of what Ecography </w:t>
-      </w:r>
-      <w:proofErr w:type="gramStart"/>
-      <w:r>
-        <w:t>publishes, but</w:t>
-      </w:r>
-      <w:proofErr w:type="gramEnd"/>
-      <w:r>
-        <w:t xml:space="preserve"> given the widespread use of </w:t>
+        <w:t>Subject Editor (Dr. Michael Borregaard) Comments</w:t>
+      </w:r>
+    </w:p>
+    <w:p>
+      <w:pPr>
+        <w:pStyle w:val="PlainText"/>
+      </w:pPr>
+      <w:r>
+        <w:t xml:space="preserve">The package is purely geographical, and thus somewhat on the edge of what Ecography publishes, but given the widespread use of </w:t>
       </w:r>
       <w:r>
         <w:t>L</w:t>
       </w:r>
       <w:r>
-        <w:t xml:space="preserve">andsat data among ecologists it still seems useful. It does mean, however, that the quite complicated installation procedure becomes an issue. Very few of the readers of Ecography are likely to have </w:t>
-      </w:r>
-      <w:proofErr w:type="spellStart"/>
-      <w:r>
-        <w:t>rgee</w:t>
-      </w:r>
-      <w:proofErr w:type="spellEnd"/>
-      <w:r>
-        <w:t xml:space="preserve"> and google earth engine installed and have an active google earth account. They are not trivial to install, and the reviewer had multiple problems getting the install to work. These procedures should be spelt out much more clearly.</w:t>
+        <w:t>andsat data among ecologists it still seems useful. It does mean, however, that the quite complicated installation procedure becomes an issue. Very few of the readers of Ecography are likely to have rgee and google earth engine installed and have an active google earth account. They are not trivial to install, and the reviewer had multiple problems getting the install to work. These procedures should be spelt out much more clearly.</w:t>
       </w:r>
     </w:p>
     <w:p>
@@ -173,7 +141,6 @@
         </w:rPr>
         <w:t xml:space="preserve">We acknowledge that utilizing the </w:t>
       </w:r>
-      <w:proofErr w:type="spellStart"/>
       <w:r>
         <w:rPr>
           <w:i/>
@@ -182,7 +149,6 @@
         </w:rPr>
         <w:t>LandsatTS</w:t>
       </w:r>
-      <w:proofErr w:type="spellEnd"/>
       <w:r>
         <w:rPr>
           <w:color w:val="4472C4" w:themeColor="accent1"/>
@@ -201,7 +167,6 @@
         </w:rPr>
         <w:t xml:space="preserve">and installation of GEE and </w:t>
       </w:r>
-      <w:proofErr w:type="spellStart"/>
       <w:r>
         <w:rPr>
           <w:i/>
@@ -210,66 +175,17 @@
         </w:rPr>
         <w:t>rgee</w:t>
       </w:r>
-      <w:proofErr w:type="spellEnd"/>
-      <w:r>
-        <w:rPr>
-          <w:color w:val="4472C4" w:themeColor="accent1"/>
-        </w:rPr>
-        <w:t xml:space="preserve"> but believe these are not too high of barriers to use. </w:t>
-      </w:r>
-      <w:r>
-        <w:rPr>
-          <w:color w:val="4472C4" w:themeColor="accent1"/>
-        </w:rPr>
-        <w:t>Landsat data are publicly available, but all data provide</w:t>
-      </w:r>
-      <w:r>
-        <w:rPr>
-          <w:color w:val="4472C4" w:themeColor="accent1"/>
-        </w:rPr>
-        <w:t>r</w:t>
-      </w:r>
-      <w:r>
-        <w:rPr>
-          <w:color w:val="4472C4" w:themeColor="accent1"/>
-        </w:rPr>
-        <w:t>s require an account, whether it’s GEE or the USGS.</w:t>
-      </w:r>
-      <w:r>
-        <w:rPr>
-          <w:color w:val="4472C4" w:themeColor="accent1"/>
-        </w:rPr>
-        <w:t xml:space="preserve"> O</w:t>
-      </w:r>
-      <w:r>
-        <w:rPr>
-          <w:color w:val="4472C4" w:themeColor="accent1"/>
-        </w:rPr>
-        <w:t xml:space="preserve">btaining </w:t>
-      </w:r>
-      <w:r>
-        <w:rPr>
-          <w:color w:val="4472C4" w:themeColor="accent1"/>
-        </w:rPr>
-        <w:t>a GEE account is free</w:t>
-      </w:r>
-      <w:r>
-        <w:rPr>
-          <w:color w:val="4472C4" w:themeColor="accent1"/>
-        </w:rPr>
-        <w:t xml:space="preserve">, </w:t>
-      </w:r>
-      <w:r>
-        <w:rPr>
-          <w:color w:val="4472C4" w:themeColor="accent1"/>
-        </w:rPr>
-        <w:t>fast</w:t>
-      </w:r>
-      <w:r>
-        <w:rPr>
-          <w:color w:val="4472C4" w:themeColor="accent1"/>
-        </w:rPr>
-        <w:t>, and provides access to a wide variety of data</w:t>
+      <w:r>
+        <w:rPr>
+          <w:color w:val="4472C4" w:themeColor="accent1"/>
+        </w:rPr>
+        <w:t xml:space="preserve"> but believe these are not too high of barriers to use. Landsat data are publicly available, but all data providers require an account, whether it’s GEE or the USGS. O</w:t>
+      </w:r>
+      <w:r>
+        <w:rPr>
+          <w:color w:val="4472C4" w:themeColor="accent1"/>
+        </w:rPr>
+        <w:t>btaining a GEE account is free, fast, and provides access to a wide variety of data</w:t>
       </w:r>
       <w:r>
         <w:rPr>
@@ -293,34 +209,14 @@
         <w:rPr>
           <w:color w:val="4472C4" w:themeColor="accent1"/>
         </w:rPr>
-        <w:t xml:space="preserve">While most users find it </w:t>
-      </w:r>
-      <w:r>
-        <w:rPr>
-          <w:color w:val="4472C4" w:themeColor="accent1"/>
-        </w:rPr>
-        <w:t>straightforward</w:t>
-      </w:r>
-      <w:r>
-        <w:rPr>
-          <w:color w:val="4472C4" w:themeColor="accent1"/>
-        </w:rPr>
-        <w:t xml:space="preserve"> to install </w:t>
-      </w:r>
-      <w:r>
-        <w:rPr>
-          <w:color w:val="4472C4" w:themeColor="accent1"/>
-        </w:rPr>
-        <w:t xml:space="preserve">GEE and </w:t>
-      </w:r>
-      <w:proofErr w:type="spellStart"/>
-      <w:r>
-        <w:rPr>
-          <w:color w:val="4472C4" w:themeColor="accent1"/>
-        </w:rPr>
-        <w:t>rgee</w:t>
-      </w:r>
-      <w:proofErr w:type="spellEnd"/>
+        <w:t xml:space="preserve">While most users find it straightforward to install </w:t>
+      </w:r>
+      <w:r>
+        <w:rPr>
+          <w:color w:val="4472C4" w:themeColor="accent1"/>
+        </w:rPr>
+        <w:t>GEE and rgee</w:t>
+      </w:r>
       <w:r>
         <w:rPr>
           <w:color w:val="4472C4" w:themeColor="accent1"/>
@@ -349,21 +245,7 @@
         <w:rPr>
           <w:color w:val="4472C4" w:themeColor="accent1"/>
         </w:rPr>
-        <w:t xml:space="preserve">point users to GEE and </w:t>
-      </w:r>
-      <w:proofErr w:type="spellStart"/>
-      <w:r>
-        <w:rPr>
-          <w:color w:val="4472C4" w:themeColor="accent1"/>
-        </w:rPr>
-        <w:t>rgee</w:t>
-      </w:r>
-      <w:proofErr w:type="spellEnd"/>
-      <w:r>
-        <w:rPr>
-          <w:color w:val="4472C4" w:themeColor="accent1"/>
-        </w:rPr>
-        <w:t xml:space="preserve"> documentation that can help guide them through the installation process.</w:t>
+        <w:t>point users to GEE and rgee documentation that can help guide them through the installation process.</w:t>
       </w:r>
       <w:r>
         <w:rPr>
@@ -377,7 +259,6 @@
         </w:rPr>
         <w:t xml:space="preserve">Overall, the </w:t>
       </w:r>
-      <w:proofErr w:type="spellStart"/>
       <w:r>
         <w:rPr>
           <w:i/>
@@ -386,7 +267,6 @@
         </w:rPr>
         <w:t>LandsatTS</w:t>
       </w:r>
-      <w:proofErr w:type="spellEnd"/>
       <w:r>
         <w:rPr>
           <w:color w:val="4472C4" w:themeColor="accent1"/>
@@ -403,31 +283,7 @@
         <w:rPr>
           <w:color w:val="4472C4" w:themeColor="accent1"/>
         </w:rPr>
-        <w:t xml:space="preserve">can help improve our </w:t>
-      </w:r>
-      <w:r>
-        <w:rPr>
-          <w:color w:val="4472C4" w:themeColor="accent1"/>
-        </w:rPr>
-        <w:t xml:space="preserve">understand </w:t>
-      </w:r>
-      <w:r>
-        <w:rPr>
-          <w:color w:val="4472C4" w:themeColor="accent1"/>
-        </w:rPr>
-        <w:t xml:space="preserve">of </w:t>
-      </w:r>
-      <w:r>
-        <w:rPr>
-          <w:color w:val="4472C4" w:themeColor="accent1"/>
-        </w:rPr>
-        <w:t>ecological dynamics around the world</w:t>
-      </w:r>
-      <w:r>
-        <w:rPr>
-          <w:color w:val="4472C4" w:themeColor="accent1"/>
-        </w:rPr>
-        <w:t xml:space="preserve"> by enabling </w:t>
+        <w:t xml:space="preserve">can help improve our understand of ecological dynamics around the world by enabling </w:t>
       </w:r>
       <w:r>
         <w:rPr>
@@ -470,31 +326,7 @@
         <w:pStyle w:val="PlainText"/>
       </w:pPr>
       <w:r>
-        <w:t xml:space="preserve">In extension of this, it is hard to see whether your </w:t>
-      </w:r>
-      <w:proofErr w:type="spellStart"/>
-      <w:r>
-        <w:t>lsatTS</w:t>
-      </w:r>
-      <w:proofErr w:type="spellEnd"/>
-      <w:r>
-        <w:t xml:space="preserve"> install </w:t>
-      </w:r>
-      <w:proofErr w:type="gramStart"/>
-      <w:r>
-        <w:t>actually works</w:t>
-      </w:r>
-      <w:proofErr w:type="gramEnd"/>
-      <w:r>
-        <w:t xml:space="preserve">, as the running example in the paper requires 2 days to download the data! I would </w:t>
-      </w:r>
-      <w:proofErr w:type="gramStart"/>
-      <w:r>
-        <w:t>definitely like</w:t>
-      </w:r>
-      <w:proofErr w:type="gramEnd"/>
-      <w:r>
-        <w:t xml:space="preserve"> the example in the paper to be one that is immediately runnable, so that a reader can read the paper with a working R session next to them, and also use the example to troubleshoot that their install of the package actually works correctly. Maybe one approach is to split the data acquisition and analysis example into two bits, make </w:t>
+        <w:t xml:space="preserve">In extension of this, it is hard to see whether your lsatTS install actually works, as the running example in the paper requires 2 days to download the data! I would definitely like the example in the paper to be one that is immediately runnable, so that a reader can read the paper with a working R session next to them, and also use the example to troubleshoot that their install of the package actually works correctly. Maybe one approach is to split the data acquisition and analysis example into two bits, make </w:t>
       </w:r>
     </w:p>
     <w:p>
@@ -660,51 +492,26 @@
         <w:rPr>
           <w:color w:val="0070C0"/>
         </w:rPr>
-        <w:t xml:space="preserve">To demonstrated data analysis, </w:t>
+        <w:t>To demonstrated data analysis, the example application now relies on Landsat data included in the package</w:t>
       </w:r>
       <w:r>
         <w:rPr>
           <w:color w:val="0070C0"/>
         </w:rPr>
-        <w:t xml:space="preserve">the example application now relies on </w:t>
+        <w:t xml:space="preserve"> (n = 100 random locations)</w:t>
       </w:r>
       <w:r>
         <w:rPr>
           <w:color w:val="0070C0"/>
         </w:rPr>
-        <w:t xml:space="preserve">Landsat data </w:t>
+        <w:t xml:space="preserve">. </w:t>
       </w:r>
       <w:r>
         <w:rPr>
           <w:color w:val="0070C0"/>
         </w:rPr>
-        <w:t>included in the package</w:t>
-      </w:r>
-      <w:r>
-        <w:rPr>
-          <w:color w:val="0070C0"/>
-        </w:rPr>
-        <w:t xml:space="preserve"> </w:t>
-      </w:r>
-      <w:r>
-        <w:rPr>
-          <w:color w:val="0070C0"/>
-        </w:rPr>
-        <w:t>(n = 100 random locations)</w:t>
-      </w:r>
-      <w:r>
-        <w:rPr>
-          <w:color w:val="0070C0"/>
-        </w:rPr>
-        <w:t xml:space="preserve">. </w:t>
-      </w:r>
-      <w:r>
-        <w:rPr>
-          <w:color w:val="0070C0"/>
-        </w:rPr>
         <w:t xml:space="preserve">The revised example application more efficiently demonstrates functionality of </w:t>
       </w:r>
-      <w:proofErr w:type="spellStart"/>
       <w:r>
         <w:rPr>
           <w:i/>
@@ -713,7 +520,6 @@
         </w:rPr>
         <w:t>LandsatTS</w:t>
       </w:r>
-      <w:proofErr w:type="spellEnd"/>
       <w:r>
         <w:rPr>
           <w:color w:val="0070C0"/>
@@ -731,15 +537,7 @@
         <w:pStyle w:val="PlainText"/>
       </w:pPr>
       <w:r>
-        <w:t xml:space="preserve">Much of the description in the paper is a point-by-point description of the functions, making this read less like an article and more like a printed manual page. It might make sense to leave the function descriptions in there, but I suggest having them a little later (maybe after the example) and focusing more on a description of the philosophy of the package, use case and workflow design. The readme of the </w:t>
-      </w:r>
-      <w:proofErr w:type="spellStart"/>
-      <w:r>
-        <w:t>github</w:t>
-      </w:r>
-      <w:proofErr w:type="spellEnd"/>
-      <w:r>
-        <w:t xml:space="preserve"> repository is useful and contains some good illustrations and could probably be reproduced in the supplementary materials.</w:t>
+        <w:t>Much of the description in the paper is a point-by-point description of the functions, making this read less like an article and more like a printed manual page. It might make sense to leave the function descriptions in there, but I suggest having them a little later (maybe after the example) and focusing more on a description of the philosophy of the package, use case and workflow design. The readme of the github repository is useful and contains some good illustrations and could probably be reproduced in the supplementary materials.</w:t>
       </w:r>
     </w:p>
     <w:p>
@@ -931,64 +729,115 @@
         <w:rPr>
           <w:color w:val="4472C4" w:themeColor="accent1"/>
         </w:rPr>
-        <w:t xml:space="preserve"> there currently are a huge and growing number of R packages, many of which are available through GitHub. GitHub makes it possible to readily implement software changes and updates, as well as easily install the package from within R. </w:t>
-      </w:r>
-    </w:p>
-    <w:p>
-      <w:pPr>
-        <w:pStyle w:val="PlainText"/>
-      </w:pPr>
-    </w:p>
-    <w:p>
-      <w:pPr>
-        <w:pStyle w:val="PlainText"/>
-      </w:pPr>
-      <w:r>
-        <w:t>In general</w:t>
-      </w:r>
-      <w:r>
-        <w:t>,</w:t>
-      </w:r>
-      <w:r>
-        <w:t xml:space="preserve"> the </w:t>
-      </w:r>
-      <w:proofErr w:type="spellStart"/>
-      <w:r>
-        <w:t>github</w:t>
-      </w:r>
-      <w:proofErr w:type="spellEnd"/>
-      <w:r>
-        <w:t xml:space="preserve"> repo and code is well organized and documented, with a good set of unit tests. As a small comment maybe activating continuous integration on repo pushes would secure long-term consistency of the code base.</w:t>
-      </w:r>
-    </w:p>
-    <w:p>
-      <w:pPr>
-        <w:pStyle w:val="PlainText"/>
-        <w:rPr>
-          <w:color w:val="4472C4" w:themeColor="accent1"/>
-        </w:rPr>
-      </w:pPr>
-      <w:commentRangeStart w:id="0"/>
-      <w:r>
-        <w:rPr>
-          <w:color w:val="4472C4" w:themeColor="accent1"/>
-          <w:highlight w:val="yellow"/>
-        </w:rPr>
-        <w:t>Author</w:t>
-      </w:r>
-      <w:r>
-        <w:rPr>
-          <w:color w:val="4472C4" w:themeColor="accent1"/>
-        </w:rPr>
-        <w:t xml:space="preserve"> response: </w:t>
-      </w:r>
-      <w:commentRangeEnd w:id="0"/>
+        <w:t xml:space="preserve"> there currently are a huge and growing number of R packages, many of which are</w:t>
+      </w:r>
+      <w:ins w:id="0" w:author="Jakob Assmann" w:date="2023-01-12T09:29:00Z">
+        <w:r>
+          <w:rPr>
+            <w:color w:val="4472C4" w:themeColor="accent1"/>
+          </w:rPr>
+          <w:t xml:space="preserve"> </w:t>
+        </w:r>
+        <w:commentRangeStart w:id="1"/>
+        <w:r>
+          <w:rPr>
+            <w:color w:val="4472C4" w:themeColor="accent1"/>
+          </w:rPr>
+          <w:t>only</w:t>
+        </w:r>
+      </w:ins>
+      <w:r>
+        <w:rPr>
+          <w:color w:val="4472C4" w:themeColor="accent1"/>
+        </w:rPr>
+        <w:t xml:space="preserve"> </w:t>
+      </w:r>
+      <w:commentRangeEnd w:id="1"/>
       <w:r>
         <w:rPr>
           <w:rStyle w:val="CommentReference"/>
           <w:rFonts w:asciiTheme="minorHAnsi" w:hAnsiTheme="minorHAnsi"/>
         </w:rPr>
-        <w:commentReference w:id="0"/>
+        <w:commentReference w:id="1"/>
+      </w:r>
+      <w:r>
+        <w:rPr>
+          <w:color w:val="4472C4" w:themeColor="accent1"/>
+        </w:rPr>
+        <w:t xml:space="preserve">available through GitHub. GitHub makes it possible to readily implement software changes and updates, as well as easily install the package from </w:t>
+      </w:r>
+      <w:commentRangeStart w:id="2"/>
+      <w:r>
+        <w:rPr>
+          <w:color w:val="4472C4" w:themeColor="accent1"/>
+        </w:rPr>
+        <w:t xml:space="preserve">within R. </w:t>
+      </w:r>
+      <w:commentRangeEnd w:id="2"/>
+      <w:r>
+        <w:rPr>
+          <w:rStyle w:val="CommentReference"/>
+          <w:rFonts w:asciiTheme="minorHAnsi" w:hAnsiTheme="minorHAnsi"/>
+        </w:rPr>
+        <w:commentReference w:id="2"/>
+      </w:r>
+    </w:p>
+    <w:p>
+      <w:pPr>
+        <w:pStyle w:val="PlainText"/>
+      </w:pPr>
+    </w:p>
+    <w:p>
+      <w:pPr>
+        <w:pStyle w:val="PlainText"/>
+      </w:pPr>
+      <w:r>
+        <w:t>In general</w:t>
+      </w:r>
+      <w:r>
+        <w:t>,</w:t>
+      </w:r>
+      <w:r>
+        <w:t xml:space="preserve"> the github repo and code is well organized and documented, with a good set of unit tests. As a small comment maybe activating continuous integration on repo pushes would secure long-term consistency of the code base.</w:t>
+      </w:r>
+    </w:p>
+    <w:p>
+      <w:pPr>
+        <w:pStyle w:val="PlainText"/>
+        <w:rPr>
+          <w:color w:val="4472C4" w:themeColor="accent1"/>
+        </w:rPr>
+      </w:pPr>
+      <w:commentRangeStart w:id="3"/>
+      <w:commentRangeStart w:id="4"/>
+      <w:r>
+        <w:rPr>
+          <w:color w:val="4472C4" w:themeColor="accent1"/>
+          <w:highlight w:val="yellow"/>
+        </w:rPr>
+        <w:t>Author</w:t>
+      </w:r>
+      <w:r>
+        <w:rPr>
+          <w:color w:val="4472C4" w:themeColor="accent1"/>
+        </w:rPr>
+        <w:t xml:space="preserve"> response: </w:t>
+      </w:r>
+      <w:commentRangeEnd w:id="3"/>
+      <w:r>
+        <w:rPr>
+          <w:rStyle w:val="CommentReference"/>
+          <w:rFonts w:asciiTheme="minorHAnsi" w:hAnsiTheme="minorHAnsi"/>
+        </w:rPr>
+        <w:commentReference w:id="3"/>
+      </w:r>
+      <w:commentRangeEnd w:id="4"/>
+      <w:r>
+        <w:rPr>
+          <w:rStyle w:val="CommentReference"/>
+          <w:rFonts w:asciiTheme="minorHAnsi" w:hAnsiTheme="minorHAnsi"/>
+        </w:rPr>
+        <w:commentReference w:id="4"/>
       </w:r>
     </w:p>
     <w:p>
@@ -999,47 +848,299 @@
           <w:numId w:val="2"/>
         </w:numPr>
         <w:rPr>
-          <w:color w:val="4472C4" w:themeColor="accent1"/>
-        </w:rPr>
-      </w:pPr>
-      <w:r>
-        <w:rPr>
-          <w:color w:val="4472C4" w:themeColor="accent1"/>
-          <w:highlight w:val="yellow"/>
-        </w:rPr>
-        <w:t xml:space="preserve">Continuous integration makes sure they don’t mess up the code. </w:t>
-      </w:r>
-      <w:proofErr w:type="gramStart"/>
-      <w:r>
-        <w:rPr>
-          <w:color w:val="4472C4" w:themeColor="accent1"/>
-          <w:highlight w:val="yellow"/>
-        </w:rPr>
-        <w:t>Basically</w:t>
-      </w:r>
-      <w:proofErr w:type="gramEnd"/>
-      <w:r>
-        <w:rPr>
-          <w:color w:val="4472C4" w:themeColor="accent1"/>
-          <w:highlight w:val="yellow"/>
-        </w:rPr>
-        <w:t xml:space="preserve"> we’d stop working on the main branch and instead do development on a side branch that then </w:t>
-      </w:r>
-      <w:proofErr w:type="spellStart"/>
-      <w:r>
-        <w:rPr>
-          <w:color w:val="4472C4" w:themeColor="accent1"/>
-          <w:highlight w:val="yellow"/>
-        </w:rPr>
-        <w:t>get’s</w:t>
-      </w:r>
-      <w:proofErr w:type="spellEnd"/>
-      <w:r>
-        <w:rPr>
-          <w:color w:val="4472C4" w:themeColor="accent1"/>
-          <w:highlight w:val="yellow"/>
-        </w:rPr>
-        <w:t xml:space="preserve"> merged with the main branch</w:t>
+          <w:del w:id="5" w:author="Jakob Assmann" w:date="2023-01-12T10:38:00Z"/>
+          <w:color w:val="4472C4" w:themeColor="accent1"/>
+        </w:rPr>
+      </w:pPr>
+      <w:del w:id="6" w:author="Jakob Assmann" w:date="2023-01-12T10:38:00Z">
+        <w:r>
+          <w:rPr>
+            <w:color w:val="4472C4" w:themeColor="accent1"/>
+            <w:highlight w:val="yellow"/>
+          </w:rPr>
+          <w:delText>Continuous integration makes sure they don’t mess up the code. Basically we’d stop working on the main branch and instead do development on a side branch that then get’s merged with the main branch</w:delText>
+        </w:r>
+        <w:r>
+          <w:rPr>
+            <w:color w:val="4472C4" w:themeColor="accent1"/>
+          </w:rPr>
+          <w:delText xml:space="preserve">. </w:delText>
+        </w:r>
+      </w:del>
+    </w:p>
+    <w:p>
+      <w:pPr>
+        <w:pStyle w:val="PlainText"/>
+        <w:rPr>
+          <w:ins w:id="7" w:author="Jakob Assmann" w:date="2023-01-12T10:38:00Z"/>
+        </w:rPr>
+      </w:pPr>
+      <w:ins w:id="8" w:author="Jakob Assmann" w:date="2023-01-12T10:38:00Z">
+        <w:r>
+          <w:t>This</w:t>
+        </w:r>
+      </w:ins>
+      <w:ins w:id="9" w:author="Jakob Assmann" w:date="2023-01-12T10:40:00Z">
+        <w:r>
+          <w:t xml:space="preserve"> is an excellent suggestion</w:t>
+        </w:r>
+      </w:ins>
+      <w:ins w:id="10" w:author="Jakob Assmann" w:date="2023-01-12T10:50:00Z">
+        <w:r>
+          <w:t>!</w:t>
+        </w:r>
+      </w:ins>
+      <w:ins w:id="11" w:author="Jakob Assmann" w:date="2023-01-12T10:49:00Z">
+        <w:r>
+          <w:t xml:space="preserve"> </w:t>
+        </w:r>
+      </w:ins>
+      <w:ins w:id="12" w:author="Jakob Assmann" w:date="2023-01-12T10:41:00Z">
+        <w:r>
+          <w:t>For now</w:t>
+        </w:r>
+      </w:ins>
+      <w:ins w:id="13" w:author="Jakob Assmann" w:date="2023-01-12T10:50:00Z">
+        <w:r>
+          <w:t>,</w:t>
+        </w:r>
+      </w:ins>
+      <w:ins w:id="14" w:author="Jakob Assmann" w:date="2023-01-12T10:41:00Z">
+        <w:r>
+          <w:t xml:space="preserve"> we have b</w:t>
+        </w:r>
+      </w:ins>
+      <w:ins w:id="15" w:author="Jakob Assmann" w:date="2023-01-12T10:42:00Z">
+        <w:r>
+          <w:t>een running the tests locally</w:t>
+        </w:r>
+      </w:ins>
+      <w:ins w:id="16" w:author="Jakob Assmann" w:date="2023-01-12T10:45:00Z">
+        <w:r>
+          <w:t xml:space="preserve"> before pushes </w:t>
+        </w:r>
+      </w:ins>
+      <w:ins w:id="17" w:author="Jakob Assmann" w:date="2023-01-12T10:47:00Z">
+        <w:r>
+          <w:t xml:space="preserve">to the main branch </w:t>
+        </w:r>
+      </w:ins>
+      <w:ins w:id="18" w:author="Jakob Assmann" w:date="2023-01-12T10:45:00Z">
+        <w:r>
+          <w:t xml:space="preserve">as setting up the </w:t>
+        </w:r>
+      </w:ins>
+      <w:ins w:id="19" w:author="Jakob Assmann" w:date="2023-01-12T10:49:00Z">
+        <w:r>
+          <w:t>rgee-</w:t>
+        </w:r>
+      </w:ins>
+      <w:ins w:id="20" w:author="Jakob Assmann" w:date="2023-01-12T10:45:00Z">
+        <w:r>
+          <w:t>GEE access</w:t>
+        </w:r>
+      </w:ins>
+      <w:ins w:id="21" w:author="Jakob Assmann" w:date="2023-01-12T10:46:00Z">
+        <w:r>
+          <w:t xml:space="preserve"> </w:t>
+        </w:r>
+      </w:ins>
+      <w:ins w:id="22" w:author="Jakob Assmann" w:date="2023-01-12T10:45:00Z">
+        <w:r>
+          <w:t>on the GitHub runners</w:t>
+        </w:r>
+      </w:ins>
+      <w:ins w:id="23" w:author="Jakob Assmann" w:date="2023-01-12T10:46:00Z">
+        <w:r>
+          <w:t xml:space="preserve"> provided a large hurdle given our limited knowledge of </w:t>
+        </w:r>
+      </w:ins>
+      <w:ins w:id="24" w:author="Jakob Assmann" w:date="2023-01-12T10:47:00Z">
+        <w:r>
+          <w:t>GitHub actions</w:t>
+        </w:r>
+      </w:ins>
+      <w:ins w:id="25" w:author="Jakob Assmann" w:date="2023-01-12T10:50:00Z">
+        <w:r>
+          <w:t xml:space="preserve"> and how to </w:t>
+        </w:r>
+      </w:ins>
+      <w:ins w:id="26" w:author="Jakob Assmann" w:date="2023-01-12T10:55:00Z">
+        <w:r>
+          <w:t xml:space="preserve">securely </w:t>
+        </w:r>
+      </w:ins>
+      <w:ins w:id="27" w:author="Jakob Assmann" w:date="2023-01-12T10:50:00Z">
+        <w:r>
+          <w:t>handle the</w:t>
+        </w:r>
+      </w:ins>
+      <w:ins w:id="28" w:author="Jakob Assmann" w:date="2023-01-12T10:55:00Z">
+        <w:r>
+          <w:t xml:space="preserve"> </w:t>
+        </w:r>
+      </w:ins>
+      <w:ins w:id="29" w:author="Jakob Assmann" w:date="2023-01-12T10:50:00Z">
+        <w:r>
+          <w:t>secrets</w:t>
+        </w:r>
+      </w:ins>
+      <w:ins w:id="30" w:author="Jakob Assmann" w:date="2023-01-12T10:52:00Z">
+        <w:r>
+          <w:t xml:space="preserve"> that are required</w:t>
+        </w:r>
+      </w:ins>
+      <w:ins w:id="31" w:author="Jakob Assmann" w:date="2023-01-12T10:47:00Z">
+        <w:r>
+          <w:t xml:space="preserve">. However, we </w:t>
+        </w:r>
+      </w:ins>
+      <w:ins w:id="32" w:author="Jakob Assmann" w:date="2023-01-12T10:51:00Z">
+        <w:r>
+          <w:t xml:space="preserve">are keen to engage with this in the future </w:t>
+        </w:r>
+      </w:ins>
+      <w:ins w:id="33" w:author="Jakob Assmann" w:date="2023-01-12T10:47:00Z">
+        <w:r>
+          <w:t xml:space="preserve">and will aim to implement </w:t>
+        </w:r>
+      </w:ins>
+      <w:ins w:id="34" w:author="Jakob Assmann" w:date="2023-01-12T10:48:00Z">
+        <w:r>
+          <w:t xml:space="preserve">CI </w:t>
+        </w:r>
+      </w:ins>
+      <w:ins w:id="35" w:author="Jakob Assmann" w:date="2023-01-12T10:52:00Z">
+        <w:r>
+          <w:t xml:space="preserve">using GitHub actions </w:t>
+        </w:r>
+      </w:ins>
+      <w:ins w:id="36" w:author="Jakob Assmann" w:date="2023-01-12T10:48:00Z">
+        <w:r>
+          <w:t xml:space="preserve">in the </w:t>
+        </w:r>
+      </w:ins>
+      <w:ins w:id="37" w:author="Jakob Assmann" w:date="2023-01-12T10:51:00Z">
+        <w:r>
+          <w:t>long run</w:t>
+        </w:r>
+      </w:ins>
+      <w:ins w:id="38" w:author="Jakob Assmann" w:date="2023-01-12T10:56:00Z">
+        <w:r>
+          <w:t xml:space="preserve"> – even if just for those functions that don’t required GEE access. </w:t>
+        </w:r>
+      </w:ins>
+      <w:ins w:id="39" w:author="Jakob Assmann" w:date="2023-01-12T10:55:00Z">
+        <w:r>
+          <w:t xml:space="preserve"> </w:t>
+        </w:r>
+      </w:ins>
+      <w:ins w:id="40" w:author="Jakob Assmann" w:date="2023-01-12T10:52:00Z">
+        <w:r>
+          <w:t xml:space="preserve"> </w:t>
+        </w:r>
+      </w:ins>
+    </w:p>
+    <w:p>
+      <w:pPr>
+        <w:pStyle w:val="PlainText"/>
+      </w:pPr>
+    </w:p>
+    <w:p>
+      <w:pPr>
+        <w:pStyle w:val="PlainText"/>
+      </w:pPr>
+      <w:r>
+        <w:t>Secondly, I do have another concern about the package that I'd like you to address. It seems that the workflow is fairly fixed (some functions are marked as "optional"), and I partly get the impression that this package, especially the analytical part, is intended for a very particular pre-determined workflow, leading to a defined set of analyses/results. It would be good to see discussed how much the package lends itself to a broader set of use</w:t>
+      </w:r>
+      <w:r>
+        <w:t xml:space="preserve"> </w:t>
+      </w:r>
+      <w:r>
+        <w:t>cases and frameworks, and how much creativity they allow the researchers using the package.</w:t>
+      </w:r>
+    </w:p>
+    <w:p>
+      <w:pPr>
+        <w:pStyle w:val="PlainText"/>
+        <w:rPr>
+          <w:color w:val="4472C4" w:themeColor="accent1"/>
+        </w:rPr>
+      </w:pPr>
+      <w:commentRangeStart w:id="41"/>
+      <w:r>
+        <w:rPr>
+          <w:color w:val="4472C4" w:themeColor="accent1"/>
+        </w:rPr>
+        <w:t>Author</w:t>
+      </w:r>
+      <w:r>
+        <w:rPr>
+          <w:color w:val="4472C4" w:themeColor="accent1"/>
+        </w:rPr>
+        <w:t xml:space="preserve"> response: </w:t>
+      </w:r>
+      <w:commentRangeEnd w:id="41"/>
+      <w:r>
+        <w:rPr>
+          <w:rStyle w:val="CommentReference"/>
+          <w:rFonts w:asciiTheme="minorHAnsi" w:hAnsiTheme="minorHAnsi"/>
+        </w:rPr>
+        <w:commentReference w:id="41"/>
+      </w:r>
+      <w:r>
+        <w:rPr>
+          <w:color w:val="4472C4" w:themeColor="accent1"/>
+        </w:rPr>
+        <w:t xml:space="preserve">We </w:t>
+      </w:r>
+      <w:r>
+        <w:rPr>
+          <w:color w:val="4472C4" w:themeColor="accent1"/>
+        </w:rPr>
+        <w:t xml:space="preserve">primarily </w:t>
+      </w:r>
+      <w:r>
+        <w:rPr>
+          <w:color w:val="4472C4" w:themeColor="accent1"/>
+        </w:rPr>
+        <w:t>developed this package for generating and analyzing multidecadal time series of vegetation greenness</w:t>
+      </w:r>
+      <w:r>
+        <w:rPr>
+          <w:color w:val="4472C4" w:themeColor="accent1"/>
+        </w:rPr>
+        <w:t xml:space="preserve"> using Landsat data</w:t>
+      </w:r>
+      <w:r>
+        <w:rPr>
+          <w:color w:val="4472C4" w:themeColor="accent1"/>
+        </w:rPr>
+        <w:t xml:space="preserve"> and </w:t>
+      </w:r>
+      <w:r>
+        <w:rPr>
+          <w:color w:val="4472C4" w:themeColor="accent1"/>
+        </w:rPr>
+        <w:t xml:space="preserve">believe </w:t>
+      </w:r>
+      <w:r>
+        <w:rPr>
+          <w:color w:val="4472C4" w:themeColor="accent1"/>
+        </w:rPr>
+        <w:t xml:space="preserve">there is </w:t>
+      </w:r>
+      <w:r>
+        <w:rPr>
+          <w:color w:val="4472C4" w:themeColor="accent1"/>
+        </w:rPr>
+        <w:t xml:space="preserve">considerable </w:t>
+      </w:r>
+      <w:r>
+        <w:rPr>
+          <w:color w:val="4472C4" w:themeColor="accent1"/>
+        </w:rPr>
+        <w:t>interest among the ecological community in conducting similar analyses</w:t>
       </w:r>
       <w:r>
         <w:rPr>
@@ -1047,106 +1148,53 @@
         </w:rPr>
         <w:t xml:space="preserve">. </w:t>
       </w:r>
-    </w:p>
-    <w:p>
-      <w:pPr>
-        <w:pStyle w:val="PlainText"/>
-      </w:pPr>
-    </w:p>
-    <w:p>
-      <w:pPr>
-        <w:pStyle w:val="PlainText"/>
-      </w:pPr>
-      <w:r>
-        <w:t xml:space="preserve">Secondly, I do have another concern about the package that I'd like you to address. It seems that the workflow is </w:t>
-      </w:r>
-      <w:proofErr w:type="gramStart"/>
-      <w:r>
-        <w:t>fairly fixed</w:t>
-      </w:r>
-      <w:proofErr w:type="gramEnd"/>
-      <w:r>
-        <w:t xml:space="preserve"> (some functions are marked as "optional"), and I partly get the impression that this package, especially the analytical part, is intended for a very particular pre-determined workflow, leading to a defined set of analyses/results. It would be good to see discussed how much the package lends itself to a broader set of use</w:t>
-      </w:r>
-      <w:r>
-        <w:t xml:space="preserve"> </w:t>
-      </w:r>
-      <w:r>
-        <w:t>cases and frameworks, and how much creativity they allow the researchers using the package.</w:t>
-      </w:r>
-    </w:p>
-    <w:p>
-      <w:pPr>
-        <w:pStyle w:val="PlainText"/>
-        <w:rPr>
-          <w:color w:val="4472C4" w:themeColor="accent1"/>
-        </w:rPr>
-      </w:pPr>
-      <w:r>
-        <w:rPr>
-          <w:color w:val="4472C4" w:themeColor="accent1"/>
-        </w:rPr>
-        <w:t>Author</w:t>
-      </w:r>
-      <w:r>
-        <w:rPr>
-          <w:color w:val="4472C4" w:themeColor="accent1"/>
-        </w:rPr>
-        <w:t xml:space="preserve"> response: </w:t>
-      </w:r>
-      <w:r>
-        <w:rPr>
-          <w:color w:val="4472C4" w:themeColor="accent1"/>
-        </w:rPr>
-        <w:t xml:space="preserve">We </w:t>
-      </w:r>
-      <w:r>
-        <w:rPr>
-          <w:color w:val="4472C4" w:themeColor="accent1"/>
-        </w:rPr>
-        <w:t xml:space="preserve">primarily </w:t>
-      </w:r>
-      <w:r>
-        <w:rPr>
-          <w:color w:val="4472C4" w:themeColor="accent1"/>
-        </w:rPr>
-        <w:t>developed this package for generating and analyzing multidecadal time series of vegetation greenness</w:t>
-      </w:r>
-      <w:r>
-        <w:rPr>
-          <w:color w:val="4472C4" w:themeColor="accent1"/>
-        </w:rPr>
-        <w:t xml:space="preserve"> using Landsat data</w:t>
-      </w:r>
-      <w:r>
-        <w:rPr>
-          <w:color w:val="4472C4" w:themeColor="accent1"/>
-        </w:rPr>
-        <w:t xml:space="preserve"> and </w:t>
-      </w:r>
-      <w:r>
-        <w:rPr>
-          <w:color w:val="4472C4" w:themeColor="accent1"/>
-        </w:rPr>
-        <w:t xml:space="preserve">believe </w:t>
-      </w:r>
-      <w:r>
-        <w:rPr>
-          <w:color w:val="4472C4" w:themeColor="accent1"/>
-        </w:rPr>
-        <w:t xml:space="preserve">there is </w:t>
-      </w:r>
-      <w:r>
-        <w:rPr>
-          <w:color w:val="4472C4" w:themeColor="accent1"/>
-        </w:rPr>
-        <w:t xml:space="preserve">considerable </w:t>
-      </w:r>
-      <w:r>
-        <w:rPr>
-          <w:color w:val="4472C4" w:themeColor="accent1"/>
-        </w:rPr>
-        <w:t>interest among the ecological community in conducting similar analyses</w:t>
+      <w:r>
+        <w:rPr>
+          <w:color w:val="4472C4" w:themeColor="accent1"/>
+        </w:rPr>
+        <w:t xml:space="preserve">That said, </w:t>
+      </w:r>
+      <w:r>
+        <w:rPr>
+          <w:color w:val="4472C4" w:themeColor="accent1"/>
+        </w:rPr>
+        <w:t>the package</w:t>
+      </w:r>
+      <w:r>
+        <w:rPr>
+          <w:color w:val="4472C4" w:themeColor="accent1"/>
+        </w:rPr>
+        <w:t xml:space="preserve">’s data extraction and processing tools also </w:t>
+      </w:r>
+      <w:r>
+        <w:rPr>
+          <w:color w:val="4472C4" w:themeColor="accent1"/>
+        </w:rPr>
+        <w:t xml:space="preserve">enable users to </w:t>
+      </w:r>
+      <w:r>
+        <w:rPr>
+          <w:color w:val="4472C4" w:themeColor="accent1"/>
+        </w:rPr>
+        <w:t xml:space="preserve">undertake other analyses that rely on carefully processed </w:t>
+      </w:r>
+      <w:r>
+        <w:rPr>
+          <w:color w:val="4472C4" w:themeColor="accent1"/>
+        </w:rPr>
+        <w:t xml:space="preserve">Landsat </w:t>
+      </w:r>
+      <w:r>
+        <w:rPr>
+          <w:color w:val="4472C4" w:themeColor="accent1"/>
+        </w:rPr>
+        <w:t xml:space="preserve">time series </w:t>
+      </w:r>
+      <w:r>
+        <w:rPr>
+          <w:color w:val="4472C4" w:themeColor="accent1"/>
+        </w:rPr>
+        <w:t>data for sample locations</w:t>
       </w:r>
       <w:r>
         <w:rPr>
@@ -1158,60 +1206,6 @@
         <w:rPr>
           <w:color w:val="4472C4" w:themeColor="accent1"/>
         </w:rPr>
-        <w:t xml:space="preserve">That said, </w:t>
-      </w:r>
-      <w:r>
-        <w:rPr>
-          <w:color w:val="4472C4" w:themeColor="accent1"/>
-        </w:rPr>
-        <w:t>the package</w:t>
-      </w:r>
-      <w:r>
-        <w:rPr>
-          <w:color w:val="4472C4" w:themeColor="accent1"/>
-        </w:rPr>
-        <w:t xml:space="preserve">’s data extraction and processing tools also </w:t>
-      </w:r>
-      <w:r>
-        <w:rPr>
-          <w:color w:val="4472C4" w:themeColor="accent1"/>
-        </w:rPr>
-        <w:t xml:space="preserve">enable users to </w:t>
-      </w:r>
-      <w:r>
-        <w:rPr>
-          <w:color w:val="4472C4" w:themeColor="accent1"/>
-        </w:rPr>
-        <w:t xml:space="preserve">undertake other analyses that rely on carefully processed </w:t>
-      </w:r>
-      <w:r>
-        <w:rPr>
-          <w:color w:val="4472C4" w:themeColor="accent1"/>
-        </w:rPr>
-        <w:t xml:space="preserve">Landsat </w:t>
-      </w:r>
-      <w:r>
-        <w:rPr>
-          <w:color w:val="4472C4" w:themeColor="accent1"/>
-        </w:rPr>
-        <w:t xml:space="preserve">time series </w:t>
-      </w:r>
-      <w:r>
-        <w:rPr>
-          <w:color w:val="4472C4" w:themeColor="accent1"/>
-        </w:rPr>
-        <w:t>data for sample locations</w:t>
-      </w:r>
-      <w:r>
-        <w:rPr>
-          <w:color w:val="4472C4" w:themeColor="accent1"/>
-        </w:rPr>
-        <w:t xml:space="preserve">. </w:t>
-      </w:r>
-      <w:r>
-        <w:rPr>
-          <w:color w:val="4472C4" w:themeColor="accent1"/>
-        </w:rPr>
         <w:t xml:space="preserve">We updated </w:t>
       </w:r>
       <w:r>
@@ -1253,49 +1247,14 @@
         <w:rPr>
           <w:color w:val="4472C4" w:themeColor="accent1"/>
         </w:rPr>
-        <w:t>These tools have also been used to assess high-latitude vegetation responses to insect outbreaks (Boyd et al. 2019, Boyd et al. 2021), wildfires (Gaglioti et al. 2021), and permafrost degradation (</w:t>
-      </w:r>
-      <w:proofErr w:type="spellStart"/>
-      <w:r>
-        <w:rPr>
-          <w:color w:val="4472C4" w:themeColor="accent1"/>
-        </w:rPr>
-        <w:t>Verdonen</w:t>
-      </w:r>
-      <w:proofErr w:type="spellEnd"/>
-      <w:r>
-        <w:rPr>
-          <w:color w:val="4472C4" w:themeColor="accent1"/>
-        </w:rPr>
-        <w:t xml:space="preserve"> et al. 2020), as well as for syntheses focused on high-latitude disturbance regimes (Foster et al. 2022) and Arctic shrubification (</w:t>
-      </w:r>
-      <w:proofErr w:type="spellStart"/>
-      <w:r>
-        <w:rPr>
-          <w:color w:val="4472C4" w:themeColor="accent1"/>
-        </w:rPr>
-        <w:t>Mekonnen</w:t>
-      </w:r>
-      <w:proofErr w:type="spellEnd"/>
-      <w:r>
-        <w:rPr>
-          <w:color w:val="4472C4" w:themeColor="accent1"/>
-        </w:rPr>
-        <w:t xml:space="preserve"> et al. 2021). Among other applications, these tools could further be used to evaluate ecosystem impacts of extreme weather events (e.g., droughts), complement field-based ecosystems monitoring in protected areas, and improve local to global mapping efforts by enabling users to develop regression models for cross-sensor calibration that can then be re-integrated into GEE. In summary, </w:t>
-      </w:r>
-      <w:proofErr w:type="spellStart"/>
-      <w:r>
-        <w:rPr>
-          <w:color w:val="4472C4" w:themeColor="accent1"/>
-        </w:rPr>
-        <w:t>LandsatTS</w:t>
-      </w:r>
-      <w:proofErr w:type="spellEnd"/>
-      <w:r>
-        <w:rPr>
-          <w:color w:val="4472C4" w:themeColor="accent1"/>
-        </w:rPr>
-        <w:t xml:space="preserve"> enables ecologists and other researchers to extract and process Landsat time series that can then be used to analyze vegetation phenology or for other user-defined applications</w:t>
+        <w:t xml:space="preserve">These tools have also been used to assess high-latitude vegetation responses to insect outbreaks (Boyd et al. 2019, Boyd et al. 2021), wildfires (Gaglioti et al. 2021), and permafrost degradation (Verdonen et al. 2020), as well as for syntheses focused on high-latitude disturbance regimes (Foster et al. 2022) and Arctic shrubification (Mekonnen et al. 2021). Among other applications, these tools could further be used to evaluate ecosystem impacts of extreme weather events (e.g., droughts), complement field-based ecosystems monitoring in protected areas, and improve local to global mapping efforts by enabling users to develop </w:t>
+      </w:r>
+      <w:r>
+        <w:rPr>
+          <w:color w:val="4472C4" w:themeColor="accent1"/>
+        </w:rPr>
+        <w:lastRenderedPageBreak/>
+        <w:t>regression models for cross-sensor calibration that can then be re-integrated into GEE. In summary, LandsatTS enables ecologists and other researchers to extract and process Landsat time series that can then be used to analyze vegetation phenology or for other user-defined applications</w:t>
       </w:r>
       <w:r>
         <w:rPr>
@@ -1314,7 +1273,6 @@
         <w:pStyle w:val="PlainText"/>
       </w:pPr>
       <w:r>
-        <w:lastRenderedPageBreak/>
         <w:t>In all these comments amount to quite a bit of restructuring, but I feel confident the authors should be able to meet the comments and submit a version that can eventually be accepted, so it's somewhere between a major and a minor revision.</w:t>
       </w:r>
     </w:p>
@@ -1341,21 +1299,7 @@
         <w:rPr>
           <w:color w:val="4472C4" w:themeColor="accent1"/>
         </w:rPr>
-        <w:t xml:space="preserve"> The revised manuscript and software </w:t>
-      </w:r>
-      <w:proofErr w:type="gramStart"/>
-      <w:r>
-        <w:rPr>
-          <w:color w:val="4472C4" w:themeColor="accent1"/>
-        </w:rPr>
-        <w:t>is</w:t>
-      </w:r>
-      <w:proofErr w:type="gramEnd"/>
-      <w:r>
-        <w:rPr>
-          <w:color w:val="4472C4" w:themeColor="accent1"/>
-        </w:rPr>
-        <w:t xml:space="preserve"> greatly improved.</w:t>
+        <w:t xml:space="preserve"> The revised manuscript and software is greatly improved.</w:t>
       </w:r>
     </w:p>
     <w:p>
@@ -1376,15 +1320,7 @@
         <w:pStyle w:val="PlainText"/>
       </w:pPr>
       <w:r>
-        <w:t xml:space="preserve">1. would it be easier if the package was named </w:t>
-      </w:r>
-      <w:proofErr w:type="spellStart"/>
-      <w:r>
-        <w:t>LsatTS</w:t>
-      </w:r>
-      <w:proofErr w:type="spellEnd"/>
-      <w:r>
-        <w:t xml:space="preserve">? This seems more consistent with the acronym </w:t>
+        <w:t xml:space="preserve">1. would it be easier if the package was named LsatTS? This seems more consistent with the acronym </w:t>
       </w:r>
     </w:p>
     <w:p>
@@ -1406,7 +1342,6 @@
         </w:rPr>
         <w:t xml:space="preserve">To improve clarity and discoverability, we changed the name of the package from </w:t>
       </w:r>
-      <w:proofErr w:type="spellStart"/>
       <w:r>
         <w:rPr>
           <w:i/>
@@ -1415,14 +1350,12 @@
         </w:rPr>
         <w:t>lsatTS</w:t>
       </w:r>
-      <w:proofErr w:type="spellEnd"/>
       <w:r>
         <w:rPr>
           <w:color w:val="4472C4" w:themeColor="accent1"/>
         </w:rPr>
         <w:t xml:space="preserve"> to </w:t>
       </w:r>
-      <w:proofErr w:type="spellStart"/>
       <w:r>
         <w:rPr>
           <w:i/>
@@ -1431,7 +1364,6 @@
         </w:rPr>
         <w:t>LandsatTS</w:t>
       </w:r>
-      <w:proofErr w:type="spellEnd"/>
       <w:r>
         <w:rPr>
           <w:color w:val="4472C4" w:themeColor="accent1"/>
@@ -1455,36 +1387,7 @@
         <w:pStyle w:val="PlainText"/>
       </w:pPr>
       <w:r>
-        <w:t xml:space="preserve">2. It seems unnecessary to have all functions </w:t>
-      </w:r>
-      <w:proofErr w:type="spellStart"/>
-      <w:r>
-        <w:t>preceeded</w:t>
-      </w:r>
-      <w:proofErr w:type="spellEnd"/>
-      <w:r>
-        <w:t xml:space="preserve"> by `</w:t>
-      </w:r>
-      <w:proofErr w:type="spellStart"/>
-      <w:r>
-        <w:t>lsat</w:t>
-      </w:r>
-      <w:proofErr w:type="spellEnd"/>
-      <w:r>
-        <w:t>_`. Any user interested in such explicitness could always use `</w:t>
-      </w:r>
-      <w:proofErr w:type="spellStart"/>
-      <w:proofErr w:type="gramStart"/>
-      <w:r>
-        <w:t>lsatTS</w:t>
-      </w:r>
-      <w:proofErr w:type="spellEnd"/>
-      <w:r>
-        <w:t>::</w:t>
-      </w:r>
-      <w:proofErr w:type="gramEnd"/>
-      <w:r>
-        <w:t>` instead.</w:t>
+        <w:t>2. It seems unnecessary to have all functions preceeded by `lsat_`. Any user interested in such explicitness could always use `lsatTS::` instead.</w:t>
       </w:r>
     </w:p>
     <w:p>
@@ -1516,21 +1419,7 @@
         <w:rPr>
           <w:color w:val="4472C4" w:themeColor="accent1"/>
         </w:rPr>
-        <w:t>We agree it is not entirely necessary for function names to be preceded by “</w:t>
-      </w:r>
-      <w:proofErr w:type="spellStart"/>
-      <w:r>
-        <w:rPr>
-          <w:color w:val="4472C4" w:themeColor="accent1"/>
-        </w:rPr>
-        <w:t>lsat</w:t>
-      </w:r>
-      <w:proofErr w:type="spellEnd"/>
-      <w:r>
-        <w:rPr>
-          <w:color w:val="4472C4" w:themeColor="accent1"/>
-        </w:rPr>
-        <w:t>_”, but</w:t>
+        <w:t>We agree it is not entirely necessary for function names to be preceded by “lsat_”, but</w:t>
       </w:r>
       <w:r>
         <w:rPr>
@@ -1598,6 +1487,38 @@
         </w:rPr>
         <w:t xml:space="preserve"> convention</w:t>
       </w:r>
+      <w:ins w:id="42" w:author="Jakob Assmann" w:date="2023-01-12T09:38:00Z">
+        <w:r>
+          <w:rPr>
+            <w:color w:val="4472C4" w:themeColor="accent1"/>
+          </w:rPr>
+          <w:t xml:space="preserve"> to allow for continuity </w:t>
+        </w:r>
+      </w:ins>
+      <w:ins w:id="43" w:author="Jakob Assmann" w:date="2023-01-12T10:58:00Z">
+        <w:r>
+          <w:rPr>
+            <w:color w:val="4472C4" w:themeColor="accent1"/>
+          </w:rPr>
+          <w:t>of</w:t>
+        </w:r>
+      </w:ins>
+      <w:ins w:id="44" w:author="Jakob Assmann" w:date="2023-01-12T09:39:00Z">
+        <w:r>
+          <w:rPr>
+            <w:color w:val="4472C4" w:themeColor="accent1"/>
+          </w:rPr>
+          <w:t xml:space="preserve"> the </w:t>
+        </w:r>
+      </w:ins>
+      <w:ins w:id="45" w:author="Jakob Assmann" w:date="2023-01-12T09:38:00Z">
+        <w:r>
+          <w:rPr>
+            <w:color w:val="4472C4" w:themeColor="accent1"/>
+          </w:rPr>
+          <w:t>already existing code</w:t>
+        </w:r>
+      </w:ins>
       <w:r>
         <w:rPr>
           <w:color w:val="4472C4" w:themeColor="accent1"/>
@@ -1639,23 +1560,7 @@
         <w:pStyle w:val="PlainText"/>
       </w:pPr>
       <w:r>
-        <w:t>The authors present a novel R package (</w:t>
-      </w:r>
-      <w:proofErr w:type="spellStart"/>
-      <w:r>
-        <w:t>lsatTS</w:t>
-      </w:r>
-      <w:proofErr w:type="spellEnd"/>
-      <w:r>
-        <w:t xml:space="preserve">) that offers a range of functions for constructing, cleaning, and analyzing Landsat time series for phenology purposes.  The integration with Google Earth Engine and related 3rd-party libraries (i.e., </w:t>
-      </w:r>
-      <w:proofErr w:type="spellStart"/>
-      <w:r>
-        <w:t>rgee</w:t>
-      </w:r>
-      <w:proofErr w:type="spellEnd"/>
-      <w:r>
-        <w:t xml:space="preserve">) is a key feature. The authors have written a clear, well-organized overview of the package components and background rationale. There are only a few areas where I thought they could strengthen their description of their work, as described below, followed by comments regarding grammatical errors and minor edits. </w:t>
+        <w:t xml:space="preserve">The authors present a novel R package (lsatTS) that offers a range of functions for constructing, cleaning, and analyzing Landsat time series for phenology purposes.  The integration with Google Earth Engine and related 3rd-party libraries (i.e., rgee) is a key feature. The authors have written a clear, well-organized overview of the package components and background rationale. There are only a few areas where I thought they could strengthen their description of their work, as described below, followed by comments regarding grammatical errors and minor edits. </w:t>
       </w:r>
     </w:p>
     <w:p>
@@ -1718,31 +1623,7 @@
         <w:pStyle w:val="PlainText"/>
       </w:pPr>
       <w:r>
-        <w:t>The authors describe several existing R packages for processing Landsat data. However, they do not similarly review existing R packages for phenological analysis, such as “phenology”, “</w:t>
-      </w:r>
-      <w:proofErr w:type="spellStart"/>
-      <w:r>
-        <w:t>phenor</w:t>
-      </w:r>
-      <w:proofErr w:type="spellEnd"/>
-      <w:r>
-        <w:t>”, and “</w:t>
-      </w:r>
-      <w:proofErr w:type="spellStart"/>
-      <w:r>
-        <w:t>phenofit</w:t>
-      </w:r>
-      <w:proofErr w:type="spellEnd"/>
-      <w:r>
-        <w:t xml:space="preserve">”. Explaining how </w:t>
-      </w:r>
-      <w:proofErr w:type="spellStart"/>
-      <w:r>
-        <w:t>lsatTS</w:t>
-      </w:r>
-      <w:proofErr w:type="spellEnd"/>
-      <w:r>
-        <w:t xml:space="preserve"> complements those packages or provides additional functionality would highlight the novelty and utility of their effort. </w:t>
+        <w:t xml:space="preserve">The authors describe several existing R packages for processing Landsat data. However, they do not similarly review existing R packages for phenological analysis, such as “phenology”, “phenor”, and “phenofit”. Explaining how lsatTS complements those packages or provides additional functionality would highlight the novelty and utility of their effort. </w:t>
       </w:r>
     </w:p>
     <w:p>
@@ -1784,7 +1665,6 @@
         </w:rPr>
         <w:t xml:space="preserve"> package focuses on animal phenological count data, while </w:t>
       </w:r>
-      <w:proofErr w:type="spellStart"/>
       <w:r>
         <w:rPr>
           <w:i/>
@@ -1793,7 +1673,6 @@
         </w:rPr>
         <w:t>phenor</w:t>
       </w:r>
-      <w:proofErr w:type="spellEnd"/>
       <w:r>
         <w:rPr>
           <w:color w:val="4472C4" w:themeColor="accent1"/>
@@ -1818,74 +1697,69 @@
         </w:rPr>
         <w:t xml:space="preserve">packages; however, we now highlight the new </w:t>
       </w:r>
-      <w:proofErr w:type="spellStart"/>
       <w:r>
         <w:rPr>
           <w:i/>
           <w:iCs/>
           <w:color w:val="4472C4" w:themeColor="accent1"/>
         </w:rPr>
-        <w:t>phenofit</w:t>
-      </w:r>
-      <w:proofErr w:type="spellEnd"/>
+        <w:t xml:space="preserve">phenofit </w:t>
+      </w:r>
+      <w:r>
+        <w:rPr>
+          <w:color w:val="4472C4" w:themeColor="accent1"/>
+        </w:rPr>
+        <w:t>package given its</w:t>
+      </w:r>
+      <w:r>
+        <w:rPr>
+          <w:color w:val="4472C4" w:themeColor="accent1"/>
+        </w:rPr>
+        <w:t xml:space="preserve"> particular relevance</w:t>
+      </w:r>
+      <w:r>
+        <w:rPr>
+          <w:color w:val="4472C4" w:themeColor="accent1"/>
+        </w:rPr>
+        <w:t xml:space="preserve">. Part of the introduction now reads:   </w:t>
+      </w:r>
+    </w:p>
+    <w:p>
+      <w:pPr>
+        <w:pStyle w:val="PlainText"/>
+        <w:rPr>
+          <w:color w:val="4472C4" w:themeColor="accent1"/>
+        </w:rPr>
+      </w:pPr>
+    </w:p>
+    <w:p>
+      <w:pPr>
+        <w:pStyle w:val="PlainText"/>
+        <w:ind w:left="720"/>
+        <w:rPr>
+          <w:color w:val="4472C4" w:themeColor="accent1"/>
+        </w:rPr>
+      </w:pPr>
+      <w:r>
+        <w:rPr>
+          <w:color w:val="4472C4" w:themeColor="accent1"/>
+        </w:rPr>
+        <w:t xml:space="preserve">… </w:t>
+      </w:r>
       <w:r>
         <w:rPr>
           <w:i/>
           <w:iCs/>
           <w:color w:val="4472C4" w:themeColor="accent1"/>
         </w:rPr>
-        <w:t xml:space="preserve"> </w:t>
-      </w:r>
-      <w:r>
-        <w:rPr>
-          <w:color w:val="4472C4" w:themeColor="accent1"/>
-        </w:rPr>
-        <w:t>package given its</w:t>
-      </w:r>
-      <w:r>
-        <w:rPr>
-          <w:color w:val="4472C4" w:themeColor="accent1"/>
-        </w:rPr>
-        <w:t xml:space="preserve"> </w:t>
-      </w:r>
-      <w:proofErr w:type="gramStart"/>
-      <w:r>
-        <w:rPr>
-          <w:color w:val="4472C4" w:themeColor="accent1"/>
-        </w:rPr>
-        <w:t>particular relevance</w:t>
-      </w:r>
-      <w:proofErr w:type="gramEnd"/>
-      <w:r>
-        <w:rPr>
-          <w:color w:val="4472C4" w:themeColor="accent1"/>
-        </w:rPr>
-        <w:t xml:space="preserve">. Part of the introduction now reads:   </w:t>
-      </w:r>
-    </w:p>
-    <w:p>
-      <w:pPr>
-        <w:pStyle w:val="PlainText"/>
-        <w:rPr>
-          <w:color w:val="4472C4" w:themeColor="accent1"/>
-        </w:rPr>
-      </w:pPr>
-    </w:p>
-    <w:p>
-      <w:pPr>
-        <w:pStyle w:val="PlainText"/>
-        <w:ind w:left="720"/>
-        <w:rPr>
-          <w:color w:val="4472C4" w:themeColor="accent1"/>
-        </w:rPr>
-      </w:pPr>
-      <w:r>
-        <w:rPr>
-          <w:color w:val="4472C4" w:themeColor="accent1"/>
-        </w:rPr>
-        <w:t xml:space="preserve">… </w:t>
-      </w:r>
-      <w:proofErr w:type="spellStart"/>
+        <w:t>LandsatTS</w:t>
+      </w:r>
+      <w:r>
+        <w:rPr>
+          <w:color w:val="4472C4" w:themeColor="accent1"/>
+        </w:rPr>
+        <w:t xml:space="preserve"> includes tools to estimate annual maximum vegetation greenness based on site-specific phenological modeling that iteratively fits flexible cubic splines to vegetation greenness time series. Users interested in other aspects of vegetation phenology could extract and process Landsat data using </w:t>
+      </w:r>
       <w:r>
         <w:rPr>
           <w:i/>
@@ -1894,58 +1768,140 @@
         </w:rPr>
         <w:t>LandsatTS</w:t>
       </w:r>
-      <w:proofErr w:type="spellEnd"/>
-      <w:r>
-        <w:rPr>
-          <w:color w:val="4472C4" w:themeColor="accent1"/>
-        </w:rPr>
-        <w:t xml:space="preserve"> includes tools to estimate annual maximum vegetation greenness based on site-specific phenological modeling that iteratively fits flexible cubic splines to vegetation greenness time series. Users interested in other aspects of vegetation phenology could extract and process Landsat data using </w:t>
-      </w:r>
-      <w:proofErr w:type="spellStart"/>
+      <w:r>
+        <w:rPr>
+          <w:color w:val="4472C4" w:themeColor="accent1"/>
+        </w:rPr>
+        <w:t xml:space="preserve">, but then capitalize on tools provided by other R packages. For </w:t>
+      </w:r>
+      <w:r>
+        <w:rPr>
+          <w:color w:val="4472C4" w:themeColor="accent1"/>
+        </w:rPr>
+        <w:lastRenderedPageBreak/>
+        <w:t xml:space="preserve">instance, the new </w:t>
+      </w:r>
       <w:r>
         <w:rPr>
           <w:i/>
           <w:iCs/>
           <w:color w:val="4472C4" w:themeColor="accent1"/>
         </w:rPr>
-        <w:t>LandsatTS</w:t>
-      </w:r>
-      <w:proofErr w:type="spellEnd"/>
-      <w:r>
-        <w:rPr>
-          <w:color w:val="4472C4" w:themeColor="accent1"/>
-        </w:rPr>
-        <w:t xml:space="preserve">, but then capitalize on tools provided by other R packages. For instance, the new </w:t>
-      </w:r>
-      <w:proofErr w:type="spellStart"/>
+        <w:t>phenofit</w:t>
+      </w:r>
+      <w:r>
+        <w:rPr>
+          <w:color w:val="4472C4" w:themeColor="accent1"/>
+        </w:rPr>
+        <w:t xml:space="preserve"> package provides state-of-the-art tools for fitting phenological models that can be used to estimate metrics such as the timing of spring onset and fall senescence (Kong et al. 2022). </w:t>
+      </w:r>
+      <w:r>
+        <w:rPr>
+          <w:color w:val="4472C4" w:themeColor="accent1"/>
+        </w:rPr>
+        <w:t xml:space="preserve">More broadly, </w:t>
+      </w:r>
+      <w:r>
+        <w:rPr>
+          <w:color w:val="4472C4" w:themeColor="accent1"/>
+        </w:rPr>
+        <w:t xml:space="preserve">while </w:t>
+      </w:r>
       <w:r>
         <w:rPr>
           <w:i/>
           <w:iCs/>
           <w:color w:val="4472C4" w:themeColor="accent1"/>
         </w:rPr>
-        <w:t>phenofit</w:t>
-      </w:r>
-      <w:proofErr w:type="spellEnd"/>
-      <w:r>
-        <w:rPr>
-          <w:color w:val="4472C4" w:themeColor="accent1"/>
-        </w:rPr>
-        <w:t xml:space="preserve"> package provides state-of-the-art tools for fitting phenological models that can be used to estimate metrics such as the timing of spring onset and fall senescence (Kong et al. 2022). </w:t>
-      </w:r>
-      <w:r>
-        <w:rPr>
-          <w:color w:val="4472C4" w:themeColor="accent1"/>
-        </w:rPr>
-        <w:t xml:space="preserve">More broadly, </w:t>
-      </w:r>
-      <w:r>
-        <w:rPr>
-          <w:color w:val="4472C4" w:themeColor="accent1"/>
-        </w:rPr>
-        <w:t xml:space="preserve">while </w:t>
-      </w:r>
-      <w:proofErr w:type="spellStart"/>
+        <w:t>LandsatTS</w:t>
+      </w:r>
+      <w:r>
+        <w:rPr>
+          <w:color w:val="4472C4" w:themeColor="accent1"/>
+        </w:rPr>
+        <w:t xml:space="preserve"> provides tools focused on generating high-quality vegetation greenness times series, </w:t>
+      </w:r>
+      <w:r>
+        <w:rPr>
+          <w:color w:val="4472C4" w:themeColor="accent1"/>
+        </w:rPr>
+        <w:t xml:space="preserve">it </w:t>
+      </w:r>
+      <w:r>
+        <w:rPr>
+          <w:color w:val="4472C4" w:themeColor="accent1"/>
+        </w:rPr>
+        <w:t xml:space="preserve">also enables users to undertake other analyses that rely on cleaned and cross-calibrated Landsat data.  </w:t>
+      </w:r>
+    </w:p>
+    <w:p>
+      <w:pPr>
+        <w:pStyle w:val="PlainText"/>
+        <w:rPr>
+          <w:color w:val="4472C4" w:themeColor="accent1"/>
+        </w:rPr>
+      </w:pPr>
+    </w:p>
+    <w:p>
+      <w:pPr>
+        <w:pStyle w:val="PlainText"/>
+      </w:pPr>
+      <w:r>
+        <w:t>I think the random forest cross-calibration option is intriguing but a little puzzling.  What is the benefit of the site-specific process over applying fixed band/index transformations</w:t>
+      </w:r>
+      <w:r>
+        <w:t xml:space="preserve"> (</w:t>
+      </w:r>
+      <w:r>
+        <w:t>e.g.</w:t>
+      </w:r>
+      <w:r>
+        <w:t>,</w:t>
+      </w:r>
+      <w:r>
+        <w:t xml:space="preserve"> those in Roy et al.</w:t>
+      </w:r>
+      <w:r>
+        <w:t xml:space="preserve"> 2016)? </w:t>
+      </w:r>
+      <w:r>
+        <w:t>If users do not have enough samples to train random forest models, the authors already provide the option of pre-processed data, which seems like a similar approach.  Can the authors make some statement about the advisability of performing the RF step?</w:t>
+      </w:r>
+    </w:p>
+    <w:p>
+      <w:pPr>
+        <w:pStyle w:val="PlainText"/>
+        <w:rPr>
+          <w:color w:val="4472C4" w:themeColor="accent1"/>
+        </w:rPr>
+      </w:pPr>
+      <w:commentRangeStart w:id="46"/>
+      <w:r>
+        <w:rPr>
+          <w:color w:val="4472C4" w:themeColor="accent1"/>
+        </w:rPr>
+        <w:t>Author</w:t>
+      </w:r>
+      <w:r>
+        <w:rPr>
+          <w:color w:val="4472C4" w:themeColor="accent1"/>
+        </w:rPr>
+        <w:t xml:space="preserve"> response: </w:t>
+      </w:r>
+      <w:commentRangeEnd w:id="46"/>
+      <w:r>
+        <w:rPr>
+          <w:rStyle w:val="CommentReference"/>
+          <w:rFonts w:asciiTheme="minorHAnsi" w:hAnsiTheme="minorHAnsi"/>
+        </w:rPr>
+        <w:commentReference w:id="46"/>
+      </w:r>
+      <w:r>
+        <w:rPr>
+          <w:color w:val="4472C4" w:themeColor="accent1"/>
+        </w:rPr>
+        <w:t xml:space="preserve">Further cross-sensor calibration is crucial for time series analyses, therefore </w:t>
+      </w:r>
       <w:r>
         <w:rPr>
           <w:i/>
@@ -1954,137 +1910,25 @@
         </w:rPr>
         <w:t>LandsatTS</w:t>
       </w:r>
-      <w:proofErr w:type="spellEnd"/>
-      <w:r>
-        <w:rPr>
-          <w:color w:val="4472C4" w:themeColor="accent1"/>
-        </w:rPr>
-        <w:t xml:space="preserve"> provides tools focused on generating high-quality vegetation greenness times series, </w:t>
-      </w:r>
-      <w:r>
-        <w:rPr>
-          <w:color w:val="4472C4" w:themeColor="accent1"/>
-        </w:rPr>
-        <w:t xml:space="preserve">it </w:t>
-      </w:r>
-      <w:r>
-        <w:rPr>
-          <w:color w:val="4472C4" w:themeColor="accent1"/>
-        </w:rPr>
-        <w:t xml:space="preserve">also enables users to undertake other analyses that rely on cleaned and cross-calibrated Landsat data.  </w:t>
-      </w:r>
-    </w:p>
-    <w:p>
-      <w:pPr>
-        <w:pStyle w:val="PlainText"/>
-        <w:rPr>
-          <w:color w:val="4472C4" w:themeColor="accent1"/>
-        </w:rPr>
-      </w:pPr>
-    </w:p>
-    <w:p>
-      <w:pPr>
-        <w:pStyle w:val="PlainText"/>
-      </w:pPr>
-      <w:r>
-        <w:lastRenderedPageBreak/>
-        <w:t>I think the random forest cross-calibration option is intriguing but a little puzzling.  What is the benefit of the site-specific process over applying fixed band/index transformations</w:t>
-      </w:r>
-      <w:r>
-        <w:t xml:space="preserve"> (</w:t>
-      </w:r>
-      <w:r>
-        <w:t>e.g.</w:t>
-      </w:r>
-      <w:r>
-        <w:t>,</w:t>
-      </w:r>
-      <w:r>
-        <w:t xml:space="preserve"> those in Roy et al.</w:t>
-      </w:r>
-      <w:r>
-        <w:t xml:space="preserve"> 2016)? </w:t>
-      </w:r>
-      <w:r>
-        <w:t>If users do not have enough samples to train random forest models, the authors already provide the option of pre-processed data, which seems like a similar approach.  Can the authors make some statement about the advisability of performing the RF step?</w:t>
-      </w:r>
-    </w:p>
-    <w:p>
-      <w:pPr>
-        <w:pStyle w:val="PlainText"/>
-        <w:rPr>
-          <w:color w:val="4472C4" w:themeColor="accent1"/>
-        </w:rPr>
-      </w:pPr>
-      <w:r>
-        <w:rPr>
-          <w:color w:val="4472C4" w:themeColor="accent1"/>
-        </w:rPr>
-        <w:t>Author</w:t>
-      </w:r>
-      <w:r>
-        <w:rPr>
-          <w:color w:val="4472C4" w:themeColor="accent1"/>
-        </w:rPr>
-        <w:t xml:space="preserve"> response: </w:t>
-      </w:r>
-      <w:r>
-        <w:rPr>
-          <w:color w:val="4472C4" w:themeColor="accent1"/>
-        </w:rPr>
-        <w:t xml:space="preserve">Further cross-sensor calibration is crucial for time series analyses, therefore </w:t>
-      </w:r>
-      <w:proofErr w:type="spellStart"/>
+      <w:r>
+        <w:rPr>
+          <w:color w:val="4472C4" w:themeColor="accent1"/>
+        </w:rPr>
+        <w:t xml:space="preserve"> includes tools that enable users to cross-calibrate spectral bands and indices from Landsat 5 and 8 with Landsat 7. </w:t>
+      </w:r>
+      <w:r>
+        <w:rPr>
+          <w:color w:val="4472C4" w:themeColor="accent1"/>
+        </w:rPr>
+        <w:t xml:space="preserve">During revision, we added further rational to the Background section and also developed a new function called </w:t>
+      </w:r>
       <w:r>
         <w:rPr>
           <w:i/>
           <w:iCs/>
           <w:color w:val="4472C4" w:themeColor="accent1"/>
         </w:rPr>
-        <w:t>LandsatTS</w:t>
-      </w:r>
-      <w:proofErr w:type="spellEnd"/>
-      <w:r>
-        <w:rPr>
-          <w:color w:val="4472C4" w:themeColor="accent1"/>
-        </w:rPr>
-        <w:t xml:space="preserve"> includes tools that enable users to cross-calibrate spectral bands and indices from Landsat 5 and 8 with Landsat 7. </w:t>
-      </w:r>
-      <w:r>
-        <w:rPr>
-          <w:color w:val="4472C4" w:themeColor="accent1"/>
-        </w:rPr>
-        <w:t xml:space="preserve">During revision, we </w:t>
-      </w:r>
-      <w:r>
-        <w:rPr>
-          <w:color w:val="4472C4" w:themeColor="accent1"/>
-        </w:rPr>
-        <w:t xml:space="preserve">added further rational to the Background section and </w:t>
-      </w:r>
-      <w:r>
-        <w:rPr>
-          <w:color w:val="4472C4" w:themeColor="accent1"/>
-        </w:rPr>
-        <w:t xml:space="preserve">also developed a new function called </w:t>
-      </w:r>
-      <w:proofErr w:type="spellStart"/>
-      <w:r>
-        <w:rPr>
-          <w:i/>
-          <w:iCs/>
-          <w:color w:val="4472C4" w:themeColor="accent1"/>
-        </w:rPr>
-        <w:t>lsat_calibrate_poly</w:t>
-      </w:r>
-      <w:proofErr w:type="spellEnd"/>
-      <w:r>
-        <w:rPr>
-          <w:i/>
-          <w:iCs/>
-          <w:color w:val="4472C4" w:themeColor="accent1"/>
-        </w:rPr>
-        <w:t>()</w:t>
+        <w:t>lsat_calibrate_poly()</w:t>
       </w:r>
       <w:r>
         <w:rPr>
@@ -2108,16 +1952,8 @@
         <w:rPr>
           <w:color w:val="4472C4" w:themeColor="accent1"/>
         </w:rPr>
-        <w:t xml:space="preserve"> new function yields </w:t>
-      </w:r>
-      <w:proofErr w:type="gramStart"/>
-      <w:r>
-        <w:rPr>
-          <w:color w:val="4472C4" w:themeColor="accent1"/>
-        </w:rPr>
-        <w:t>results</w:t>
-      </w:r>
-      <w:proofErr w:type="gramEnd"/>
+        <w:t xml:space="preserve"> new function yields results</w:t>
+      </w:r>
       <w:r>
         <w:rPr>
           <w:color w:val="4472C4" w:themeColor="accent1"/>
@@ -2294,6 +2130,11 @@
         <w:rPr>
           <w:color w:val="4472C4" w:themeColor="accent1"/>
         </w:rPr>
+      </w:r>
+      <w:r>
+        <w:rPr>
+          <w:color w:val="4472C4" w:themeColor="accent1"/>
+        </w:rPr>
         <w:fldChar w:fldCharType="separate"/>
       </w:r>
       <w:r>
@@ -2315,7 +2156,6 @@
         </w:rPr>
         <w:t xml:space="preserve">. These published cross-sensor calibration models do not account for potential non-linearities, may not be suitable for other regions, and may not be appropriate for the newer Landsat Collection 2 dataset. Therefore, </w:t>
       </w:r>
-      <w:proofErr w:type="spellStart"/>
       <w:r>
         <w:rPr>
           <w:i/>
@@ -2324,7 +2164,6 @@
         </w:rPr>
         <w:t>LandsatTS</w:t>
       </w:r>
-      <w:proofErr w:type="spellEnd"/>
       <w:r>
         <w:rPr>
           <w:color w:val="4472C4" w:themeColor="accent1"/>
@@ -2342,23 +2181,7 @@
         <w:pStyle w:val="PlainText"/>
       </w:pPr>
       <w:r>
-        <w:t>Currently, the user is able to set a threshold deviation from the cubic spline curve for removing points (</w:t>
-      </w:r>
-      <w:proofErr w:type="spellStart"/>
-      <w:r>
-        <w:t>last_fit_phenological_</w:t>
-      </w:r>
-      <w:proofErr w:type="gramStart"/>
-      <w:r>
-        <w:t>curves</w:t>
-      </w:r>
-      <w:proofErr w:type="spellEnd"/>
-      <w:r>
-        <w:t>(</w:t>
-      </w:r>
-      <w:proofErr w:type="gramEnd"/>
-      <w:r>
-        <w:t xml:space="preserve">)). It would be helpful to have the option to specify thresholds that are distinguished by whether the point is above or below the curve, since typically a lower value is more suspect than a higher one. </w:t>
+        <w:t xml:space="preserve">Currently, the user is able to set a threshold deviation from the cubic spline curve for removing points (last_fit_phenological_curves()). It would be helpful to have the option to specify thresholds that are distinguished by whether the point is above or below the curve, since typically a lower value is more suspect than a higher one. </w:t>
       </w:r>
     </w:p>
     <w:p>
@@ -2502,15 +2325,8 @@
         <w:pStyle w:val="PlainText"/>
       </w:pPr>
       <w:r>
-        <w:t xml:space="preserve">I recommend commenting out (or at least drawing attention to!) the rm(list=ls()) command in the code, and setting </w:t>
-      </w:r>
-      <w:proofErr w:type="spellStart"/>
-      <w:r>
-        <w:t>setwd</w:t>
-      </w:r>
-      <w:proofErr w:type="spellEnd"/>
-      <w:r>
-        <w:t xml:space="preserve"> to a generic folder (see </w:t>
+        <w:lastRenderedPageBreak/>
+        <w:t xml:space="preserve">I recommend commenting out (or at least drawing attention to!) the rm(list=ls()) command in the code, and setting setwd to a generic folder (see </w:t>
       </w:r>
       <w:hyperlink r:id="rId9" w:history="1">
         <w:r>
@@ -2588,49 +2404,508 @@
         <w:pStyle w:val="PlainText"/>
       </w:pPr>
       <w:r>
+        <w:t>L78: Remove hyphen between “widely-used”. Not necessary in compound adjectives when the first word is an adverb that ends in -ly. Other instances throughout paper.</w:t>
+      </w:r>
+    </w:p>
+    <w:p>
+      <w:pPr>
+        <w:pStyle w:val="PlainText"/>
+        <w:rPr>
+          <w:color w:val="4472C4" w:themeColor="accent1"/>
+        </w:rPr>
+      </w:pPr>
+      <w:r>
+        <w:rPr>
+          <w:color w:val="4472C4" w:themeColor="accent1"/>
+        </w:rPr>
+        <w:t xml:space="preserve">Author response: </w:t>
+      </w:r>
+      <w:r>
+        <w:rPr>
+          <w:color w:val="4472C4" w:themeColor="accent1"/>
+        </w:rPr>
+        <w:t xml:space="preserve">Fixed here and elsewhere throughout the manuscript. </w:t>
+      </w:r>
+    </w:p>
+    <w:p>
+      <w:pPr>
+        <w:pStyle w:val="PlainText"/>
+      </w:pPr>
+    </w:p>
+    <w:p>
+      <w:pPr>
+        <w:pStyle w:val="PlainText"/>
+      </w:pPr>
+      <w:r>
+        <w:t>L98: “…provides integrated, sample-based framework…”  Insert “an” before “integrated”.</w:t>
+      </w:r>
+    </w:p>
+    <w:p>
+      <w:pPr>
+        <w:pStyle w:val="PlainText"/>
+        <w:rPr>
+          <w:color w:val="4472C4" w:themeColor="accent1"/>
+        </w:rPr>
+      </w:pPr>
+      <w:r>
+        <w:rPr>
+          <w:color w:val="4472C4" w:themeColor="accent1"/>
+        </w:rPr>
+        <w:t xml:space="preserve">Author response: </w:t>
+      </w:r>
+      <w:r>
+        <w:rPr>
+          <w:color w:val="4472C4" w:themeColor="accent1"/>
+        </w:rPr>
+        <w:t>Done</w:t>
+      </w:r>
+    </w:p>
+    <w:p>
+      <w:pPr>
+        <w:pStyle w:val="PlainText"/>
+      </w:pPr>
+    </w:p>
+    <w:p>
+      <w:pPr>
+        <w:pStyle w:val="PlainText"/>
+      </w:pPr>
+      <w:r>
+        <w:t>L132: This is a trivial request but it would be useful for the packages to be listed alphabetically.</w:t>
+      </w:r>
+    </w:p>
+    <w:p>
+      <w:pPr>
+        <w:pStyle w:val="PlainText"/>
+        <w:rPr>
+          <w:color w:val="4472C4" w:themeColor="accent1"/>
+        </w:rPr>
+      </w:pPr>
+      <w:r>
+        <w:rPr>
+          <w:color w:val="4472C4" w:themeColor="accent1"/>
+        </w:rPr>
+        <w:t xml:space="preserve">Author response: </w:t>
+      </w:r>
+      <w:r>
+        <w:rPr>
+          <w:color w:val="4472C4" w:themeColor="accent1"/>
+        </w:rPr>
+        <w:t>Done</w:t>
+      </w:r>
+    </w:p>
+    <w:p>
+      <w:pPr>
+        <w:pStyle w:val="PlainText"/>
+      </w:pPr>
+    </w:p>
+    <w:p>
+      <w:pPr>
+        <w:pStyle w:val="PlainText"/>
+      </w:pPr>
+      <w:r>
+        <w:t>L210: Italicize “last_general_prep()”</w:t>
+      </w:r>
+    </w:p>
+    <w:p>
+      <w:pPr>
+        <w:pStyle w:val="PlainText"/>
+        <w:rPr>
+          <w:color w:val="4472C4" w:themeColor="accent1"/>
+        </w:rPr>
+      </w:pPr>
+      <w:r>
+        <w:rPr>
+          <w:color w:val="4472C4" w:themeColor="accent1"/>
+        </w:rPr>
+        <w:t xml:space="preserve">Author response: </w:t>
+      </w:r>
+      <w:r>
+        <w:rPr>
+          <w:color w:val="4472C4" w:themeColor="accent1"/>
+        </w:rPr>
+        <w:t>Done</w:t>
+      </w:r>
+    </w:p>
+    <w:p>
+      <w:pPr>
+        <w:pStyle w:val="PlainText"/>
+      </w:pPr>
+    </w:p>
+    <w:p>
+      <w:pPr>
+        <w:pStyle w:val="PlainText"/>
+      </w:pPr>
+      <w:r>
+        <w:t>L216: “Each…were”. Change to “was”.</w:t>
+      </w:r>
+    </w:p>
+    <w:p>
+      <w:pPr>
+        <w:pStyle w:val="PlainText"/>
+        <w:rPr>
+          <w:color w:val="4472C4" w:themeColor="accent1"/>
+        </w:rPr>
+      </w:pPr>
+      <w:r>
+        <w:rPr>
+          <w:color w:val="4472C4" w:themeColor="accent1"/>
+        </w:rPr>
+        <w:t xml:space="preserve">Author response: </w:t>
+      </w:r>
+      <w:r>
+        <w:rPr>
+          <w:color w:val="4472C4" w:themeColor="accent1"/>
+        </w:rPr>
+        <w:t>Done</w:t>
+      </w:r>
+    </w:p>
+    <w:p>
+      <w:pPr>
+        <w:pStyle w:val="PlainText"/>
+      </w:pPr>
+    </w:p>
+    <w:p>
+      <w:pPr>
+        <w:pStyle w:val="PlainText"/>
+      </w:pPr>
+      <w:r>
+        <w:t xml:space="preserve">L244: The Landsat sensors are listed correctly on page 2 (L5 TM, L7 ETM+, L8 OLI), but here L7 and L8 are </w:t>
+      </w:r>
+    </w:p>
+    <w:p>
+      <w:pPr>
+        <w:pStyle w:val="PlainText"/>
+      </w:pPr>
+      <w:r>
+        <w:t>incorrectly referred to as ETM and ETM+, respectively.  See also L248, Table 3.</w:t>
+      </w:r>
+    </w:p>
+    <w:p>
+      <w:pPr>
+        <w:pStyle w:val="PlainText"/>
+        <w:rPr>
+          <w:color w:val="4472C4" w:themeColor="accent1"/>
+        </w:rPr>
+      </w:pPr>
+      <w:r>
+        <w:rPr>
+          <w:color w:val="4472C4" w:themeColor="accent1"/>
+        </w:rPr>
+        <w:t>Author response:</w:t>
+      </w:r>
+      <w:r>
+        <w:rPr>
+          <w:color w:val="4472C4" w:themeColor="accent1"/>
+        </w:rPr>
+        <w:t xml:space="preserve"> </w:t>
+      </w:r>
+      <w:r>
+        <w:rPr>
+          <w:color w:val="4472C4" w:themeColor="accent1"/>
+        </w:rPr>
+        <w:t>Fixed</w:t>
+      </w:r>
+    </w:p>
+    <w:p>
+      <w:pPr>
+        <w:pStyle w:val="PlainText"/>
+      </w:pPr>
+    </w:p>
+    <w:p>
+      <w:pPr>
+        <w:pStyle w:val="PlainText"/>
+      </w:pPr>
+      <w:r>
+        <w:t>L278, 280: “moving-windows” incorrectly hyphenated here.</w:t>
+      </w:r>
+    </w:p>
+    <w:p>
+      <w:pPr>
+        <w:pStyle w:val="PlainText"/>
+        <w:rPr>
+          <w:color w:val="4472C4" w:themeColor="accent1"/>
+        </w:rPr>
+      </w:pPr>
+      <w:r>
+        <w:rPr>
+          <w:color w:val="4472C4" w:themeColor="accent1"/>
+        </w:rPr>
+        <w:t xml:space="preserve">Author response: </w:t>
+      </w:r>
+      <w:r>
+        <w:rPr>
+          <w:color w:val="4472C4" w:themeColor="accent1"/>
+        </w:rPr>
+        <w:t>Fixed</w:t>
+      </w:r>
+    </w:p>
+    <w:p>
+      <w:pPr>
+        <w:pStyle w:val="PlainText"/>
+      </w:pPr>
+    </w:p>
+    <w:p>
+      <w:pPr>
+        <w:pStyle w:val="PlainText"/>
+      </w:pPr>
+      <w:r>
+        <w:t>L298: Change “(4) and” to “and (4)”</w:t>
+      </w:r>
+    </w:p>
+    <w:p>
+      <w:pPr>
+        <w:pStyle w:val="PlainText"/>
+        <w:rPr>
+          <w:color w:val="4472C4" w:themeColor="accent1"/>
+        </w:rPr>
+      </w:pPr>
+      <w:r>
+        <w:rPr>
+          <w:color w:val="4472C4" w:themeColor="accent1"/>
+        </w:rPr>
+        <w:t xml:space="preserve">Author response: </w:t>
+      </w:r>
+      <w:r>
+        <w:rPr>
+          <w:color w:val="4472C4" w:themeColor="accent1"/>
+        </w:rPr>
+        <w:t>Don</w:t>
+      </w:r>
+      <w:r>
+        <w:rPr>
+          <w:color w:val="4472C4" w:themeColor="accent1"/>
+        </w:rPr>
+        <w:t>e</w:t>
+      </w:r>
+    </w:p>
+    <w:p>
+      <w:pPr>
+        <w:pStyle w:val="PlainText"/>
+      </w:pPr>
+    </w:p>
+    <w:p>
+      <w:pPr>
+        <w:pStyle w:val="PlainText"/>
+      </w:pPr>
+      <w:r>
+        <w:t>L311: Missing period at end of sentence.</w:t>
+      </w:r>
+    </w:p>
+    <w:p>
+      <w:pPr>
+        <w:pStyle w:val="PlainText"/>
+        <w:rPr>
+          <w:color w:val="4472C4" w:themeColor="accent1"/>
+        </w:rPr>
+      </w:pPr>
+      <w:r>
+        <w:rPr>
+          <w:color w:val="4472C4" w:themeColor="accent1"/>
+        </w:rPr>
+        <w:t xml:space="preserve">Author response: </w:t>
+      </w:r>
+      <w:r>
+        <w:rPr>
+          <w:color w:val="4472C4" w:themeColor="accent1"/>
+        </w:rPr>
+        <w:t>Done</w:t>
+      </w:r>
+    </w:p>
+    <w:p>
+      <w:pPr>
+        <w:pStyle w:val="PlainText"/>
+      </w:pPr>
+    </w:p>
+    <w:p>
+      <w:pPr>
+        <w:pStyle w:val="PlainText"/>
+      </w:pPr>
+      <w:r>
+        <w:t xml:space="preserve">L340: “The function extracts site x years with at least…”  I’m unclear whether “site x years” is something I’m misinterpreting (x years of data at a site?) or if it’s a typo. Either way, the meaning could be clearer. </w:t>
+      </w:r>
+    </w:p>
+    <w:p>
+      <w:pPr>
+        <w:pStyle w:val="PlainText"/>
+        <w:rPr>
+          <w:color w:val="4472C4" w:themeColor="accent1"/>
+        </w:rPr>
+      </w:pPr>
+      <w:r>
+        <w:rPr>
+          <w:color w:val="4472C4" w:themeColor="accent1"/>
+        </w:rPr>
+        <w:t>Author response:</w:t>
+      </w:r>
+      <w:r>
+        <w:rPr>
+          <w:color w:val="4472C4" w:themeColor="accent1"/>
+        </w:rPr>
+        <w:t xml:space="preserve"> </w:t>
+      </w:r>
+      <w:r>
+        <w:rPr>
+          <w:color w:val="4472C4" w:themeColor="accent1"/>
+        </w:rPr>
+        <w:t>That is the correct interpretation, but to improve clarity, we modified the sentence to now read, “</w:t>
+      </w:r>
+      <w:r>
+        <w:rPr>
+          <w:color w:val="4472C4" w:themeColor="accent1"/>
+        </w:rPr>
+        <w:t>For each site, the function extracts years with at least the user-specified number of growing season observations</w:t>
+      </w:r>
+      <w:r>
+        <w:rPr>
+          <w:color w:val="4472C4" w:themeColor="accent1"/>
+        </w:rPr>
+        <w:t>…”</w:t>
+      </w:r>
+    </w:p>
+    <w:p>
+      <w:pPr>
+        <w:pStyle w:val="PlainText"/>
+      </w:pPr>
+    </w:p>
+    <w:p>
+      <w:pPr>
+        <w:pStyle w:val="PlainText"/>
+      </w:pPr>
+      <w:r>
+        <w:t>L354: “remove” -&gt; “removes”</w:t>
+      </w:r>
+    </w:p>
+    <w:p>
+      <w:pPr>
+        <w:pStyle w:val="PlainText"/>
+        <w:rPr>
+          <w:color w:val="4472C4" w:themeColor="accent1"/>
+        </w:rPr>
+      </w:pPr>
+      <w:r>
+        <w:rPr>
+          <w:color w:val="4472C4" w:themeColor="accent1"/>
+        </w:rPr>
+        <w:t xml:space="preserve">Author response: </w:t>
+      </w:r>
+      <w:r>
+        <w:rPr>
+          <w:color w:val="4472C4" w:themeColor="accent1"/>
+        </w:rPr>
+        <w:t>Done</w:t>
+      </w:r>
+    </w:p>
+    <w:p>
+      <w:pPr>
+        <w:pStyle w:val="PlainText"/>
+      </w:pPr>
+    </w:p>
+    <w:p>
+      <w:pPr>
+        <w:pStyle w:val="PlainText"/>
+      </w:pPr>
+      <w:r>
+        <w:t>L383: “was” -&gt; “were” (Landsat data)</w:t>
+      </w:r>
+    </w:p>
+    <w:p>
+      <w:pPr>
+        <w:pStyle w:val="PlainText"/>
+        <w:rPr>
+          <w:color w:val="4472C4" w:themeColor="accent1"/>
+        </w:rPr>
+      </w:pPr>
+      <w:r>
+        <w:rPr>
+          <w:color w:val="4472C4" w:themeColor="accent1"/>
+        </w:rPr>
+        <w:t xml:space="preserve">Author response: </w:t>
+      </w:r>
+      <w:r>
+        <w:rPr>
+          <w:color w:val="4472C4" w:themeColor="accent1"/>
+        </w:rPr>
+        <w:t>Done</w:t>
+      </w:r>
+    </w:p>
+    <w:p>
+      <w:pPr>
+        <w:pStyle w:val="PlainText"/>
+      </w:pPr>
+    </w:p>
+    <w:p>
+      <w:pPr>
+        <w:pStyle w:val="PlainText"/>
+      </w:pPr>
+      <w:r>
+        <w:t>L402: “…observations in the between…” Remove “in the”.</w:t>
+      </w:r>
+    </w:p>
+    <w:p>
+      <w:pPr>
+        <w:pStyle w:val="PlainText"/>
+        <w:rPr>
+          <w:color w:val="4472C4" w:themeColor="accent1"/>
+        </w:rPr>
+      </w:pPr>
+      <w:r>
+        <w:rPr>
+          <w:color w:val="4472C4" w:themeColor="accent1"/>
+        </w:rPr>
         <w:lastRenderedPageBreak/>
-        <w:t>L78: Remove hyphen between “widely-used”. Not necessary in compound adjectives when the first word is an adverb that ends in -</w:t>
-      </w:r>
-      <w:proofErr w:type="spellStart"/>
-      <w:r>
-        <w:t>ly</w:t>
-      </w:r>
-      <w:proofErr w:type="spellEnd"/>
-      <w:r>
-        <w:t>. Other instances throughout paper.</w:t>
-      </w:r>
-    </w:p>
-    <w:p>
-      <w:pPr>
-        <w:pStyle w:val="PlainText"/>
-        <w:rPr>
-          <w:color w:val="4472C4" w:themeColor="accent1"/>
-        </w:rPr>
-      </w:pPr>
-      <w:r>
-        <w:rPr>
-          <w:color w:val="4472C4" w:themeColor="accent1"/>
-        </w:rPr>
         <w:t xml:space="preserve">Author response: </w:t>
       </w:r>
       <w:r>
         <w:rPr>
           <w:color w:val="4472C4" w:themeColor="accent1"/>
         </w:rPr>
-        <w:t xml:space="preserve">Fixed here and elsewhere throughout the manuscript. </w:t>
-      </w:r>
-    </w:p>
-    <w:p>
-      <w:pPr>
-        <w:pStyle w:val="PlainText"/>
-      </w:pPr>
-    </w:p>
-    <w:p>
-      <w:pPr>
-        <w:pStyle w:val="PlainText"/>
-      </w:pPr>
-      <w:r>
-        <w:t>L98: “…provides integrated, sample-based framework…”  Insert “an” before “integrated”.</w:t>
+        <w:t>Done</w:t>
+      </w:r>
+    </w:p>
+    <w:p>
+      <w:pPr>
+        <w:pStyle w:val="PlainText"/>
+      </w:pPr>
+    </w:p>
+    <w:p>
+      <w:pPr>
+        <w:pStyle w:val="PlainText"/>
+      </w:pPr>
+      <w:r>
+        <w:t>L488: Italicize “last”</w:t>
+      </w:r>
+    </w:p>
+    <w:p>
+      <w:pPr>
+        <w:pStyle w:val="PlainText"/>
+        <w:rPr>
+          <w:color w:val="4472C4" w:themeColor="accent1"/>
+        </w:rPr>
+      </w:pPr>
+      <w:r>
+        <w:rPr>
+          <w:color w:val="4472C4" w:themeColor="accent1"/>
+        </w:rPr>
+        <w:t>Author response:</w:t>
+      </w:r>
+      <w:r>
+        <w:rPr>
+          <w:color w:val="4472C4" w:themeColor="accent1"/>
+        </w:rPr>
+        <w:t xml:space="preserve"> Done</w:t>
+      </w:r>
+    </w:p>
+    <w:p>
+      <w:pPr>
+        <w:pStyle w:val="PlainText"/>
+      </w:pPr>
+    </w:p>
+    <w:p>
+      <w:pPr>
+        <w:pStyle w:val="PlainText"/>
+      </w:pPr>
+      <w:r>
+        <w:t>L544: “…where there were temporally overlaps measurements from pairs Landsat satellites”. Couple of typos in there.</w:t>
       </w:r>
     </w:p>
     <w:p>
@@ -2650,6 +2925,51 @@
         <w:rPr>
           <w:color w:val="4472C4" w:themeColor="accent1"/>
         </w:rPr>
+        <w:t xml:space="preserve">Corrected to, “… </w:t>
+      </w:r>
+      <w:r>
+        <w:rPr>
+          <w:color w:val="4472C4" w:themeColor="accent1"/>
+        </w:rPr>
+        <w:t>where there were temporally overlapping measurements from pairs of Landsat satellites</w:t>
+      </w:r>
+      <w:r>
+        <w:rPr>
+          <w:color w:val="4472C4" w:themeColor="accent1"/>
+        </w:rPr>
+        <w:t>.”</w:t>
+      </w:r>
+    </w:p>
+    <w:p>
+      <w:pPr>
+        <w:pStyle w:val="PlainText"/>
+      </w:pPr>
+    </w:p>
+    <w:p>
+      <w:pPr>
+        <w:pStyle w:val="PlainText"/>
+      </w:pPr>
+      <w:r>
+        <w:t>L566: “estimate” -&gt; “estimates”</w:t>
+      </w:r>
+    </w:p>
+    <w:p>
+      <w:pPr>
+        <w:pStyle w:val="PlainText"/>
+        <w:rPr>
+          <w:color w:val="4472C4" w:themeColor="accent1"/>
+        </w:rPr>
+      </w:pPr>
+      <w:r>
+        <w:rPr>
+          <w:color w:val="4472C4" w:themeColor="accent1"/>
+        </w:rPr>
+        <w:t xml:space="preserve">Author response: </w:t>
+      </w:r>
+      <w:r>
+        <w:rPr>
+          <w:color w:val="4472C4" w:themeColor="accent1"/>
+        </w:rPr>
         <w:t>Done</w:t>
       </w:r>
     </w:p>
@@ -2663,15 +2983,7 @@
         <w:pStyle w:val="PlainText"/>
       </w:pPr>
       <w:r>
-        <w:t xml:space="preserve">L132: This is a trivial </w:t>
-      </w:r>
-      <w:proofErr w:type="gramStart"/>
-      <w:r>
-        <w:t>request</w:t>
-      </w:r>
-      <w:proofErr w:type="gramEnd"/>
-      <w:r>
-        <w:t xml:space="preserve"> but it would be useful for the packages to be listed alphabetically.</w:t>
+        <w:t>L573: “…prior TO the turn…”</w:t>
       </w:r>
     </w:p>
     <w:p>
@@ -2704,23 +3016,7 @@
         <w:pStyle w:val="PlainText"/>
       </w:pPr>
       <w:r>
-        <w:t>L210: Italicize “</w:t>
-      </w:r>
-      <w:proofErr w:type="spellStart"/>
-      <w:r>
-        <w:t>last_general_</w:t>
-      </w:r>
-      <w:proofErr w:type="gramStart"/>
-      <w:r>
-        <w:t>prep</w:t>
-      </w:r>
-      <w:proofErr w:type="spellEnd"/>
-      <w:r>
-        <w:t>(</w:t>
-      </w:r>
-      <w:proofErr w:type="gramEnd"/>
-      <w:r>
-        <w:t>)”</w:t>
+        <w:t>L610: “dried” -&gt; “drier”</w:t>
       </w:r>
     </w:p>
     <w:p>
@@ -2753,7 +3049,7 @@
         <w:pStyle w:val="PlainText"/>
       </w:pPr>
       <w:r>
-        <w:t>L216: “Each…were”. Change to “was”.</w:t>
+        <w:t>L611: “with defoliation” -&gt; “to defoliation”</w:t>
       </w:r>
     </w:p>
     <w:p>
@@ -2786,54 +3082,13 @@
         <w:pStyle w:val="PlainText"/>
       </w:pPr>
       <w:r>
-        <w:t xml:space="preserve">L244: The Landsat sensors are listed correctly on page 2 (L5 TM, L7 ETM+, L8 OLI), but here L7 and L8 are </w:t>
-      </w:r>
-    </w:p>
-    <w:p>
-      <w:pPr>
-        <w:pStyle w:val="PlainText"/>
-      </w:pPr>
-      <w:r>
-        <w:t>incorrectly referred to as ETM and ETM+, respectively.  See also L248, Table 3.</w:t>
-      </w:r>
-    </w:p>
-    <w:p>
-      <w:pPr>
-        <w:pStyle w:val="PlainText"/>
-        <w:rPr>
-          <w:color w:val="4472C4" w:themeColor="accent1"/>
-        </w:rPr>
-      </w:pPr>
-      <w:r>
-        <w:rPr>
-          <w:color w:val="4472C4" w:themeColor="accent1"/>
-        </w:rPr>
-        <w:t>Author response:</w:t>
-      </w:r>
-      <w:r>
-        <w:rPr>
-          <w:color w:val="4472C4" w:themeColor="accent1"/>
-        </w:rPr>
+        <w:t>Figure 1:</w:t>
+      </w:r>
+      <w:r>
         <w:t xml:space="preserve"> </w:t>
       </w:r>
       <w:r>
-        <w:rPr>
-          <w:color w:val="4472C4" w:themeColor="accent1"/>
-        </w:rPr>
-        <w:t>Fixed</w:t>
-      </w:r>
-    </w:p>
-    <w:p>
-      <w:pPr>
-        <w:pStyle w:val="PlainText"/>
-      </w:pPr>
-    </w:p>
-    <w:p>
-      <w:pPr>
-        <w:pStyle w:val="PlainText"/>
-      </w:pPr>
-      <w:r>
-        <w:t>L278, 280: “moving-windows” incorrectly hyphenated here.</w:t>
+        <w:t>Is there any significance to the fact that only some functions are italicized?</w:t>
       </w:r>
     </w:p>
     <w:p>
@@ -2853,20 +3108,35 @@
         <w:rPr>
           <w:color w:val="4472C4" w:themeColor="accent1"/>
         </w:rPr>
-        <w:t>Fixed</w:t>
-      </w:r>
-    </w:p>
-    <w:p>
-      <w:pPr>
-        <w:pStyle w:val="PlainText"/>
-      </w:pPr>
-    </w:p>
-    <w:p>
-      <w:pPr>
-        <w:pStyle w:val="PlainText"/>
-      </w:pPr>
-      <w:r>
-        <w:t>L298: Change “(4) and” to “and (4)”</w:t>
+        <w:t xml:space="preserve">No, that was an accident. For the figure, we remove italics from all text. </w:t>
+      </w:r>
+    </w:p>
+    <w:p>
+      <w:pPr>
+        <w:pStyle w:val="PlainText"/>
+      </w:pPr>
+    </w:p>
+    <w:p>
+      <w:pPr>
+        <w:pStyle w:val="PlainText"/>
+      </w:pPr>
+      <w:r>
+        <w:t>Figure 2:</w:t>
+      </w:r>
+      <w:r>
+        <w:t xml:space="preserve"> </w:t>
+      </w:r>
+      <w:r>
+        <w:t>(b) appears to show the location of Disko Island rather than the study area per se</w:t>
+      </w:r>
+      <w:r>
+        <w:t xml:space="preserve">. </w:t>
+      </w:r>
+      <w:r>
+        <w:t>A different color scheme for the positive NDVImax values might provide more contrast to the green background of the image</w:t>
+      </w:r>
+      <w:r>
+        <w:t>.</w:t>
       </w:r>
     </w:p>
     <w:p>
@@ -2886,26 +3156,26 @@
         <w:rPr>
           <w:color w:val="4472C4" w:themeColor="accent1"/>
         </w:rPr>
-        <w:t>Don</w:t>
-      </w:r>
-      <w:r>
-        <w:rPr>
-          <w:color w:val="4472C4" w:themeColor="accent1"/>
-        </w:rPr>
-        <w:t>e</w:t>
-      </w:r>
-    </w:p>
-    <w:p>
-      <w:pPr>
-        <w:pStyle w:val="PlainText"/>
-      </w:pPr>
-    </w:p>
-    <w:p>
-      <w:pPr>
-        <w:pStyle w:val="PlainText"/>
-      </w:pPr>
-      <w:r>
-        <w:t>L311: Missing period at end of sentence.</w:t>
+        <w:t>This figure no longer appears in the manuscript because we now use a different example application.</w:t>
+      </w:r>
+      <w:r>
+        <w:rPr>
+          <w:color w:val="4472C4" w:themeColor="accent1"/>
+        </w:rPr>
+        <w:t xml:space="preserve"> </w:t>
+      </w:r>
+    </w:p>
+    <w:p>
+      <w:pPr>
+        <w:pStyle w:val="PlainText"/>
+      </w:pPr>
+    </w:p>
+    <w:p>
+      <w:pPr>
+        <w:pStyle w:val="PlainText"/>
+      </w:pPr>
+      <w:r>
+        <w:t>Figure 4: Remove decimal from right-hand column “count” legend</w:t>
       </w:r>
     </w:p>
     <w:p>
@@ -2925,34 +3195,7 @@
         <w:rPr>
           <w:color w:val="4472C4" w:themeColor="accent1"/>
         </w:rPr>
-        <w:t>Done</w:t>
-      </w:r>
-    </w:p>
-    <w:p>
-      <w:pPr>
-        <w:pStyle w:val="PlainText"/>
-      </w:pPr>
-    </w:p>
-    <w:p>
-      <w:pPr>
-        <w:pStyle w:val="PlainText"/>
-      </w:pPr>
-      <w:r>
-        <w:t xml:space="preserve">L340: “The function extracts site x years with at least…”  I’m unclear whether “site x years” is something I’m misinterpreting (x years of data at a site?) or if it’s a typo. Either way, the meaning could be clearer. </w:t>
-      </w:r>
-    </w:p>
-    <w:p>
-      <w:pPr>
-        <w:pStyle w:val="PlainText"/>
-        <w:rPr>
-          <w:color w:val="4472C4" w:themeColor="accent1"/>
-        </w:rPr>
-      </w:pPr>
-      <w:r>
-        <w:rPr>
-          <w:color w:val="4472C4" w:themeColor="accent1"/>
-        </w:rPr>
-        <w:t>Author response:</w:t>
+        <w:t>Done.</w:t>
       </w:r>
       <w:r>
         <w:rPr>
@@ -2960,155 +3203,160 @@
         </w:rPr>
         <w:t xml:space="preserve"> </w:t>
       </w:r>
-      <w:r>
-        <w:rPr>
-          <w:color w:val="4472C4" w:themeColor="accent1"/>
-        </w:rPr>
-        <w:t>That is the correct interpretation, but to improve clarity, we modified the sentence to now read, “</w:t>
-      </w:r>
-      <w:r>
-        <w:rPr>
-          <w:color w:val="4472C4" w:themeColor="accent1"/>
-        </w:rPr>
-        <w:t>For each site, the function extracts years with at least the user-specified number of growing season observations</w:t>
-      </w:r>
-      <w:r>
-        <w:rPr>
-          <w:color w:val="4472C4" w:themeColor="accent1"/>
-        </w:rPr>
-        <w:t>…”</w:t>
-      </w:r>
-    </w:p>
-    <w:p>
-      <w:pPr>
-        <w:pStyle w:val="PlainText"/>
-      </w:pPr>
-    </w:p>
-    <w:p>
-      <w:pPr>
-        <w:pStyle w:val="PlainText"/>
-      </w:pPr>
-      <w:r>
-        <w:t>L354: “remove” -&gt; “removes”</w:t>
-      </w:r>
-    </w:p>
-    <w:p>
-      <w:pPr>
-        <w:pStyle w:val="PlainText"/>
-        <w:rPr>
-          <w:color w:val="4472C4" w:themeColor="accent1"/>
-        </w:rPr>
-      </w:pPr>
-      <w:r>
-        <w:rPr>
-          <w:color w:val="4472C4" w:themeColor="accent1"/>
-        </w:rPr>
-        <w:t xml:space="preserve">Author response: </w:t>
-      </w:r>
-      <w:r>
-        <w:rPr>
-          <w:color w:val="4472C4" w:themeColor="accent1"/>
-        </w:rPr>
-        <w:t>Done</w:t>
-      </w:r>
-    </w:p>
-    <w:p>
-      <w:pPr>
-        <w:pStyle w:val="PlainText"/>
-      </w:pPr>
-    </w:p>
-    <w:p>
-      <w:pPr>
-        <w:pStyle w:val="PlainText"/>
-      </w:pPr>
-      <w:r>
-        <w:t>L383: “was” -&gt; “were” (Landsat data)</w:t>
-      </w:r>
-    </w:p>
-    <w:p>
-      <w:pPr>
-        <w:pStyle w:val="PlainText"/>
-        <w:rPr>
-          <w:color w:val="4472C4" w:themeColor="accent1"/>
-        </w:rPr>
-      </w:pPr>
-      <w:r>
-        <w:rPr>
-          <w:color w:val="4472C4" w:themeColor="accent1"/>
-        </w:rPr>
-        <w:t xml:space="preserve">Author response: </w:t>
-      </w:r>
-      <w:r>
-        <w:rPr>
-          <w:color w:val="4472C4" w:themeColor="accent1"/>
-        </w:rPr>
-        <w:t>Done</w:t>
-      </w:r>
-    </w:p>
-    <w:p>
-      <w:pPr>
-        <w:pStyle w:val="PlainText"/>
-      </w:pPr>
-    </w:p>
-    <w:p>
-      <w:pPr>
-        <w:pStyle w:val="PlainText"/>
-      </w:pPr>
-      <w:r>
-        <w:t>L402: “…observations in the between…” Remove “in the”.</w:t>
-      </w:r>
-    </w:p>
-    <w:p>
-      <w:pPr>
-        <w:pStyle w:val="PlainText"/>
-        <w:rPr>
-          <w:color w:val="4472C4" w:themeColor="accent1"/>
-        </w:rPr>
-      </w:pPr>
-      <w:r>
-        <w:rPr>
-          <w:color w:val="4472C4" w:themeColor="accent1"/>
-        </w:rPr>
-        <w:t xml:space="preserve">Author response: </w:t>
-      </w:r>
-      <w:r>
-        <w:rPr>
-          <w:color w:val="4472C4" w:themeColor="accent1"/>
-        </w:rPr>
-        <w:t>Done</w:t>
-      </w:r>
-    </w:p>
-    <w:p>
-      <w:pPr>
-        <w:pStyle w:val="PlainText"/>
-      </w:pPr>
-    </w:p>
-    <w:p>
-      <w:pPr>
-        <w:pStyle w:val="PlainText"/>
-      </w:pPr>
-      <w:r>
-        <w:t>L488: Italicize “last”</w:t>
-      </w:r>
-    </w:p>
-    <w:p>
-      <w:pPr>
-        <w:pStyle w:val="PlainText"/>
-        <w:rPr>
-          <w:color w:val="4472C4" w:themeColor="accent1"/>
-        </w:rPr>
-      </w:pPr>
-      <w:r>
-        <w:rPr>
-          <w:color w:val="4472C4" w:themeColor="accent1"/>
-        </w:rPr>
-        <w:t>Author response:</w:t>
-      </w:r>
-      <w:r>
-        <w:rPr>
-          <w:color w:val="4472C4" w:themeColor="accent1"/>
-        </w:rPr>
-        <w:t xml:space="preserve"> Done</w:t>
+    </w:p>
+    <w:p>
+      <w:pPr>
+        <w:pStyle w:val="PlainText"/>
+      </w:pPr>
+    </w:p>
+    <w:p>
+      <w:pPr>
+        <w:pStyle w:val="PlainText"/>
+      </w:pPr>
+      <w:r>
+        <w:t>Figure 5:</w:t>
+      </w:r>
+      <w:r>
+        <w:t xml:space="preserve"> </w:t>
+      </w:r>
+    </w:p>
+    <w:p>
+      <w:pPr>
+        <w:pStyle w:val="PlainText"/>
+      </w:pPr>
+      <w:r>
+        <w:t>-</w:t>
+      </w:r>
+      <w:r>
+        <w:t xml:space="preserve"> </w:t>
+      </w:r>
+      <w:r>
+        <w:t xml:space="preserve">Mention the time frame of the example in the caption. </w:t>
+      </w:r>
+    </w:p>
+    <w:p>
+      <w:pPr>
+        <w:pStyle w:val="PlainText"/>
+        <w:rPr>
+          <w:color w:val="4472C4" w:themeColor="accent1"/>
+        </w:rPr>
+      </w:pPr>
+      <w:r>
+        <w:rPr>
+          <w:color w:val="4472C4" w:themeColor="accent1"/>
+        </w:rPr>
+        <w:t>Author response</w:t>
+      </w:r>
+      <w:r>
+        <w:rPr>
+          <w:color w:val="4472C4" w:themeColor="accent1"/>
+        </w:rPr>
+        <w:t xml:space="preserve">: </w:t>
+      </w:r>
+      <w:r>
+        <w:rPr>
+          <w:color w:val="4472C4" w:themeColor="accent1"/>
+        </w:rPr>
+        <w:t>Done. We now mention observations were made between 1985 and 202</w:t>
+      </w:r>
+      <w:r>
+        <w:rPr>
+          <w:color w:val="4472C4" w:themeColor="accent1"/>
+        </w:rPr>
+        <w:t>2</w:t>
+      </w:r>
+      <w:r>
+        <w:rPr>
+          <w:color w:val="4472C4" w:themeColor="accent1"/>
+        </w:rPr>
+        <w:t>.</w:t>
+      </w:r>
+    </w:p>
+    <w:p>
+      <w:pPr>
+        <w:pStyle w:val="PlainText"/>
+      </w:pPr>
+    </w:p>
+    <w:p>
+      <w:pPr>
+        <w:pStyle w:val="PlainText"/>
+      </w:pPr>
+      <w:r>
+        <w:t>-</w:t>
+      </w:r>
+      <w:r>
+        <w:t xml:space="preserve"> </w:t>
+      </w:r>
+      <w:r>
+        <w:t>It’s unclear whether the Observation (pts) and Curve legends are supposed to match temporally; the color ramps are identical, but the years are clearly at unequal spacing. Is the reader meant to visually match the color of the points with a similarly colored curve? Otherwise</w:t>
+      </w:r>
+      <w:r>
+        <w:t>,</w:t>
+      </w:r>
+      <w:r>
+        <w:t xml:space="preserve"> I’m not sure I understand the point of the color-coding.</w:t>
+      </w:r>
+      <w:r>
+        <w:t xml:space="preserve">  </w:t>
+      </w:r>
+    </w:p>
+    <w:p>
+      <w:pPr>
+        <w:pStyle w:val="PlainText"/>
+        <w:rPr>
+          <w:color w:val="4472C4" w:themeColor="accent1"/>
+        </w:rPr>
+      </w:pPr>
+      <w:commentRangeStart w:id="47"/>
+      <w:r>
+        <w:rPr>
+          <w:color w:val="4472C4" w:themeColor="accent1"/>
+        </w:rPr>
+        <w:t>Author response</w:t>
+      </w:r>
+      <w:r>
+        <w:rPr>
+          <w:color w:val="4472C4" w:themeColor="accent1"/>
+        </w:rPr>
+        <w:t>:</w:t>
+      </w:r>
+      <w:r>
+        <w:rPr>
+          <w:color w:val="4472C4" w:themeColor="accent1"/>
+        </w:rPr>
+        <w:t xml:space="preserve"> </w:t>
+      </w:r>
+      <w:commentRangeEnd w:id="47"/>
+      <w:r>
+        <w:rPr>
+          <w:rStyle w:val="CommentReference"/>
+          <w:rFonts w:asciiTheme="minorHAnsi" w:hAnsiTheme="minorHAnsi"/>
+        </w:rPr>
+        <w:commentReference w:id="47"/>
+      </w:r>
+      <w:r>
+        <w:rPr>
+          <w:color w:val="4472C4" w:themeColor="accent1"/>
+        </w:rPr>
+        <w:t>We use these figures for a quick visual assessment of whether there are erroneous curves or observations, as well for visually highlight</w:t>
+      </w:r>
+      <w:r>
+        <w:rPr>
+          <w:color w:val="4472C4" w:themeColor="accent1"/>
+        </w:rPr>
+        <w:t>ing</w:t>
+      </w:r>
+      <w:r>
+        <w:rPr>
+          <w:color w:val="4472C4" w:themeColor="accent1"/>
+        </w:rPr>
+        <w:t xml:space="preserve"> long-term changes in phenology.</w:t>
+      </w:r>
+      <w:r>
+        <w:rPr>
+          <w:color w:val="4472C4" w:themeColor="accent1"/>
+        </w:rPr>
+        <w:t xml:space="preserve"> Color coding help illustrate how individual curves are fit to observations. Curves are fit to observations from multiple years, but they are colored based on the focal year. </w:t>
       </w:r>
     </w:p>
     <w:p>
@@ -3122,274 +3370,36 @@
       </w:pPr>
       <w:r>
         <w:lastRenderedPageBreak/>
-        <w:t>L544: “…where there were temporally overlaps measurements from pairs Landsat satellites”. Couple of typos in there.</w:t>
-      </w:r>
-    </w:p>
-    <w:p>
-      <w:pPr>
-        <w:pStyle w:val="PlainText"/>
-        <w:rPr>
-          <w:color w:val="4472C4" w:themeColor="accent1"/>
-        </w:rPr>
-      </w:pPr>
-      <w:r>
-        <w:rPr>
-          <w:color w:val="4472C4" w:themeColor="accent1"/>
-        </w:rPr>
-        <w:t xml:space="preserve">Author response: </w:t>
-      </w:r>
-      <w:r>
-        <w:rPr>
-          <w:color w:val="4472C4" w:themeColor="accent1"/>
-        </w:rPr>
-        <w:t xml:space="preserve">Corrected to, “… </w:t>
-      </w:r>
-      <w:r>
-        <w:rPr>
-          <w:color w:val="4472C4" w:themeColor="accent1"/>
-        </w:rPr>
-        <w:t>where there were temporally overlapping measurements from pairs of Landsat satellites</w:t>
-      </w:r>
-      <w:r>
-        <w:rPr>
-          <w:color w:val="4472C4" w:themeColor="accent1"/>
-        </w:rPr>
-        <w:t>.”</w:t>
-      </w:r>
-    </w:p>
-    <w:p>
-      <w:pPr>
-        <w:pStyle w:val="PlainText"/>
-      </w:pPr>
-    </w:p>
-    <w:p>
-      <w:pPr>
-        <w:pStyle w:val="PlainText"/>
-      </w:pPr>
-      <w:r>
-        <w:t>L566: “estimate” -&gt; “estimates”</w:t>
-      </w:r>
-    </w:p>
-    <w:p>
-      <w:pPr>
-        <w:pStyle w:val="PlainText"/>
-        <w:rPr>
-          <w:color w:val="4472C4" w:themeColor="accent1"/>
-        </w:rPr>
-      </w:pPr>
-      <w:r>
-        <w:rPr>
-          <w:color w:val="4472C4" w:themeColor="accent1"/>
-        </w:rPr>
-        <w:t xml:space="preserve">Author response: </w:t>
-      </w:r>
-      <w:r>
-        <w:rPr>
-          <w:color w:val="4472C4" w:themeColor="accent1"/>
-        </w:rPr>
-        <w:t>Done</w:t>
-      </w:r>
-    </w:p>
-    <w:p>
-      <w:pPr>
-        <w:pStyle w:val="PlainText"/>
-      </w:pPr>
-    </w:p>
-    <w:p>
-      <w:pPr>
-        <w:pStyle w:val="PlainText"/>
-      </w:pPr>
-      <w:r>
-        <w:t>L573: “…prior TO the turn…”</w:t>
-      </w:r>
-    </w:p>
-    <w:p>
-      <w:pPr>
-        <w:pStyle w:val="PlainText"/>
-        <w:rPr>
-          <w:color w:val="4472C4" w:themeColor="accent1"/>
-        </w:rPr>
-      </w:pPr>
-      <w:r>
-        <w:rPr>
-          <w:color w:val="4472C4" w:themeColor="accent1"/>
-        </w:rPr>
-        <w:t xml:space="preserve">Author response: </w:t>
-      </w:r>
-      <w:r>
-        <w:rPr>
-          <w:color w:val="4472C4" w:themeColor="accent1"/>
-        </w:rPr>
-        <w:t>Done</w:t>
-      </w:r>
-    </w:p>
-    <w:p>
-      <w:pPr>
-        <w:pStyle w:val="PlainText"/>
-      </w:pPr>
-    </w:p>
-    <w:p>
-      <w:pPr>
-        <w:pStyle w:val="PlainText"/>
-      </w:pPr>
-      <w:r>
-        <w:t>L610: “dried” -&gt; “drier”</w:t>
-      </w:r>
-    </w:p>
-    <w:p>
-      <w:pPr>
-        <w:pStyle w:val="PlainText"/>
-        <w:rPr>
-          <w:color w:val="4472C4" w:themeColor="accent1"/>
-        </w:rPr>
-      </w:pPr>
-      <w:r>
-        <w:rPr>
-          <w:color w:val="4472C4" w:themeColor="accent1"/>
-        </w:rPr>
-        <w:t xml:space="preserve">Author response: </w:t>
-      </w:r>
-      <w:r>
-        <w:rPr>
-          <w:color w:val="4472C4" w:themeColor="accent1"/>
-        </w:rPr>
-        <w:t>Done</w:t>
-      </w:r>
-    </w:p>
-    <w:p>
-      <w:pPr>
-        <w:pStyle w:val="PlainText"/>
-      </w:pPr>
-    </w:p>
-    <w:p>
-      <w:pPr>
-        <w:pStyle w:val="PlainText"/>
-      </w:pPr>
-      <w:r>
-        <w:t>L611: “with defoliation” -&gt; “to defoliation”</w:t>
-      </w:r>
-    </w:p>
-    <w:p>
-      <w:pPr>
-        <w:pStyle w:val="PlainText"/>
-        <w:rPr>
-          <w:color w:val="4472C4" w:themeColor="accent1"/>
-        </w:rPr>
-      </w:pPr>
-      <w:r>
-        <w:rPr>
-          <w:color w:val="4472C4" w:themeColor="accent1"/>
-        </w:rPr>
-        <w:t xml:space="preserve">Author response: </w:t>
-      </w:r>
-      <w:r>
-        <w:rPr>
-          <w:color w:val="4472C4" w:themeColor="accent1"/>
-        </w:rPr>
-        <w:t>Done</w:t>
-      </w:r>
-    </w:p>
-    <w:p>
-      <w:pPr>
-        <w:pStyle w:val="PlainText"/>
-      </w:pPr>
-    </w:p>
-    <w:p>
-      <w:pPr>
-        <w:pStyle w:val="PlainText"/>
-      </w:pPr>
-      <w:r>
-        <w:t>Figure 1:</w:t>
+        <w:t>-</w:t>
       </w:r>
       <w:r>
         <w:t xml:space="preserve"> </w:t>
       </w:r>
       <w:r>
-        <w:t>Is there any significance to the fact that only some functions are italicized?</w:t>
-      </w:r>
-    </w:p>
-    <w:p>
-      <w:pPr>
-        <w:pStyle w:val="PlainText"/>
-        <w:rPr>
-          <w:color w:val="4472C4" w:themeColor="accent1"/>
-        </w:rPr>
-      </w:pPr>
-      <w:r>
-        <w:rPr>
-          <w:color w:val="4472C4" w:themeColor="accent1"/>
-        </w:rPr>
-        <w:t xml:space="preserve">Author response: </w:t>
-      </w:r>
-      <w:r>
-        <w:rPr>
-          <w:color w:val="4472C4" w:themeColor="accent1"/>
-        </w:rPr>
-        <w:t xml:space="preserve">No, that was an accident. For the figure, we remove italics from all text. </w:t>
-      </w:r>
-    </w:p>
-    <w:p>
-      <w:pPr>
-        <w:pStyle w:val="PlainText"/>
-      </w:pPr>
-    </w:p>
-    <w:p>
-      <w:pPr>
-        <w:pStyle w:val="PlainText"/>
-      </w:pPr>
-      <w:r>
-        <w:t>Figure 2:</w:t>
+        <w:t>I’m a little confused about some of the curve fitting. In samples like pixel _1838 (top row, middle column) many of the lower-NDVI pre-200 DOY points appear to be ignored, while curves are seemingly well-matched to the higher-NDVI points.  Is there a weighting function in the curve-fitting routine that promotes points with higher NDVI?</w:t>
       </w:r>
       <w:r>
         <w:t xml:space="preserve"> </w:t>
       </w:r>
-      <w:r>
-        <w:t xml:space="preserve">(b) appears to show the location of </w:t>
-      </w:r>
-      <w:proofErr w:type="spellStart"/>
-      <w:r>
-        <w:t>Disko</w:t>
-      </w:r>
-      <w:proofErr w:type="spellEnd"/>
-      <w:r>
-        <w:t xml:space="preserve"> Island rather than the study area per se</w:t>
-      </w:r>
-      <w:r>
-        <w:t xml:space="preserve">. </w:t>
-      </w:r>
-      <w:r>
-        <w:t xml:space="preserve">A different color scheme for the positive </w:t>
-      </w:r>
-      <w:proofErr w:type="spellStart"/>
-      <w:r>
-        <w:t>NDVImax</w:t>
-      </w:r>
-      <w:proofErr w:type="spellEnd"/>
-      <w:r>
-        <w:t xml:space="preserve"> values might provide more contrast to the green background of the image</w:t>
-      </w:r>
-      <w:r>
-        <w:t>.</w:t>
-      </w:r>
-    </w:p>
-    <w:p>
-      <w:pPr>
-        <w:pStyle w:val="PlainText"/>
-        <w:rPr>
-          <w:color w:val="4472C4" w:themeColor="accent1"/>
-        </w:rPr>
-      </w:pPr>
-      <w:r>
-        <w:rPr>
-          <w:color w:val="4472C4" w:themeColor="accent1"/>
-        </w:rPr>
-        <w:t xml:space="preserve">Author response: </w:t>
-      </w:r>
-      <w:r>
-        <w:rPr>
-          <w:color w:val="4472C4" w:themeColor="accent1"/>
-        </w:rPr>
-        <w:t>This figure no longer appears in the manuscript because we now use a different example application.</w:t>
+    </w:p>
+    <w:p>
+      <w:pPr>
+        <w:pStyle w:val="PlainText"/>
+        <w:rPr>
+          <w:color w:val="4472C4" w:themeColor="accent1"/>
+        </w:rPr>
+      </w:pPr>
+      <w:r>
+        <w:rPr>
+          <w:color w:val="4472C4" w:themeColor="accent1"/>
+        </w:rPr>
+        <w:t>Author response</w:t>
+      </w:r>
+      <w:r>
+        <w:rPr>
+          <w:color w:val="4472C4" w:themeColor="accent1"/>
+        </w:rPr>
+        <w:t>:</w:t>
       </w:r>
       <w:r>
         <w:rPr>
@@ -3397,57 +3407,30 @@
         </w:rPr>
         <w:t xml:space="preserve"> </w:t>
       </w:r>
-    </w:p>
-    <w:p>
-      <w:pPr>
-        <w:pStyle w:val="PlainText"/>
-      </w:pPr>
-    </w:p>
-    <w:p>
-      <w:pPr>
-        <w:pStyle w:val="PlainText"/>
-      </w:pPr>
-      <w:r>
-        <w:t>Figure 4: Remove decimal from right-hand column “count” legend</w:t>
-      </w:r>
-    </w:p>
-    <w:p>
-      <w:pPr>
-        <w:pStyle w:val="PlainText"/>
-        <w:rPr>
-          <w:color w:val="4472C4" w:themeColor="accent1"/>
-        </w:rPr>
-      </w:pPr>
-      <w:r>
-        <w:rPr>
-          <w:color w:val="4472C4" w:themeColor="accent1"/>
-        </w:rPr>
-        <w:t xml:space="preserve">Author response: </w:t>
-      </w:r>
-      <w:r>
-        <w:rPr>
-          <w:color w:val="4472C4" w:themeColor="accent1"/>
-        </w:rPr>
-        <w:t>Done.</w:t>
-      </w:r>
-      <w:r>
-        <w:rPr>
-          <w:color w:val="4472C4" w:themeColor="accent1"/>
-        </w:rPr>
+      <w:r>
+        <w:rPr>
+          <w:color w:val="4472C4" w:themeColor="accent1"/>
+        </w:rPr>
+        <w:t xml:space="preserve">The figure originally showed all observations, regardless of whether they were filtered out during the curve fitting routine. The curve fitting routine does not inherently promote observations with higher values; however, anomalous observations tend to have low values that get filtered out. We updated the figure so now it does not show observations that were filtered out as anomalies. </w:t>
+      </w:r>
+    </w:p>
+    <w:p>
+      <w:pPr>
+        <w:pStyle w:val="PlainText"/>
+      </w:pPr>
+    </w:p>
+    <w:p>
+      <w:pPr>
+        <w:pStyle w:val="PlainText"/>
+      </w:pPr>
+      <w:r>
+        <w:t>-</w:t>
+      </w:r>
+      <w:r>
         <w:t xml:space="preserve"> </w:t>
       </w:r>
-    </w:p>
-    <w:p>
-      <w:pPr>
-        <w:pStyle w:val="PlainText"/>
-      </w:pPr>
-    </w:p>
-    <w:p>
-      <w:pPr>
-        <w:pStyle w:val="PlainText"/>
-      </w:pPr>
-      <w:r>
-        <w:t>Figure 5:</w:t>
+      <w:r>
+        <w:t>There seems to be quite a lot of low-NDVI points, which makes me wonder about the noise reduction function in the library.</w:t>
       </w:r>
       <w:r>
         <w:t xml:space="preserve"> </w:t>
@@ -3456,6 +3439,157 @@
     <w:p>
       <w:pPr>
         <w:pStyle w:val="PlainText"/>
+        <w:rPr>
+          <w:color w:val="4472C4" w:themeColor="accent1"/>
+        </w:rPr>
+      </w:pPr>
+      <w:r>
+        <w:rPr>
+          <w:color w:val="4472C4" w:themeColor="accent1"/>
+        </w:rPr>
+        <w:t>Author response</w:t>
+      </w:r>
+      <w:r>
+        <w:rPr>
+          <w:color w:val="4472C4" w:themeColor="accent1"/>
+        </w:rPr>
+        <w:t>:</w:t>
+      </w:r>
+      <w:r>
+        <w:rPr>
+          <w:color w:val="4472C4" w:themeColor="accent1"/>
+        </w:rPr>
+        <w:t xml:space="preserve"> The curve fitting process involves iteratively removing points and refitting curves until the remaining points are all within a user-defined threshold of the final curve.</w:t>
+      </w:r>
+      <w:r>
+        <w:rPr>
+          <w:color w:val="4472C4" w:themeColor="accent1"/>
+        </w:rPr>
+        <w:t xml:space="preserve"> </w:t>
+      </w:r>
+      <w:r>
+        <w:rPr>
+          <w:color w:val="4472C4" w:themeColor="accent1"/>
+        </w:rPr>
+        <w:t xml:space="preserve">However, the figure </w:t>
+      </w:r>
+      <w:r>
+        <w:rPr>
+          <w:color w:val="4472C4" w:themeColor="accent1"/>
+        </w:rPr>
+        <w:t xml:space="preserve">originally </w:t>
+      </w:r>
+      <w:r>
+        <w:rPr>
+          <w:color w:val="4472C4" w:themeColor="accent1"/>
+        </w:rPr>
+        <w:t>showed all points</w:t>
+      </w:r>
+      <w:r>
+        <w:rPr>
+          <w:color w:val="4472C4" w:themeColor="accent1"/>
+        </w:rPr>
+        <w:t xml:space="preserve">, regardless of whether they were filtered out during the curve fitting routine. As noted above, we updated the figure, so it now only shows observations that were used for curve fitting, while excluding those that </w:t>
+      </w:r>
+      <w:r>
+        <w:rPr>
+          <w:color w:val="4472C4" w:themeColor="accent1"/>
+        </w:rPr>
+        <w:t xml:space="preserve">were </w:t>
+      </w:r>
+      <w:r>
+        <w:rPr>
+          <w:color w:val="4472C4" w:themeColor="accent1"/>
+        </w:rPr>
+        <w:t xml:space="preserve">filtered. </w:t>
+      </w:r>
+      <w:r>
+        <w:rPr>
+          <w:color w:val="4472C4" w:themeColor="accent1"/>
+        </w:rPr>
+        <w:t>Nevertheless, w</w:t>
+      </w:r>
+      <w:r>
+        <w:rPr>
+          <w:color w:val="4472C4" w:themeColor="accent1"/>
+        </w:rPr>
+        <w:t>e added another noise reduction step</w:t>
+      </w:r>
+      <w:r>
+        <w:rPr>
+          <w:color w:val="4472C4" w:themeColor="accent1"/>
+        </w:rPr>
+        <w:t xml:space="preserve"> to the routine</w:t>
+      </w:r>
+      <w:r>
+        <w:rPr>
+          <w:color w:val="4472C4" w:themeColor="accent1"/>
+        </w:rPr>
+        <w:t xml:space="preserve"> for initial outlier removal.</w:t>
+      </w:r>
+      <w:r>
+        <w:rPr>
+          <w:color w:val="4472C4" w:themeColor="accent1"/>
+        </w:rPr>
+        <w:t xml:space="preserve"> </w:t>
+      </w:r>
+      <w:r>
+        <w:rPr>
+          <w:color w:val="4472C4" w:themeColor="accent1"/>
+        </w:rPr>
+        <w:t>The function now includes an initial step that</w:t>
+      </w:r>
+      <w:r>
+        <w:rPr>
+          <w:color w:val="4472C4" w:themeColor="accent1"/>
+        </w:rPr>
+        <w:t>, for each site,</w:t>
+      </w:r>
+      <w:r>
+        <w:rPr>
+          <w:color w:val="4472C4" w:themeColor="accent1"/>
+        </w:rPr>
+        <w:t xml:space="preserve"> fits a curve using data pooled across all years and </w:t>
+      </w:r>
+      <w:r>
+        <w:rPr>
+          <w:color w:val="4472C4" w:themeColor="accent1"/>
+        </w:rPr>
+        <w:t xml:space="preserve">then filters out observations </w:t>
+      </w:r>
+      <w:r>
+        <w:rPr>
+          <w:color w:val="4472C4" w:themeColor="accent1"/>
+        </w:rPr>
+        <w:t>that differ from the curve by more than 100%.</w:t>
+      </w:r>
+      <w:r>
+        <w:rPr>
+          <w:color w:val="4472C4" w:themeColor="accent1"/>
+        </w:rPr>
+        <w:t xml:space="preserve"> </w:t>
+      </w:r>
+      <w:r>
+        <w:rPr>
+          <w:color w:val="4472C4" w:themeColor="accent1"/>
+        </w:rPr>
+        <w:t xml:space="preserve">  </w:t>
+      </w:r>
+      <w:r>
+        <w:rPr>
+          <w:color w:val="4472C4" w:themeColor="accent1"/>
+        </w:rPr>
+        <w:t xml:space="preserve">  </w:t>
+      </w:r>
+    </w:p>
+    <w:p>
+      <w:pPr>
+        <w:pStyle w:val="PlainText"/>
+      </w:pPr>
+    </w:p>
+    <w:p>
+      <w:pPr>
+        <w:pStyle w:val="PlainText"/>
       </w:pPr>
       <w:r>
         <w:t>-</w:t>
@@ -3464,7 +3598,10 @@
         <w:t xml:space="preserve"> </w:t>
       </w:r>
       <w:r>
-        <w:t xml:space="preserve">Mention the time frame of the example in the caption. </w:t>
+        <w:t>Overall, I find this figure hard to follow. Personally, I think I would prefer to see a sequence of years with individual phenology curves rather than the kind of consolidated representation shown here. This opinion is not a request to revise the approach!  But it would be helpful for the authors to explain their justification for the 11-year aggregation of data.</w:t>
+      </w:r>
+      <w:r>
+        <w:t xml:space="preserve"> </w:t>
       </w:r>
     </w:p>
     <w:p>
@@ -3484,428 +3621,13 @@
         <w:rPr>
           <w:color w:val="4472C4" w:themeColor="accent1"/>
         </w:rPr>
-        <w:t xml:space="preserve">: </w:t>
-      </w:r>
-      <w:r>
-        <w:rPr>
-          <w:color w:val="4472C4" w:themeColor="accent1"/>
-        </w:rPr>
-        <w:t>Done. We now mention observations were made between 1985 and 202</w:t>
-      </w:r>
-      <w:r>
-        <w:rPr>
-          <w:color w:val="4472C4" w:themeColor="accent1"/>
-        </w:rPr>
-        <w:t>2</w:t>
-      </w:r>
-      <w:r>
-        <w:rPr>
-          <w:color w:val="4472C4" w:themeColor="accent1"/>
-        </w:rPr>
-        <w:t>.</w:t>
-      </w:r>
-    </w:p>
-    <w:p>
-      <w:pPr>
-        <w:pStyle w:val="PlainText"/>
-      </w:pPr>
-    </w:p>
-    <w:p>
-      <w:pPr>
-        <w:pStyle w:val="PlainText"/>
-      </w:pPr>
-      <w:r>
-        <w:t>-</w:t>
-      </w:r>
-      <w:r>
-        <w:t xml:space="preserve"> </w:t>
-      </w:r>
-      <w:r>
-        <w:t>It’s unclear whether the Observation (pts) and Curve legends are supposed to match temporally; the color ramps are identical, but the years are clearly at unequal spacing. Is the reader meant to visually match the color of the points with a similarly colored curve? Otherwise</w:t>
-      </w:r>
-      <w:r>
-        <w:t>,</w:t>
-      </w:r>
-      <w:r>
-        <w:t xml:space="preserve"> I’m not sure I understand the point of the color-coding.</w:t>
-      </w:r>
-      <w:r>
-        <w:t xml:space="preserve">  </w:t>
-      </w:r>
-    </w:p>
-    <w:p>
-      <w:pPr>
-        <w:pStyle w:val="PlainText"/>
-        <w:rPr>
-          <w:color w:val="4472C4" w:themeColor="accent1"/>
-        </w:rPr>
-      </w:pPr>
-      <w:r>
-        <w:rPr>
-          <w:color w:val="4472C4" w:themeColor="accent1"/>
-        </w:rPr>
-        <w:t>Author response</w:t>
-      </w:r>
-      <w:r>
-        <w:rPr>
-          <w:color w:val="4472C4" w:themeColor="accent1"/>
-        </w:rPr>
         <w:t>:</w:t>
       </w:r>
       <w:r>
         <w:rPr>
           <w:color w:val="4472C4" w:themeColor="accent1"/>
         </w:rPr>
-        <w:t xml:space="preserve"> </w:t>
-      </w:r>
-      <w:r>
-        <w:rPr>
-          <w:color w:val="4472C4" w:themeColor="accent1"/>
-        </w:rPr>
-        <w:t>We use these figures for a quick visual assessment of whether there are erroneous curves or observations, as well for visually highlight</w:t>
-      </w:r>
-      <w:r>
-        <w:rPr>
-          <w:color w:val="4472C4" w:themeColor="accent1"/>
-        </w:rPr>
-        <w:t>ing</w:t>
-      </w:r>
-      <w:r>
-        <w:rPr>
-          <w:color w:val="4472C4" w:themeColor="accent1"/>
-        </w:rPr>
-        <w:t xml:space="preserve"> long-term changes in phenology.</w:t>
-      </w:r>
-      <w:r>
-        <w:rPr>
-          <w:color w:val="4472C4" w:themeColor="accent1"/>
-        </w:rPr>
-        <w:t xml:space="preserve"> Color coding help illustrate how individual curves are fit to observations. Curves are fit to observations from multiple years, but they are colored based on the focal year. </w:t>
-      </w:r>
-    </w:p>
-    <w:p>
-      <w:pPr>
-        <w:pStyle w:val="PlainText"/>
-      </w:pPr>
-    </w:p>
-    <w:p>
-      <w:pPr>
-        <w:pStyle w:val="PlainText"/>
-      </w:pPr>
-      <w:r>
-        <w:t>-</w:t>
-      </w:r>
-      <w:r>
-        <w:t xml:space="preserve"> </w:t>
-      </w:r>
-      <w:r>
-        <w:t>I’m a little confused about some of the curve fitting. In samples like pixel _1838 (top row, middle column) many of the lower-NDVI pre-200 DOY points appear to be ignored, while curves are seemingly well-matched to the higher-NDVI points.  Is there a weighting function in the curve-fitting routine that promotes points with higher NDVI?</w:t>
-      </w:r>
-      <w:r>
-        <w:t xml:space="preserve"> </w:t>
-      </w:r>
-    </w:p>
-    <w:p>
-      <w:pPr>
-        <w:pStyle w:val="PlainText"/>
-        <w:rPr>
-          <w:color w:val="4472C4" w:themeColor="accent1"/>
-        </w:rPr>
-      </w:pPr>
-      <w:r>
-        <w:rPr>
-          <w:color w:val="4472C4" w:themeColor="accent1"/>
-        </w:rPr>
-        <w:t>Author response</w:t>
-      </w:r>
-      <w:r>
-        <w:rPr>
-          <w:color w:val="4472C4" w:themeColor="accent1"/>
-        </w:rPr>
-        <w:t>:</w:t>
-      </w:r>
-      <w:r>
-        <w:rPr>
-          <w:color w:val="4472C4" w:themeColor="accent1"/>
-        </w:rPr>
-        <w:t xml:space="preserve"> </w:t>
-      </w:r>
-      <w:r>
-        <w:rPr>
-          <w:color w:val="4472C4" w:themeColor="accent1"/>
-        </w:rPr>
-        <w:t xml:space="preserve">The figure originally showed </w:t>
-      </w:r>
-      <w:r>
-        <w:rPr>
-          <w:color w:val="4472C4" w:themeColor="accent1"/>
-        </w:rPr>
-        <w:t xml:space="preserve">all observations, regardless of whether they were filtered out during the curve fitting routine. The </w:t>
-      </w:r>
-      <w:r>
-        <w:rPr>
-          <w:color w:val="4472C4" w:themeColor="accent1"/>
-        </w:rPr>
-        <w:t xml:space="preserve">curve fitting routine does not </w:t>
-      </w:r>
-      <w:r>
-        <w:rPr>
-          <w:color w:val="4472C4" w:themeColor="accent1"/>
-        </w:rPr>
-        <w:t xml:space="preserve">inherently </w:t>
-      </w:r>
-      <w:r>
-        <w:rPr>
-          <w:color w:val="4472C4" w:themeColor="accent1"/>
-        </w:rPr>
-        <w:t xml:space="preserve">promote </w:t>
-      </w:r>
-      <w:r>
-        <w:rPr>
-          <w:color w:val="4472C4" w:themeColor="accent1"/>
-        </w:rPr>
-        <w:t xml:space="preserve">observations </w:t>
-      </w:r>
-      <w:r>
-        <w:rPr>
-          <w:color w:val="4472C4" w:themeColor="accent1"/>
-        </w:rPr>
-        <w:lastRenderedPageBreak/>
-        <w:t>with higher values</w:t>
-      </w:r>
-      <w:r>
-        <w:rPr>
-          <w:color w:val="4472C4" w:themeColor="accent1"/>
-        </w:rPr>
-        <w:t xml:space="preserve">; however, anomalous observations tend to have low values that get filtered out. We updated the figure so now it does not show observations that were filtered out as anomalies. </w:t>
-      </w:r>
-    </w:p>
-    <w:p>
-      <w:pPr>
-        <w:pStyle w:val="PlainText"/>
-      </w:pPr>
-    </w:p>
-    <w:p>
-      <w:pPr>
-        <w:pStyle w:val="PlainText"/>
-      </w:pPr>
-      <w:r>
-        <w:t>-</w:t>
-      </w:r>
-      <w:r>
-        <w:t xml:space="preserve"> </w:t>
-      </w:r>
-      <w:r>
-        <w:t>There seems to be quite a lot of low-NDVI points, which makes me wonder about the noise reduction function in the library.</w:t>
-      </w:r>
-      <w:r>
-        <w:t xml:space="preserve"> </w:t>
-      </w:r>
-    </w:p>
-    <w:p>
-      <w:pPr>
-        <w:pStyle w:val="PlainText"/>
-        <w:rPr>
-          <w:color w:val="4472C4" w:themeColor="accent1"/>
-        </w:rPr>
-      </w:pPr>
-      <w:r>
-        <w:rPr>
-          <w:color w:val="4472C4" w:themeColor="accent1"/>
-        </w:rPr>
-        <w:t>Author response</w:t>
-      </w:r>
-      <w:r>
-        <w:rPr>
-          <w:color w:val="4472C4" w:themeColor="accent1"/>
-        </w:rPr>
-        <w:t>:</w:t>
-      </w:r>
-      <w:r>
-        <w:rPr>
-          <w:color w:val="4472C4" w:themeColor="accent1"/>
-        </w:rPr>
-        <w:t xml:space="preserve"> The curve fitting process involves iteratively removing points and refitting curves until the remaining points are all within a user-defined threshold of the final curve.</w:t>
-      </w:r>
-      <w:r>
-        <w:rPr>
-          <w:color w:val="4472C4" w:themeColor="accent1"/>
-        </w:rPr>
-        <w:t xml:space="preserve"> </w:t>
-      </w:r>
-      <w:r>
-        <w:rPr>
-          <w:color w:val="4472C4" w:themeColor="accent1"/>
-        </w:rPr>
-        <w:t xml:space="preserve">However, the figure </w:t>
-      </w:r>
-      <w:r>
-        <w:rPr>
-          <w:color w:val="4472C4" w:themeColor="accent1"/>
-        </w:rPr>
-        <w:t xml:space="preserve">originally </w:t>
-      </w:r>
-      <w:r>
-        <w:rPr>
-          <w:color w:val="4472C4" w:themeColor="accent1"/>
-        </w:rPr>
-        <w:t>showed all points</w:t>
-      </w:r>
-      <w:r>
-        <w:rPr>
-          <w:color w:val="4472C4" w:themeColor="accent1"/>
-        </w:rPr>
-        <w:t xml:space="preserve">, regardless of whether they were filtered out during the curve fitting routine. As noted above, we updated the figure, so it now only shows observations that were used for curve fitting, while excluding those that </w:t>
-      </w:r>
-      <w:r>
-        <w:rPr>
-          <w:color w:val="4472C4" w:themeColor="accent1"/>
-        </w:rPr>
-        <w:t xml:space="preserve">were </w:t>
-      </w:r>
-      <w:r>
-        <w:rPr>
-          <w:color w:val="4472C4" w:themeColor="accent1"/>
-        </w:rPr>
-        <w:t xml:space="preserve">filtered. </w:t>
-      </w:r>
-      <w:r>
-        <w:rPr>
-          <w:color w:val="4472C4" w:themeColor="accent1"/>
-        </w:rPr>
-        <w:t>Nevertheless, w</w:t>
-      </w:r>
-      <w:r>
-        <w:rPr>
-          <w:color w:val="4472C4" w:themeColor="accent1"/>
-        </w:rPr>
-        <w:t>e added another noise reduction step</w:t>
-      </w:r>
-      <w:r>
-        <w:rPr>
-          <w:color w:val="4472C4" w:themeColor="accent1"/>
-        </w:rPr>
-        <w:t xml:space="preserve"> to the routine</w:t>
-      </w:r>
-      <w:r>
-        <w:rPr>
-          <w:color w:val="4472C4" w:themeColor="accent1"/>
-        </w:rPr>
-        <w:t xml:space="preserve"> for initial outlier removal.</w:t>
-      </w:r>
-      <w:r>
-        <w:rPr>
-          <w:color w:val="4472C4" w:themeColor="accent1"/>
-        </w:rPr>
-        <w:t xml:space="preserve"> </w:t>
-      </w:r>
-      <w:r>
-        <w:rPr>
-          <w:color w:val="4472C4" w:themeColor="accent1"/>
-        </w:rPr>
-        <w:t>The function now includes an initial step that</w:t>
-      </w:r>
-      <w:r>
-        <w:rPr>
-          <w:color w:val="4472C4" w:themeColor="accent1"/>
-        </w:rPr>
-        <w:t>, for each site,</w:t>
-      </w:r>
-      <w:r>
-        <w:rPr>
-          <w:color w:val="4472C4" w:themeColor="accent1"/>
-        </w:rPr>
-        <w:t xml:space="preserve"> fits a curve using data pooled across all years and </w:t>
-      </w:r>
-      <w:r>
-        <w:rPr>
-          <w:color w:val="4472C4" w:themeColor="accent1"/>
-        </w:rPr>
-        <w:t xml:space="preserve">then filters out observations </w:t>
-      </w:r>
-      <w:r>
-        <w:rPr>
-          <w:color w:val="4472C4" w:themeColor="accent1"/>
-        </w:rPr>
-        <w:t>that differ from the curve by more than 100%.</w:t>
-      </w:r>
-      <w:r>
-        <w:rPr>
-          <w:color w:val="4472C4" w:themeColor="accent1"/>
-        </w:rPr>
-        <w:t xml:space="preserve"> </w:t>
-      </w:r>
-      <w:r>
-        <w:rPr>
-          <w:color w:val="4472C4" w:themeColor="accent1"/>
-        </w:rPr>
-        <w:t xml:space="preserve">  </w:t>
-      </w:r>
-      <w:r>
-        <w:rPr>
-          <w:color w:val="4472C4" w:themeColor="accent1"/>
-        </w:rPr>
-        <w:t xml:space="preserve">  </w:t>
-      </w:r>
-    </w:p>
-    <w:p>
-      <w:pPr>
-        <w:pStyle w:val="PlainText"/>
-      </w:pPr>
-    </w:p>
-    <w:p>
-      <w:pPr>
-        <w:pStyle w:val="PlainText"/>
-      </w:pPr>
-      <w:r>
-        <w:t>-</w:t>
-      </w:r>
-      <w:r>
-        <w:t xml:space="preserve"> </w:t>
-      </w:r>
-      <w:r>
-        <w:t>Overall, I find this figure hard to follow. Personally, I think I would prefer to see a sequence of years with individual phenology curves rather than the kind of consolidated representation shown here. This opinion is not a request to revise the approach!  But it would be helpful for the authors to explain their justification for the 11-year aggregation of data.</w:t>
-      </w:r>
-      <w:r>
-        <w:t xml:space="preserve"> </w:t>
-      </w:r>
-    </w:p>
-    <w:p>
-      <w:pPr>
-        <w:pStyle w:val="PlainText"/>
-        <w:rPr>
-          <w:color w:val="4472C4" w:themeColor="accent1"/>
-        </w:rPr>
-      </w:pPr>
-      <w:r>
-        <w:rPr>
-          <w:color w:val="4472C4" w:themeColor="accent1"/>
-        </w:rPr>
-        <w:t>Author response</w:t>
-      </w:r>
-      <w:r>
-        <w:rPr>
-          <w:color w:val="4472C4" w:themeColor="accent1"/>
-        </w:rPr>
-        <w:t>:</w:t>
-      </w:r>
-      <w:r>
-        <w:rPr>
-          <w:color w:val="4472C4" w:themeColor="accent1"/>
-        </w:rPr>
-        <w:t xml:space="preserve"> W</w:t>
-      </w:r>
-      <w:r>
-        <w:rPr>
-          <w:color w:val="4472C4" w:themeColor="accent1"/>
-        </w:rPr>
-        <w:t xml:space="preserve">e concede its challenging to display </w:t>
-      </w:r>
-      <w:r>
-        <w:rPr>
-          <w:color w:val="4472C4" w:themeColor="accent1"/>
-        </w:rPr>
-        <w:t xml:space="preserve">the </w:t>
+        <w:t xml:space="preserve"> We concede its challenging to display the </w:t>
       </w:r>
       <w:r>
         <w:rPr>
@@ -3943,12 +3665,14 @@
         </w:rPr>
         <w:t xml:space="preserve">convey a lot of information. As we now further note in the function description, it is </w:t>
       </w:r>
-      <w:r>
-        <w:rPr>
-          <w:color w:val="4472C4" w:themeColor="accent1"/>
-        </w:rPr>
-        <w:t xml:space="preserve">necessary </w:t>
-      </w:r>
+      <w:del w:id="48" w:author="Jakob Assmann" w:date="2023-01-12T10:14:00Z">
+        <w:r>
+          <w:rPr>
+            <w:color w:val="4472C4" w:themeColor="accent1"/>
+          </w:rPr>
+          <w:delText xml:space="preserve">necessary </w:delText>
+        </w:r>
+      </w:del>
       <w:r>
         <w:rPr>
           <w:color w:val="4472C4" w:themeColor="accent1"/>
@@ -4107,6 +3831,7 @@
         <w:ind w:left="720" w:hanging="720"/>
       </w:pPr>
       <w:r>
+        <w:lastRenderedPageBreak/>
         <w:t xml:space="preserve">Roy, D.P., Kovalskyy, V., Zhang, H.K., Vermote, E.F., Yan, L., Kumar, S.S., and Egorov, A. (2016). Characterization of Landsat-7 to Landsat-8 reflective wavelength and normalized difference vegetation index continuity. </w:t>
       </w:r>
       <w:r>
@@ -4144,8 +3869,8 @@
 </file>
 
 <file path=word/comments.xml><?xml version="1.0" encoding="utf-8"?>
-<w:comments xmlns:wpc="http://schemas.microsoft.com/office/word/2010/wordprocessingCanvas" xmlns:cx="http://schemas.microsoft.com/office/drawing/2014/chartex" xmlns:cx1="http://schemas.microsoft.com/office/drawing/2015/9/8/chartex" xmlns:cx2="http://schemas.microsoft.com/office/drawing/2015/10/21/chartex" xmlns:cx3="http://schemas.microsoft.com/office/drawing/2016/5/9/chartex" xmlns:cx4="http://schemas.microsoft.com/office/drawing/2016/5/10/chartex" xmlns:cx5="http://schemas.microsoft.com/office/drawing/2016/5/11/chartex" xmlns:cx6="http://schemas.microsoft.com/office/drawing/2016/5/12/chartex" xmlns:cx7="http://schemas.microsoft.com/office/drawing/2016/5/13/chartex" xmlns:cx8="http://schemas.microsoft.com/office/drawing/2016/5/14/chartex" xmlns:mc="http://schemas.openxmlformats.org/markup-compatibility/2006" xmlns:aink="http://schemas.microsoft.com/office/drawing/2016/ink" xmlns:am3d="http://schemas.microsoft.com/office/drawing/2017/model3d" xmlns:o="urn:schemas-microsoft-com:office:office" xmlns:oel="http://schemas.microsoft.com/office/2019/extlst" xmlns:r="http://schemas.openxmlformats.org/officeDocument/2006/relationships" xmlns:m="http://schemas.openxmlformats.org/officeDocument/2006/math" xmlns:v="urn:schemas-microsoft-com:vml" xmlns:wp14="http://schemas.microsoft.com/office/word/2010/wordprocessingDrawing" xmlns:wp="http://schemas.openxmlformats.org/drawingml/2006/wordprocessingDrawing" xmlns:w10="urn:schemas-microsoft-com:office:word" xmlns:w="http://schemas.openxmlformats.org/wordprocessingml/2006/main" xmlns:w14="http://schemas.microsoft.com/office/word/2010/wordml" xmlns:w15="http://schemas.microsoft.com/office/word/2012/wordml" xmlns:w16cex="http://schemas.microsoft.com/office/word/2018/wordml/cex" xmlns:w16cid="http://schemas.microsoft.com/office/word/2016/wordml/cid" xmlns:w16="http://schemas.microsoft.com/office/word/2018/wordml" xmlns:w16sdtdh="http://schemas.microsoft.com/office/word/2020/wordml/sdtdatahash" xmlns:w16se="http://schemas.microsoft.com/office/word/2015/wordml/symex" xmlns:wpg="http://schemas.microsoft.com/office/word/2010/wordprocessingGroup" xmlns:wpi="http://schemas.microsoft.com/office/word/2010/wordprocessingInk" xmlns:wne="http://schemas.microsoft.com/office/word/2006/wordml" xmlns:wps="http://schemas.microsoft.com/office/word/2010/wordprocessingShape" mc:Ignorable="w14 w15 w16se w16cid w16 w16cex w16sdtdh wp14">
-  <w:comment w:id="0" w:author="Logan Berner" w:date="2022-11-28T10:56:00Z" w:initials="LB">
+<w:comments xmlns:wpc="http://schemas.microsoft.com/office/word/2010/wordprocessingCanvas" xmlns:cx="http://schemas.microsoft.com/office/drawing/2014/chartex" xmlns:cx1="http://schemas.microsoft.com/office/drawing/2015/9/8/chartex" xmlns:cx2="http://schemas.microsoft.com/office/drawing/2015/10/21/chartex" xmlns:cx3="http://schemas.microsoft.com/office/drawing/2016/5/9/chartex" xmlns:cx4="http://schemas.microsoft.com/office/drawing/2016/5/10/chartex" xmlns:cx5="http://schemas.microsoft.com/office/drawing/2016/5/11/chartex" xmlns:cx6="http://schemas.microsoft.com/office/drawing/2016/5/12/chartex" xmlns:cx7="http://schemas.microsoft.com/office/drawing/2016/5/13/chartex" xmlns:cx8="http://schemas.microsoft.com/office/drawing/2016/5/14/chartex" xmlns:mc="http://schemas.openxmlformats.org/markup-compatibility/2006" xmlns:aink="http://schemas.microsoft.com/office/drawing/2016/ink" xmlns:am3d="http://schemas.microsoft.com/office/drawing/2017/model3d" xmlns:o="urn:schemas-microsoft-com:office:office" xmlns:r="http://schemas.openxmlformats.org/officeDocument/2006/relationships" xmlns:m="http://schemas.openxmlformats.org/officeDocument/2006/math" xmlns:v="urn:schemas-microsoft-com:vml" xmlns:wp14="http://schemas.microsoft.com/office/word/2010/wordprocessingDrawing" xmlns:wp="http://schemas.openxmlformats.org/drawingml/2006/wordprocessingDrawing" xmlns:w10="urn:schemas-microsoft-com:office:word" xmlns:w="http://schemas.openxmlformats.org/wordprocessingml/2006/main" xmlns:w14="http://schemas.microsoft.com/office/word/2010/wordml" xmlns:w15="http://schemas.microsoft.com/office/word/2012/wordml" xmlns:w16cex="http://schemas.microsoft.com/office/word/2018/wordml/cex" xmlns:w16cid="http://schemas.microsoft.com/office/word/2016/wordml/cid" xmlns:w16="http://schemas.microsoft.com/office/word/2018/wordml" xmlns:w16sdtdh="http://schemas.microsoft.com/office/word/2020/wordml/sdtdatahash" xmlns:w16se="http://schemas.microsoft.com/office/word/2015/wordml/symex" xmlns:wpg="http://schemas.microsoft.com/office/word/2010/wordprocessingGroup" xmlns:wpi="http://schemas.microsoft.com/office/word/2010/wordprocessingInk" xmlns:wne="http://schemas.microsoft.com/office/word/2006/wordml" xmlns:wps="http://schemas.microsoft.com/office/word/2010/wordprocessingShape" mc:Ignorable="w14 w15 w16se w16cid w16 w16cex w16sdtdh wp14">
+  <w:comment w:id="1" w:author="Jakob Assmann" w:date="2023-01-12T09:34:00Z" w:initials="JA">
     <w:p>
       <w:pPr>
         <w:pStyle w:val="CommentText"/>
@@ -4157,7 +3882,326 @@
         <w:annotationRef/>
       </w:r>
       <w:r>
+        <w:t>I think this would help make the point clearer.</w:t>
+      </w:r>
+    </w:p>
+  </w:comment>
+  <w:comment w:id="2" w:author="Jakob Assmann" w:date="2023-01-12T09:34:00Z" w:initials="JA">
+    <w:p>
+      <w:pPr>
+        <w:pStyle w:val="CommentText"/>
+      </w:pPr>
+      <w:r>
+        <w:t xml:space="preserve">… </w:t>
+      </w:r>
+      <w:r>
+        <w:rPr>
+          <w:rStyle w:val="CommentReference"/>
+        </w:rPr>
+        <w:annotationRef/>
+      </w:r>
+      <w:r>
+        <w:t xml:space="preserve">while the update and release process in CRAN is somewhat more cumbersome? </w:t>
+      </w:r>
+    </w:p>
+    <w:p>
+      <w:pPr>
+        <w:pStyle w:val="CommentText"/>
+      </w:pPr>
+    </w:p>
+    <w:p>
+      <w:pPr>
+        <w:pStyle w:val="CommentText"/>
+      </w:pPr>
+      <w:r>
+        <w:t xml:space="preserve">However, I can also see the argument that therefore the packages on CRAN are generally of higher quality (which I have experienced myself), but my gut feeling would be that our use case is also not big enough to really warrant the effort on pushing through CRAN. Not sure I would state this here as it might look unfavorable for the submission of the software note. </w:t>
+      </w:r>
+      <w:r>
+        <w:rPr>
+          <mc:AlternateContent>
+            <mc:Choice Requires="w16se"/>
+            <mc:Fallback>
+              <w:rFonts w:ascii="Segoe UI Emoji" w:eastAsia="Segoe UI Emoji" w:hAnsi="Segoe UI Emoji" w:cs="Segoe UI Emoji"/>
+            </mc:Fallback>
+          </mc:AlternateContent>
+        </w:rPr>
+        <mc:AlternateContent>
+          <mc:Choice Requires="w16se">
+            <w16se:symEx w16se:font="Segoe UI Emoji" w16se:char="1F609"/>
+          </mc:Choice>
+          <mc:Fallback>
+            <w:t>😉</w:t>
+          </mc:Fallback>
+        </mc:AlternateContent>
+      </w:r>
+    </w:p>
+  </w:comment>
+  <w:comment w:id="3" w:author="Logan Berner" w:date="2022-11-28T10:56:00Z" w:initials="LB">
+    <w:p>
+      <w:pPr>
+        <w:pStyle w:val="CommentText"/>
+      </w:pPr>
+      <w:r>
+        <w:rPr>
+          <w:rStyle w:val="CommentReference"/>
+        </w:rPr>
+        <w:annotationRef/>
+      </w:r>
+      <w:r>
         <w:t xml:space="preserve">Jakob - can you please address this question? </w:t>
+      </w:r>
+    </w:p>
+  </w:comment>
+  <w:comment w:id="4" w:author="Jakob Assmann" w:date="2023-01-12T10:53:00Z" w:initials="JA">
+    <w:p>
+      <w:pPr>
+        <w:pStyle w:val="CommentText"/>
+      </w:pPr>
+      <w:r>
+        <w:rPr>
+          <w:rStyle w:val="CommentReference"/>
+        </w:rPr>
+        <w:annotationRef/>
+      </w:r>
+      <w:r>
+        <w:t xml:space="preserve">I looked into this and I think for now we should opt out of doing this as the required time-investment on my side to fully implement this looks huge. I will also write a bit more about best practices forward from now in the email to you later. </w:t>
+      </w:r>
+    </w:p>
+    <w:p>
+      <w:pPr>
+        <w:pStyle w:val="CommentText"/>
+      </w:pPr>
+    </w:p>
+    <w:p>
+      <w:pPr>
+        <w:pStyle w:val="CommentText"/>
+      </w:pPr>
+      <w:r>
+        <w:t>Hope my draft response looks good!</w:t>
+      </w:r>
+    </w:p>
+  </w:comment>
+  <w:comment w:id="41" w:author="Jakob Assmann" w:date="2023-01-12T09:30:00Z" w:initials="JA">
+    <w:p>
+      <w:pPr>
+        <w:pStyle w:val="CommentText"/>
+      </w:pPr>
+      <w:r>
+        <w:rPr>
+          <w:rStyle w:val="CommentReference"/>
+        </w:rPr>
+        <w:annotationRef/>
+      </w:r>
+      <w:r>
+        <w:t xml:space="preserve">I think here perhaps it could be useful to add to this response that there is a lot of flexibility within the functions as well. For example, the time-windows of observation within each year is not set. There is flexibility in the fitting of the splines (and in theory and other user determined fitting method could be applied after cleaning and x-cal). </w:t>
+      </w:r>
+    </w:p>
+    <w:p>
+      <w:pPr>
+        <w:pStyle w:val="CommentText"/>
+      </w:pPr>
+    </w:p>
+    <w:p>
+      <w:pPr>
+        <w:pStyle w:val="CommentText"/>
+      </w:pPr>
+      <w:r>
+        <w:t>Furthermore, you now added flexibility to chose between different x-cal functions. I could see potential here for these to be further developed by the community.</w:t>
+      </w:r>
+    </w:p>
+    <w:p>
+      <w:pPr>
+        <w:pStyle w:val="CommentText"/>
+      </w:pPr>
+    </w:p>
+    <w:p>
+      <w:pPr>
+        <w:pStyle w:val="CommentText"/>
+      </w:pPr>
+      <w:r>
+        <w:t>Maybe sneaking in a sentence or two in the manuscript about how the package offers flexibility for community enhancement could help bolster this response too?</w:t>
+      </w:r>
+    </w:p>
+  </w:comment>
+  <w:comment w:id="46" w:author="Jakob Assmann" w:date="2023-01-12T09:41:00Z" w:initials="JA">
+    <w:p>
+      <w:pPr>
+        <w:pStyle w:val="CommentText"/>
+      </w:pPr>
+      <w:r>
+        <w:rPr>
+          <w:rStyle w:val="CommentReference"/>
+        </w:rPr>
+        <w:annotationRef/>
+      </w:r>
+      <w:r>
+        <w:t xml:space="preserve">I felt like the response does not fully answer the </w:t>
+      </w:r>
+      <w:r>
+        <w:t>reviewer’s</w:t>
+      </w:r>
+      <w:r>
+        <w:t xml:space="preserve"> questions why the package uses a</w:t>
+      </w:r>
+      <w:r>
+        <w:t xml:space="preserve"> user</w:t>
+      </w:r>
+      <w:r>
+        <w:t xml:space="preserve"> data</w:t>
+      </w:r>
+      <w:r>
+        <w:t>s</w:t>
+      </w:r>
+      <w:r>
+        <w:t>et specific way for the x-cal.</w:t>
+      </w:r>
+    </w:p>
+    <w:p>
+      <w:pPr>
+        <w:pStyle w:val="CommentText"/>
+      </w:pPr>
+    </w:p>
+    <w:p>
+      <w:pPr>
+        <w:pStyle w:val="CommentText"/>
+      </w:pPr>
+      <w:r>
+        <w:t>To paraphrase the reviewers question: They are curious why we do not just provide a function that automatically x-cals the data based on previously established fixed coefficients</w:t>
+      </w:r>
+      <w:r>
+        <w:t xml:space="preserve"> that we ship with the package</w:t>
+      </w:r>
+      <w:r>
+        <w:t>. Why does the workflow require the user to determine these coefficients every time?</w:t>
+      </w:r>
+    </w:p>
+    <w:p>
+      <w:pPr>
+        <w:pStyle w:val="CommentText"/>
+      </w:pPr>
+    </w:p>
+    <w:p>
+      <w:pPr>
+        <w:pStyle w:val="CommentText"/>
+      </w:pPr>
+      <w:r>
+        <w:t>Perhaps our response could be modified stating that we choose an approach using non-fixed transformations as to allow flexibility in the workflow:</w:t>
+      </w:r>
+    </w:p>
+    <w:p>
+      <w:pPr>
+        <w:pStyle w:val="CommentText"/>
+        <w:numPr>
+          <w:ilvl w:val="0"/>
+          <w:numId w:val="6"/>
+        </w:numPr>
+      </w:pPr>
+      <w:r>
+        <w:t xml:space="preserve"> Having the functions allows optimizing the x-cal for different latitudinal regions and growing seasons lengths / intervals (using the respective arguments). </w:t>
+      </w:r>
+    </w:p>
+    <w:p>
+      <w:pPr>
+        <w:pStyle w:val="CommentText"/>
+        <w:numPr>
+          <w:ilvl w:val="0"/>
+          <w:numId w:val="6"/>
+        </w:numPr>
+      </w:pPr>
+      <w:r>
+        <w:t xml:space="preserve"> It allows for flexibility in data aggregated to different scales (using the neighbourhood function provided by the package). </w:t>
+      </w:r>
+    </w:p>
+    <w:p>
+      <w:pPr>
+        <w:pStyle w:val="CommentText"/>
+        <w:numPr>
+          <w:ilvl w:val="0"/>
+          <w:numId w:val="6"/>
+        </w:numPr>
+      </w:pPr>
+      <w:r>
+        <w:t xml:space="preserve"> It allows for flexibility in the type of x-cal model used (random forest vs. polynom</w:t>
+      </w:r>
+      <w:r>
+        <w:t>)</w:t>
+      </w:r>
+      <w:r>
+        <w:t xml:space="preserve">, </w:t>
+      </w:r>
+      <w:r>
+        <w:t xml:space="preserve">which bands / indices to calibrate, as well as adding additional predictors (in case of the rf function). </w:t>
+      </w:r>
+    </w:p>
+    <w:p>
+      <w:pPr>
+        <w:pStyle w:val="CommentText"/>
+      </w:pPr>
+      <w:r>
+        <w:t xml:space="preserve">(no particular order). </w:t>
+      </w:r>
+    </w:p>
+    <w:p>
+      <w:pPr>
+        <w:pStyle w:val="CommentText"/>
+      </w:pPr>
+    </w:p>
+    <w:p>
+      <w:pPr>
+        <w:pStyle w:val="CommentText"/>
+      </w:pPr>
+      <w:r>
+        <w:t xml:space="preserve">Maybe you also have some additional benefits in mind in addition to the above arguments? Happy to help shape this out a bit more as well if you’d like some additional feedback. </w:t>
+      </w:r>
+      <w:r>
+        <w:t xml:space="preserve"> </w:t>
+      </w:r>
+    </w:p>
+  </w:comment>
+  <w:comment w:id="47" w:author="Jakob Assmann" w:date="2023-01-12T10:10:00Z" w:initials="JA">
+    <w:p>
+      <w:pPr>
+        <w:pStyle w:val="CommentText"/>
+      </w:pPr>
+      <w:r>
+        <w:rPr>
+          <w:rStyle w:val="CommentReference"/>
+        </w:rPr>
+        <w:annotationRef/>
+      </w:r>
+      <w:r>
+        <w:t>Maybe we could add a little note here in the caption to highlight this to the reader? It might also help convince the reviewer that we took the point seriously.</w:t>
+      </w:r>
+    </w:p>
+    <w:p>
+      <w:pPr>
+        <w:pStyle w:val="CommentText"/>
+      </w:pPr>
+    </w:p>
+    <w:p>
+      <w:pPr>
+        <w:pStyle w:val="CommentText"/>
+      </w:pPr>
+      <w:r>
+        <w:t xml:space="preserve">This is just a small suggestion not to fussed, please just ignore if you think it’s not worth your time </w:t>
+      </w:r>
+      <w:r>
+        <w:rPr>
+          <mc:AlternateContent>
+            <mc:Choice Requires="w16se"/>
+            <mc:Fallback>
+              <w:rFonts w:ascii="Segoe UI Emoji" w:eastAsia="Segoe UI Emoji" w:hAnsi="Segoe UI Emoji" w:cs="Segoe UI Emoji"/>
+            </mc:Fallback>
+          </mc:AlternateContent>
+        </w:rPr>
+        <mc:AlternateContent>
+          <mc:Choice Requires="w16se">
+            <w16se:symEx w16se:font="Segoe UI Emoji" w16se:char="1F60A"/>
+          </mc:Choice>
+          <mc:Fallback>
+            <w:t>😊</w:t>
+          </mc:Fallback>
+        </mc:AlternateContent>
       </w:r>
     </w:p>
   </w:comment>
@@ -4165,30 +4209,49 @@
 </file>
 
 <file path=word/commentsExtended.xml><?xml version="1.0" encoding="utf-8"?>
-<w15:commentsEx xmlns:wpc="http://schemas.microsoft.com/office/word/2010/wordprocessingCanvas" xmlns:cx="http://schemas.microsoft.com/office/drawing/2014/chartex" xmlns:cx1="http://schemas.microsoft.com/office/drawing/2015/9/8/chartex" xmlns:cx2="http://schemas.microsoft.com/office/drawing/2015/10/21/chartex" xmlns:cx3="http://schemas.microsoft.com/office/drawing/2016/5/9/chartex" xmlns:cx4="http://schemas.microsoft.com/office/drawing/2016/5/10/chartex" xmlns:cx5="http://schemas.microsoft.com/office/drawing/2016/5/11/chartex" xmlns:cx6="http://schemas.microsoft.com/office/drawing/2016/5/12/chartex" xmlns:cx7="http://schemas.microsoft.com/office/drawing/2016/5/13/chartex" xmlns:cx8="http://schemas.microsoft.com/office/drawing/2016/5/14/chartex" xmlns:mc="http://schemas.openxmlformats.org/markup-compatibility/2006" xmlns:aink="http://schemas.microsoft.com/office/drawing/2016/ink" xmlns:am3d="http://schemas.microsoft.com/office/drawing/2017/model3d" xmlns:o="urn:schemas-microsoft-com:office:office" xmlns:oel="http://schemas.microsoft.com/office/2019/extlst" xmlns:r="http://schemas.openxmlformats.org/officeDocument/2006/relationships" xmlns:m="http://schemas.openxmlformats.org/officeDocument/2006/math" xmlns:v="urn:schemas-microsoft-com:vml" xmlns:wp14="http://schemas.microsoft.com/office/word/2010/wordprocessingDrawing" xmlns:wp="http://schemas.openxmlformats.org/drawingml/2006/wordprocessingDrawing" xmlns:w10="urn:schemas-microsoft-com:office:word" xmlns:w="http://schemas.openxmlformats.org/wordprocessingml/2006/main" xmlns:w14="http://schemas.microsoft.com/office/word/2010/wordml" xmlns:w15="http://schemas.microsoft.com/office/word/2012/wordml" xmlns:w16cex="http://schemas.microsoft.com/office/word/2018/wordml/cex" xmlns:w16cid="http://schemas.microsoft.com/office/word/2016/wordml/cid" xmlns:w16="http://schemas.microsoft.com/office/word/2018/wordml" xmlns:w16sdtdh="http://schemas.microsoft.com/office/word/2020/wordml/sdtdatahash" xmlns:w16se="http://schemas.microsoft.com/office/word/2015/wordml/symex" xmlns:wpg="http://schemas.microsoft.com/office/word/2010/wordprocessingGroup" xmlns:wpi="http://schemas.microsoft.com/office/word/2010/wordprocessingInk" xmlns:wne="http://schemas.microsoft.com/office/word/2006/wordml" xmlns:wps="http://schemas.microsoft.com/office/word/2010/wordprocessingShape" mc:Ignorable="w14 w15 w16se w16cid w16 w16cex w16sdtdh wp14">
+<w15:commentsEx xmlns:wpc="http://schemas.microsoft.com/office/word/2010/wordprocessingCanvas" xmlns:cx="http://schemas.microsoft.com/office/drawing/2014/chartex" xmlns:cx1="http://schemas.microsoft.com/office/drawing/2015/9/8/chartex" xmlns:cx2="http://schemas.microsoft.com/office/drawing/2015/10/21/chartex" xmlns:cx3="http://schemas.microsoft.com/office/drawing/2016/5/9/chartex" xmlns:cx4="http://schemas.microsoft.com/office/drawing/2016/5/10/chartex" xmlns:cx5="http://schemas.microsoft.com/office/drawing/2016/5/11/chartex" xmlns:cx6="http://schemas.microsoft.com/office/drawing/2016/5/12/chartex" xmlns:cx7="http://schemas.microsoft.com/office/drawing/2016/5/13/chartex" xmlns:cx8="http://schemas.microsoft.com/office/drawing/2016/5/14/chartex" xmlns:mc="http://schemas.openxmlformats.org/markup-compatibility/2006" xmlns:aink="http://schemas.microsoft.com/office/drawing/2016/ink" xmlns:am3d="http://schemas.microsoft.com/office/drawing/2017/model3d" xmlns:o="urn:schemas-microsoft-com:office:office" xmlns:r="http://schemas.openxmlformats.org/officeDocument/2006/relationships" xmlns:m="http://schemas.openxmlformats.org/officeDocument/2006/math" xmlns:v="urn:schemas-microsoft-com:vml" xmlns:wp14="http://schemas.microsoft.com/office/word/2010/wordprocessingDrawing" xmlns:wp="http://schemas.openxmlformats.org/drawingml/2006/wordprocessingDrawing" xmlns:w10="urn:schemas-microsoft-com:office:word" xmlns:w="http://schemas.openxmlformats.org/wordprocessingml/2006/main" xmlns:w14="http://schemas.microsoft.com/office/word/2010/wordml" xmlns:w15="http://schemas.microsoft.com/office/word/2012/wordml" xmlns:w16cex="http://schemas.microsoft.com/office/word/2018/wordml/cex" xmlns:w16cid="http://schemas.microsoft.com/office/word/2016/wordml/cid" xmlns:w16="http://schemas.microsoft.com/office/word/2018/wordml" xmlns:w16sdtdh="http://schemas.microsoft.com/office/word/2020/wordml/sdtdatahash" xmlns:w16se="http://schemas.microsoft.com/office/word/2015/wordml/symex" xmlns:wpg="http://schemas.microsoft.com/office/word/2010/wordprocessingGroup" xmlns:wpi="http://schemas.microsoft.com/office/word/2010/wordprocessingInk" xmlns:wne="http://schemas.microsoft.com/office/word/2006/wordml" xmlns:wps="http://schemas.microsoft.com/office/word/2010/wordprocessingShape" mc:Ignorable="w14 w15 w16se w16cid w16 w16cex w16sdtdh wp14">
+  <w15:commentEx w15:paraId="5AFC39DA" w15:done="0"/>
+  <w15:commentEx w15:paraId="226EEE28" w15:done="0"/>
   <w15:commentEx w15:paraId="408BD101" w15:done="0"/>
+  <w15:commentEx w15:paraId="13665185" w15:paraIdParent="408BD101" w15:done="0"/>
+  <w15:commentEx w15:paraId="10A8DACE" w15:done="0"/>
+  <w15:commentEx w15:paraId="497BC858" w15:done="0"/>
+  <w15:commentEx w15:paraId="7B6C12E6" w15:done="0"/>
 </w15:commentsEx>
 </file>
 
 <file path=word/commentsExtensible.xml><?xml version="1.0" encoding="utf-8"?>
-<w16cex:commentsExtensible xmlns:wpc="http://schemas.microsoft.com/office/word/2010/wordprocessingCanvas" xmlns:cx="http://schemas.microsoft.com/office/drawing/2014/chartex" xmlns:cx1="http://schemas.microsoft.com/office/drawing/2015/9/8/chartex" xmlns:cx2="http://schemas.microsoft.com/office/drawing/2015/10/21/chartex" xmlns:cx3="http://schemas.microsoft.com/office/drawing/2016/5/9/chartex" xmlns:cx4="http://schemas.microsoft.com/office/drawing/2016/5/10/chartex" xmlns:cx5="http://schemas.microsoft.com/office/drawing/2016/5/11/chartex" xmlns:cx6="http://schemas.microsoft.com/office/drawing/2016/5/12/chartex" xmlns:cx7="http://schemas.microsoft.com/office/drawing/2016/5/13/chartex" xmlns:cx8="http://schemas.microsoft.com/office/drawing/2016/5/14/chartex" xmlns:mc="http://schemas.openxmlformats.org/markup-compatibility/2006" xmlns:aink="http://schemas.microsoft.com/office/drawing/2016/ink" xmlns:am3d="http://schemas.microsoft.com/office/drawing/2017/model3d" xmlns:o="urn:schemas-microsoft-com:office:office" xmlns:oel="http://schemas.microsoft.com/office/2019/extlst" xmlns:r="http://schemas.openxmlformats.org/officeDocument/2006/relationships" xmlns:m="http://schemas.openxmlformats.org/officeDocument/2006/math" xmlns:v="urn:schemas-microsoft-com:vml" xmlns:wp14="http://schemas.microsoft.com/office/word/2010/wordprocessingDrawing" xmlns:wp="http://schemas.openxmlformats.org/drawingml/2006/wordprocessingDrawing" xmlns:w10="urn:schemas-microsoft-com:office:word" xmlns:w="http://schemas.openxmlformats.org/wordprocessingml/2006/main" xmlns:w14="http://schemas.microsoft.com/office/word/2010/wordml" xmlns:w15="http://schemas.microsoft.com/office/word/2012/wordml" xmlns:w16cex="http://schemas.microsoft.com/office/word/2018/wordml/cex" xmlns:w16cid="http://schemas.microsoft.com/office/word/2016/wordml/cid" xmlns:w16="http://schemas.microsoft.com/office/word/2018/wordml" xmlns:w16sdtdh="http://schemas.microsoft.com/office/word/2020/wordml/sdtdatahash" xmlns:w16se="http://schemas.microsoft.com/office/word/2015/wordml/symex" xmlns:wpg="http://schemas.microsoft.com/office/word/2010/wordprocessingGroup" xmlns:wpi="http://schemas.microsoft.com/office/word/2010/wordprocessingInk" xmlns:wne="http://schemas.microsoft.com/office/word/2006/wordml" xmlns:wps="http://schemas.microsoft.com/office/word/2010/wordprocessingShape" mc:Ignorable="w14 w15 w16se w16cid w16 w16cex w16sdtdh wp14">
+<w16cex:commentsExtensible xmlns:wpc="http://schemas.microsoft.com/office/word/2010/wordprocessingCanvas" xmlns:cx="http://schemas.microsoft.com/office/drawing/2014/chartex" xmlns:cx1="http://schemas.microsoft.com/office/drawing/2015/9/8/chartex" xmlns:cx2="http://schemas.microsoft.com/office/drawing/2015/10/21/chartex" xmlns:cx3="http://schemas.microsoft.com/office/drawing/2016/5/9/chartex" xmlns:cx4="http://schemas.microsoft.com/office/drawing/2016/5/10/chartex" xmlns:cx5="http://schemas.microsoft.com/office/drawing/2016/5/11/chartex" xmlns:cx6="http://schemas.microsoft.com/office/drawing/2016/5/12/chartex" xmlns:cx7="http://schemas.microsoft.com/office/drawing/2016/5/13/chartex" xmlns:cx8="http://schemas.microsoft.com/office/drawing/2016/5/14/chartex" xmlns:mc="http://schemas.openxmlformats.org/markup-compatibility/2006" xmlns:aink="http://schemas.microsoft.com/office/drawing/2016/ink" xmlns:am3d="http://schemas.microsoft.com/office/drawing/2017/model3d" xmlns:o="urn:schemas-microsoft-com:office:office" xmlns:r="http://schemas.openxmlformats.org/officeDocument/2006/relationships" xmlns:m="http://schemas.openxmlformats.org/officeDocument/2006/math" xmlns:v="urn:schemas-microsoft-com:vml" xmlns:wp14="http://schemas.microsoft.com/office/word/2010/wordprocessingDrawing" xmlns:wp="http://schemas.openxmlformats.org/drawingml/2006/wordprocessingDrawing" xmlns:w10="urn:schemas-microsoft-com:office:word" xmlns:w="http://schemas.openxmlformats.org/wordprocessingml/2006/main" xmlns:w14="http://schemas.microsoft.com/office/word/2010/wordml" xmlns:w15="http://schemas.microsoft.com/office/word/2012/wordml" xmlns:w16cex="http://schemas.microsoft.com/office/word/2018/wordml/cex" xmlns:w16cid="http://schemas.microsoft.com/office/word/2016/wordml/cid" xmlns:w16="http://schemas.microsoft.com/office/word/2018/wordml" xmlns:w16sdtdh="http://schemas.microsoft.com/office/word/2020/wordml/sdtdatahash" xmlns:w16se="http://schemas.microsoft.com/office/word/2015/wordml/symex" xmlns:wpg="http://schemas.microsoft.com/office/word/2010/wordprocessingGroup" xmlns:wpi="http://schemas.microsoft.com/office/word/2010/wordprocessingInk" xmlns:wne="http://schemas.microsoft.com/office/word/2006/wordml" xmlns:wps="http://schemas.microsoft.com/office/word/2010/wordprocessingShape" mc:Ignorable="w14 w15 w16se w16cid w16 w16cex w16sdtdh wp14">
+  <w16cex:commentExtensible w16cex:durableId="276A528A" w16cex:dateUtc="2023-01-12T08:34:00Z"/>
+  <w16cex:commentExtensible w16cex:durableId="276A52A1" w16cex:dateUtc="2023-01-12T08:34:00Z"/>
   <w16cex:commentExtensible w16cex:durableId="272F126B" w16cex:dateUtc="2022-11-28T19:56:00Z"/>
+  <w16cex:commentExtensible w16cex:durableId="276A652B" w16cex:dateUtc="2023-01-12T09:53:00Z"/>
+  <w16cex:commentExtensible w16cex:durableId="276A51BB" w16cex:dateUtc="2023-01-12T08:30:00Z"/>
+  <w16cex:commentExtensible w16cex:durableId="276A5450" w16cex:dateUtc="2023-01-12T08:41:00Z"/>
+  <w16cex:commentExtensible w16cex:durableId="276A5B29" w16cex:dateUtc="2023-01-12T09:10:00Z"/>
 </w16cex:commentsExtensible>
 </file>
 
 <file path=word/commentsIds.xml><?xml version="1.0" encoding="utf-8"?>
-<w16cid:commentsIds xmlns:wpc="http://schemas.microsoft.com/office/word/2010/wordprocessingCanvas" xmlns:cx="http://schemas.microsoft.com/office/drawing/2014/chartex" xmlns:cx1="http://schemas.microsoft.com/office/drawing/2015/9/8/chartex" xmlns:cx2="http://schemas.microsoft.com/office/drawing/2015/10/21/chartex" xmlns:cx3="http://schemas.microsoft.com/office/drawing/2016/5/9/chartex" xmlns:cx4="http://schemas.microsoft.com/office/drawing/2016/5/10/chartex" xmlns:cx5="http://schemas.microsoft.com/office/drawing/2016/5/11/chartex" xmlns:cx6="http://schemas.microsoft.com/office/drawing/2016/5/12/chartex" xmlns:cx7="http://schemas.microsoft.com/office/drawing/2016/5/13/chartex" xmlns:cx8="http://schemas.microsoft.com/office/drawing/2016/5/14/chartex" xmlns:mc="http://schemas.openxmlformats.org/markup-compatibility/2006" xmlns:aink="http://schemas.microsoft.com/office/drawing/2016/ink" xmlns:am3d="http://schemas.microsoft.com/office/drawing/2017/model3d" xmlns:o="urn:schemas-microsoft-com:office:office" xmlns:oel="http://schemas.microsoft.com/office/2019/extlst" xmlns:r="http://schemas.openxmlformats.org/officeDocument/2006/relationships" xmlns:m="http://schemas.openxmlformats.org/officeDocument/2006/math" xmlns:v="urn:schemas-microsoft-com:vml" xmlns:wp14="http://schemas.microsoft.com/office/word/2010/wordprocessingDrawing" xmlns:wp="http://schemas.openxmlformats.org/drawingml/2006/wordprocessingDrawing" xmlns:w10="urn:schemas-microsoft-com:office:word" xmlns:w="http://schemas.openxmlformats.org/wordprocessingml/2006/main" xmlns:w14="http://schemas.microsoft.com/office/word/2010/wordml" xmlns:w15="http://schemas.microsoft.com/office/word/2012/wordml" xmlns:w16cex="http://schemas.microsoft.com/office/word/2018/wordml/cex" xmlns:w16cid="http://schemas.microsoft.com/office/word/2016/wordml/cid" xmlns:w16="http://schemas.microsoft.com/office/word/2018/wordml" xmlns:w16sdtdh="http://schemas.microsoft.com/office/word/2020/wordml/sdtdatahash" xmlns:w16se="http://schemas.microsoft.com/office/word/2015/wordml/symex" xmlns:wpg="http://schemas.microsoft.com/office/word/2010/wordprocessingGroup" xmlns:wpi="http://schemas.microsoft.com/office/word/2010/wordprocessingInk" xmlns:wne="http://schemas.microsoft.com/office/word/2006/wordml" xmlns:wps="http://schemas.microsoft.com/office/word/2010/wordprocessingShape" mc:Ignorable="w14 w15 w16se w16cid w16 w16cex w16sdtdh wp14">
+<w16cid:commentsIds xmlns:wpc="http://schemas.microsoft.com/office/word/2010/wordprocessingCanvas" xmlns:cx="http://schemas.microsoft.com/office/drawing/2014/chartex" xmlns:cx1="http://schemas.microsoft.com/office/drawing/2015/9/8/chartex" xmlns:cx2="http://schemas.microsoft.com/office/drawing/2015/10/21/chartex" xmlns:cx3="http://schemas.microsoft.com/office/drawing/2016/5/9/chartex" xmlns:cx4="http://schemas.microsoft.com/office/drawing/2016/5/10/chartex" xmlns:cx5="http://schemas.microsoft.com/office/drawing/2016/5/11/chartex" xmlns:cx6="http://schemas.microsoft.com/office/drawing/2016/5/12/chartex" xmlns:cx7="http://schemas.microsoft.com/office/drawing/2016/5/13/chartex" xmlns:cx8="http://schemas.microsoft.com/office/drawing/2016/5/14/chartex" xmlns:mc="http://schemas.openxmlformats.org/markup-compatibility/2006" xmlns:aink="http://schemas.microsoft.com/office/drawing/2016/ink" xmlns:am3d="http://schemas.microsoft.com/office/drawing/2017/model3d" xmlns:o="urn:schemas-microsoft-com:office:office" xmlns:r="http://schemas.openxmlformats.org/officeDocument/2006/relationships" xmlns:m="http://schemas.openxmlformats.org/officeDocument/2006/math" xmlns:v="urn:schemas-microsoft-com:vml" xmlns:wp14="http://schemas.microsoft.com/office/word/2010/wordprocessingDrawing" xmlns:wp="http://schemas.openxmlformats.org/drawingml/2006/wordprocessingDrawing" xmlns:w10="urn:schemas-microsoft-com:office:word" xmlns:w="http://schemas.openxmlformats.org/wordprocessingml/2006/main" xmlns:w14="http://schemas.microsoft.com/office/word/2010/wordml" xmlns:w15="http://schemas.microsoft.com/office/word/2012/wordml" xmlns:w16cex="http://schemas.microsoft.com/office/word/2018/wordml/cex" xmlns:w16cid="http://schemas.microsoft.com/office/word/2016/wordml/cid" xmlns:w16="http://schemas.microsoft.com/office/word/2018/wordml" xmlns:w16sdtdh="http://schemas.microsoft.com/office/word/2020/wordml/sdtdatahash" xmlns:w16se="http://schemas.microsoft.com/office/word/2015/wordml/symex" xmlns:wpg="http://schemas.microsoft.com/office/word/2010/wordprocessingGroup" xmlns:wpi="http://schemas.microsoft.com/office/word/2010/wordprocessingInk" xmlns:wne="http://schemas.microsoft.com/office/word/2006/wordml" xmlns:wps="http://schemas.microsoft.com/office/word/2010/wordprocessingShape" mc:Ignorable="w14 w15 w16se w16cid w16 w16cex w16sdtdh wp14">
+  <w16cid:commentId w16cid:paraId="5AFC39DA" w16cid:durableId="276A528A"/>
+  <w16cid:commentId w16cid:paraId="226EEE28" w16cid:durableId="276A52A1"/>
   <w16cid:commentId w16cid:paraId="408BD101" w16cid:durableId="272F126B"/>
+  <w16cid:commentId w16cid:paraId="13665185" w16cid:durableId="276A652B"/>
+  <w16cid:commentId w16cid:paraId="10A8DACE" w16cid:durableId="276A51BB"/>
+  <w16cid:commentId w16cid:paraId="497BC858" w16cid:durableId="276A5450"/>
+  <w16cid:commentId w16cid:paraId="7B6C12E6" w16cid:durableId="276A5B29"/>
 </w16cid:commentsIds>
 </file>
 
 <file path=word/numbering.xml><?xml version="1.0" encoding="utf-8"?>
-<w:numbering xmlns:wpc="http://schemas.microsoft.com/office/word/2010/wordprocessingCanvas" xmlns:cx="http://schemas.microsoft.com/office/drawing/2014/chartex" xmlns:cx1="http://schemas.microsoft.com/office/drawing/2015/9/8/chartex" xmlns:cx2="http://schemas.microsoft.com/office/drawing/2015/10/21/chartex" xmlns:cx3="http://schemas.microsoft.com/office/drawing/2016/5/9/chartex" xmlns:cx4="http://schemas.microsoft.com/office/drawing/2016/5/10/chartex" xmlns:cx5="http://schemas.microsoft.com/office/drawing/2016/5/11/chartex" xmlns:cx6="http://schemas.microsoft.com/office/drawing/2016/5/12/chartex" xmlns:cx7="http://schemas.microsoft.com/office/drawing/2016/5/13/chartex" xmlns:cx8="http://schemas.microsoft.com/office/drawing/2016/5/14/chartex" xmlns:mc="http://schemas.openxmlformats.org/markup-compatibility/2006" xmlns:aink="http://schemas.microsoft.com/office/drawing/2016/ink" xmlns:am3d="http://schemas.microsoft.com/office/drawing/2017/model3d" xmlns:o="urn:schemas-microsoft-com:office:office" xmlns:oel="http://schemas.microsoft.com/office/2019/extlst" xmlns:r="http://schemas.openxmlformats.org/officeDocument/2006/relationships" xmlns:m="http://schemas.openxmlformats.org/officeDocument/2006/math" xmlns:v="urn:schemas-microsoft-com:vml" xmlns:wp14="http://schemas.microsoft.com/office/word/2010/wordprocessingDrawing" xmlns:wp="http://schemas.openxmlformats.org/drawingml/2006/wordprocessingDrawing" xmlns:w10="urn:schemas-microsoft-com:office:word" xmlns:w="http://schemas.openxmlformats.org/wordprocessingml/2006/main" xmlns:w14="http://schemas.microsoft.com/office/word/2010/wordml" xmlns:w15="http://schemas.microsoft.com/office/word/2012/wordml" xmlns:w16cex="http://schemas.microsoft.com/office/word/2018/wordml/cex" xmlns:w16cid="http://schemas.microsoft.com/office/word/2016/wordml/cid" xmlns:w16="http://schemas.microsoft.com/office/word/2018/wordml" xmlns:w16sdtdh="http://schemas.microsoft.com/office/word/2020/wordml/sdtdatahash" xmlns:w16se="http://schemas.microsoft.com/office/word/2015/wordml/symex" xmlns:wpg="http://schemas.microsoft.com/office/word/2010/wordprocessingGroup" xmlns:wpi="http://schemas.microsoft.com/office/word/2010/wordprocessingInk" xmlns:wne="http://schemas.microsoft.com/office/word/2006/wordml" xmlns:wps="http://schemas.microsoft.com/office/word/2010/wordprocessingShape" mc:Ignorable="w14 w15 w16se w16cid w16 w16cex w16sdtdh wp14">
+<w:numbering xmlns:wpc="http://schemas.microsoft.com/office/word/2010/wordprocessingCanvas" xmlns:cx="http://schemas.microsoft.com/office/drawing/2014/chartex" xmlns:cx1="http://schemas.microsoft.com/office/drawing/2015/9/8/chartex" xmlns:cx2="http://schemas.microsoft.com/office/drawing/2015/10/21/chartex" xmlns:cx3="http://schemas.microsoft.com/office/drawing/2016/5/9/chartex" xmlns:cx4="http://schemas.microsoft.com/office/drawing/2016/5/10/chartex" xmlns:cx5="http://schemas.microsoft.com/office/drawing/2016/5/11/chartex" xmlns:cx6="http://schemas.microsoft.com/office/drawing/2016/5/12/chartex" xmlns:cx7="http://schemas.microsoft.com/office/drawing/2016/5/13/chartex" xmlns:cx8="http://schemas.microsoft.com/office/drawing/2016/5/14/chartex" xmlns:mc="http://schemas.openxmlformats.org/markup-compatibility/2006" xmlns:aink="http://schemas.microsoft.com/office/drawing/2016/ink" xmlns:am3d="http://schemas.microsoft.com/office/drawing/2017/model3d" xmlns:o="urn:schemas-microsoft-com:office:office" xmlns:r="http://schemas.openxmlformats.org/officeDocument/2006/relationships" xmlns:m="http://schemas.openxmlformats.org/officeDocument/2006/math" xmlns:v="urn:schemas-microsoft-com:vml" xmlns:wp14="http://schemas.microsoft.com/office/word/2010/wordprocessingDrawing" xmlns:wp="http://schemas.openxmlformats.org/drawingml/2006/wordprocessingDrawing" xmlns:w10="urn:schemas-microsoft-com:office:word" xmlns:w="http://schemas.openxmlformats.org/wordprocessingml/2006/main" xmlns:w14="http://schemas.microsoft.com/office/word/2010/wordml" xmlns:w15="http://schemas.microsoft.com/office/word/2012/wordml" xmlns:w16cex="http://schemas.microsoft.com/office/word/2018/wordml/cex" xmlns:w16cid="http://schemas.microsoft.com/office/word/2016/wordml/cid" xmlns:w16="http://schemas.microsoft.com/office/word/2018/wordml" xmlns:w16sdtdh="http://schemas.microsoft.com/office/word/2020/wordml/sdtdatahash" xmlns:w16se="http://schemas.microsoft.com/office/word/2015/wordml/symex" xmlns:wpg="http://schemas.microsoft.com/office/word/2010/wordprocessingGroup" xmlns:wpi="http://schemas.microsoft.com/office/word/2010/wordprocessingInk" xmlns:wne="http://schemas.microsoft.com/office/word/2006/wordml" xmlns:wps="http://schemas.microsoft.com/office/word/2010/wordprocessingShape" mc:Ignorable="w14 w15 w16se w16cid w16 w16cex w16sdtdh wp14">
   <w:abstractNum w:abstractNumId="0" w15:restartNumberingAfterBreak="0">
-    <w:nsid w:val="0872374D"/>
+    <w:nsid w:val="007373CF"/>
     <w:multiLevelType w:val="hybridMultilevel"/>
-    <w:tmpl w:val="EA60F4CA"/>
-    <w:lvl w:ilvl="0" w:tplc="FDE00054">
+    <w:tmpl w:val="E0ACB6D6"/>
+    <w:lvl w:ilvl="0" w:tplc="E0D00FEA">
+      <w:start w:val="3"/>
       <w:numFmt w:val="bullet"/>
       <w:lvlText w:val="-"/>
       <w:lvlJc w:val="left"/>
@@ -4297,6 +4360,118 @@
     </w:lvl>
   </w:abstractNum>
   <w:abstractNum w:abstractNumId="1" w15:restartNumberingAfterBreak="0">
+    <w:nsid w:val="0872374D"/>
+    <w:multiLevelType w:val="hybridMultilevel"/>
+    <w:tmpl w:val="EA60F4CA"/>
+    <w:lvl w:ilvl="0" w:tplc="FDE00054">
+      <w:numFmt w:val="bullet"/>
+      <w:lvlText w:val="-"/>
+      <w:lvlJc w:val="left"/>
+      <w:pPr>
+        <w:ind w:left="720" w:hanging="360"/>
+      </w:pPr>
+      <w:rPr>
+        <w:rFonts w:ascii="Calibri" w:eastAsiaTheme="minorHAnsi" w:hAnsi="Calibri" w:cs="Calibri" w:hint="default"/>
+      </w:rPr>
+    </w:lvl>
+    <w:lvl w:ilvl="1" w:tplc="04090003" w:tentative="1">
+      <w:start w:val="1"/>
+      <w:numFmt w:val="bullet"/>
+      <w:lvlText w:val="o"/>
+      <w:lvlJc w:val="left"/>
+      <w:pPr>
+        <w:ind w:left="1440" w:hanging="360"/>
+      </w:pPr>
+      <w:rPr>
+        <w:rFonts w:ascii="Courier New" w:hAnsi="Courier New" w:cs="Courier New" w:hint="default"/>
+      </w:rPr>
+    </w:lvl>
+    <w:lvl w:ilvl="2" w:tplc="04090005" w:tentative="1">
+      <w:start w:val="1"/>
+      <w:numFmt w:val="bullet"/>
+      <w:lvlText w:val=""/>
+      <w:lvlJc w:val="left"/>
+      <w:pPr>
+        <w:ind w:left="2160" w:hanging="360"/>
+      </w:pPr>
+      <w:rPr>
+        <w:rFonts w:ascii="Wingdings" w:hAnsi="Wingdings" w:hint="default"/>
+      </w:rPr>
+    </w:lvl>
+    <w:lvl w:ilvl="3" w:tplc="04090001" w:tentative="1">
+      <w:start w:val="1"/>
+      <w:numFmt w:val="bullet"/>
+      <w:lvlText w:val=""/>
+      <w:lvlJc w:val="left"/>
+      <w:pPr>
+        <w:ind w:left="2880" w:hanging="360"/>
+      </w:pPr>
+      <w:rPr>
+        <w:rFonts w:ascii="Symbol" w:hAnsi="Symbol" w:hint="default"/>
+      </w:rPr>
+    </w:lvl>
+    <w:lvl w:ilvl="4" w:tplc="04090003" w:tentative="1">
+      <w:start w:val="1"/>
+      <w:numFmt w:val="bullet"/>
+      <w:lvlText w:val="o"/>
+      <w:lvlJc w:val="left"/>
+      <w:pPr>
+        <w:ind w:left="3600" w:hanging="360"/>
+      </w:pPr>
+      <w:rPr>
+        <w:rFonts w:ascii="Courier New" w:hAnsi="Courier New" w:cs="Courier New" w:hint="default"/>
+      </w:rPr>
+    </w:lvl>
+    <w:lvl w:ilvl="5" w:tplc="04090005" w:tentative="1">
+      <w:start w:val="1"/>
+      <w:numFmt w:val="bullet"/>
+      <w:lvlText w:val=""/>
+      <w:lvlJc w:val="left"/>
+      <w:pPr>
+        <w:ind w:left="4320" w:hanging="360"/>
+      </w:pPr>
+      <w:rPr>
+        <w:rFonts w:ascii="Wingdings" w:hAnsi="Wingdings" w:hint="default"/>
+      </w:rPr>
+    </w:lvl>
+    <w:lvl w:ilvl="6" w:tplc="04090001" w:tentative="1">
+      <w:start w:val="1"/>
+      <w:numFmt w:val="bullet"/>
+      <w:lvlText w:val=""/>
+      <w:lvlJc w:val="left"/>
+      <w:pPr>
+        <w:ind w:left="5040" w:hanging="360"/>
+      </w:pPr>
+      <w:rPr>
+        <w:rFonts w:ascii="Symbol" w:hAnsi="Symbol" w:hint="default"/>
+      </w:rPr>
+    </w:lvl>
+    <w:lvl w:ilvl="7" w:tplc="04090003" w:tentative="1">
+      <w:start w:val="1"/>
+      <w:numFmt w:val="bullet"/>
+      <w:lvlText w:val="o"/>
+      <w:lvlJc w:val="left"/>
+      <w:pPr>
+        <w:ind w:left="5760" w:hanging="360"/>
+      </w:pPr>
+      <w:rPr>
+        <w:rFonts w:ascii="Courier New" w:hAnsi="Courier New" w:cs="Courier New" w:hint="default"/>
+      </w:rPr>
+    </w:lvl>
+    <w:lvl w:ilvl="8" w:tplc="04090005" w:tentative="1">
+      <w:start w:val="1"/>
+      <w:numFmt w:val="bullet"/>
+      <w:lvlText w:val=""/>
+      <w:lvlJc w:val="left"/>
+      <w:pPr>
+        <w:ind w:left="6480" w:hanging="360"/>
+      </w:pPr>
+      <w:rPr>
+        <w:rFonts w:ascii="Wingdings" w:hAnsi="Wingdings" w:hint="default"/>
+      </w:rPr>
+    </w:lvl>
+  </w:abstractNum>
+  <w:abstractNum w:abstractNumId="2" w15:restartNumberingAfterBreak="0">
     <w:nsid w:val="29E86AF9"/>
     <w:multiLevelType w:val="hybridMultilevel"/>
     <w:tmpl w:val="009CBA56"/>
@@ -4408,7 +4583,7 @@
       </w:rPr>
     </w:lvl>
   </w:abstractNum>
-  <w:abstractNum w:abstractNumId="2" w15:restartNumberingAfterBreak="0">
+  <w:abstractNum w:abstractNumId="3" w15:restartNumberingAfterBreak="0">
     <w:nsid w:val="3AA469DD"/>
     <w:multiLevelType w:val="hybridMultilevel"/>
     <w:tmpl w:val="9EF83414"/>
@@ -4520,12 +4695,12 @@
       </w:rPr>
     </w:lvl>
   </w:abstractNum>
-  <w:abstractNum w:abstractNumId="3" w15:restartNumberingAfterBreak="0">
-    <w:nsid w:val="6DFC24DF"/>
+  <w:abstractNum w:abstractNumId="4" w15:restartNumberingAfterBreak="0">
+    <w:nsid w:val="3DBB7633"/>
     <w:multiLevelType w:val="hybridMultilevel"/>
-    <w:tmpl w:val="4CEEA768"/>
-    <w:lvl w:ilvl="0" w:tplc="4E766578">
-      <w:start w:val="6"/>
+    <w:tmpl w:val="9B243FD6"/>
+    <w:lvl w:ilvl="0" w:tplc="8BC801FC">
+      <w:start w:val="3"/>
       <w:numFmt w:val="bullet"/>
       <w:lvlText w:val="-"/>
       <w:lvlJc w:val="left"/>
@@ -4633,23 +4808,145 @@
       </w:rPr>
     </w:lvl>
   </w:abstractNum>
-  <w:num w:numId="1" w16cid:durableId="923420770">
+  <w:abstractNum w:abstractNumId="5" w15:restartNumberingAfterBreak="0">
+    <w:nsid w:val="6DFC24DF"/>
+    <w:multiLevelType w:val="hybridMultilevel"/>
+    <w:tmpl w:val="4CEEA768"/>
+    <w:lvl w:ilvl="0" w:tplc="4E766578">
+      <w:start w:val="6"/>
+      <w:numFmt w:val="bullet"/>
+      <w:lvlText w:val="-"/>
+      <w:lvlJc w:val="left"/>
+      <w:pPr>
+        <w:ind w:left="720" w:hanging="360"/>
+      </w:pPr>
+      <w:rPr>
+        <w:rFonts w:ascii="Calibri" w:eastAsiaTheme="minorHAnsi" w:hAnsi="Calibri" w:cs="Calibri" w:hint="default"/>
+      </w:rPr>
+    </w:lvl>
+    <w:lvl w:ilvl="1" w:tplc="04090003" w:tentative="1">
+      <w:start w:val="1"/>
+      <w:numFmt w:val="bullet"/>
+      <w:lvlText w:val="o"/>
+      <w:lvlJc w:val="left"/>
+      <w:pPr>
+        <w:ind w:left="1440" w:hanging="360"/>
+      </w:pPr>
+      <w:rPr>
+        <w:rFonts w:ascii="Courier New" w:hAnsi="Courier New" w:cs="Courier New" w:hint="default"/>
+      </w:rPr>
+    </w:lvl>
+    <w:lvl w:ilvl="2" w:tplc="04090005" w:tentative="1">
+      <w:start w:val="1"/>
+      <w:numFmt w:val="bullet"/>
+      <w:lvlText w:val=""/>
+      <w:lvlJc w:val="left"/>
+      <w:pPr>
+        <w:ind w:left="2160" w:hanging="360"/>
+      </w:pPr>
+      <w:rPr>
+        <w:rFonts w:ascii="Wingdings" w:hAnsi="Wingdings" w:hint="default"/>
+      </w:rPr>
+    </w:lvl>
+    <w:lvl w:ilvl="3" w:tplc="04090001" w:tentative="1">
+      <w:start w:val="1"/>
+      <w:numFmt w:val="bullet"/>
+      <w:lvlText w:val=""/>
+      <w:lvlJc w:val="left"/>
+      <w:pPr>
+        <w:ind w:left="2880" w:hanging="360"/>
+      </w:pPr>
+      <w:rPr>
+        <w:rFonts w:ascii="Symbol" w:hAnsi="Symbol" w:hint="default"/>
+      </w:rPr>
+    </w:lvl>
+    <w:lvl w:ilvl="4" w:tplc="04090003" w:tentative="1">
+      <w:start w:val="1"/>
+      <w:numFmt w:val="bullet"/>
+      <w:lvlText w:val="o"/>
+      <w:lvlJc w:val="left"/>
+      <w:pPr>
+        <w:ind w:left="3600" w:hanging="360"/>
+      </w:pPr>
+      <w:rPr>
+        <w:rFonts w:ascii="Courier New" w:hAnsi="Courier New" w:cs="Courier New" w:hint="default"/>
+      </w:rPr>
+    </w:lvl>
+    <w:lvl w:ilvl="5" w:tplc="04090005" w:tentative="1">
+      <w:start w:val="1"/>
+      <w:numFmt w:val="bullet"/>
+      <w:lvlText w:val=""/>
+      <w:lvlJc w:val="left"/>
+      <w:pPr>
+        <w:ind w:left="4320" w:hanging="360"/>
+      </w:pPr>
+      <w:rPr>
+        <w:rFonts w:ascii="Wingdings" w:hAnsi="Wingdings" w:hint="default"/>
+      </w:rPr>
+    </w:lvl>
+    <w:lvl w:ilvl="6" w:tplc="04090001" w:tentative="1">
+      <w:start w:val="1"/>
+      <w:numFmt w:val="bullet"/>
+      <w:lvlText w:val=""/>
+      <w:lvlJc w:val="left"/>
+      <w:pPr>
+        <w:ind w:left="5040" w:hanging="360"/>
+      </w:pPr>
+      <w:rPr>
+        <w:rFonts w:ascii="Symbol" w:hAnsi="Symbol" w:hint="default"/>
+      </w:rPr>
+    </w:lvl>
+    <w:lvl w:ilvl="7" w:tplc="04090003" w:tentative="1">
+      <w:start w:val="1"/>
+      <w:numFmt w:val="bullet"/>
+      <w:lvlText w:val="o"/>
+      <w:lvlJc w:val="left"/>
+      <w:pPr>
+        <w:ind w:left="5760" w:hanging="360"/>
+      </w:pPr>
+      <w:rPr>
+        <w:rFonts w:ascii="Courier New" w:hAnsi="Courier New" w:cs="Courier New" w:hint="default"/>
+      </w:rPr>
+    </w:lvl>
+    <w:lvl w:ilvl="8" w:tplc="04090005" w:tentative="1">
+      <w:start w:val="1"/>
+      <w:numFmt w:val="bullet"/>
+      <w:lvlText w:val=""/>
+      <w:lvlJc w:val="left"/>
+      <w:pPr>
+        <w:ind w:left="6480" w:hanging="360"/>
+      </w:pPr>
+      <w:rPr>
+        <w:rFonts w:ascii="Wingdings" w:hAnsi="Wingdings" w:hint="default"/>
+      </w:rPr>
+    </w:lvl>
+  </w:abstractNum>
+  <w:num w:numId="1">
+    <w:abstractNumId w:val="5"/>
+  </w:num>
+  <w:num w:numId="2">
+    <w:abstractNumId w:val="2"/>
+  </w:num>
+  <w:num w:numId="3">
+    <w:abstractNumId w:val="1"/>
+  </w:num>
+  <w:num w:numId="4">
     <w:abstractNumId w:val="3"/>
   </w:num>
-  <w:num w:numId="2" w16cid:durableId="256795285">
-    <w:abstractNumId w:val="1"/>
+  <w:num w:numId="5">
+    <w:abstractNumId w:val="4"/>
   </w:num>
-  <w:num w:numId="3" w16cid:durableId="1324504576">
+  <w:num w:numId="6">
     <w:abstractNumId w:val="0"/>
-  </w:num>
-  <w:num w:numId="4" w16cid:durableId="779644379">
-    <w:abstractNumId w:val="2"/>
   </w:num>
 </w:numbering>
 </file>
 
 <file path=word/people.xml><?xml version="1.0" encoding="utf-8"?>
-<w15:people xmlns:wpc="http://schemas.microsoft.com/office/word/2010/wordprocessingCanvas" xmlns:cx="http://schemas.microsoft.com/office/drawing/2014/chartex" xmlns:cx1="http://schemas.microsoft.com/office/drawing/2015/9/8/chartex" xmlns:cx2="http://schemas.microsoft.com/office/drawing/2015/10/21/chartex" xmlns:cx3="http://schemas.microsoft.com/office/drawing/2016/5/9/chartex" xmlns:cx4="http://schemas.microsoft.com/office/drawing/2016/5/10/chartex" xmlns:cx5="http://schemas.microsoft.com/office/drawing/2016/5/11/chartex" xmlns:cx6="http://schemas.microsoft.com/office/drawing/2016/5/12/chartex" xmlns:cx7="http://schemas.microsoft.com/office/drawing/2016/5/13/chartex" xmlns:cx8="http://schemas.microsoft.com/office/drawing/2016/5/14/chartex" xmlns:mc="http://schemas.openxmlformats.org/markup-compatibility/2006" xmlns:aink="http://schemas.microsoft.com/office/drawing/2016/ink" xmlns:am3d="http://schemas.microsoft.com/office/drawing/2017/model3d" xmlns:o="urn:schemas-microsoft-com:office:office" xmlns:oel="http://schemas.microsoft.com/office/2019/extlst" xmlns:r="http://schemas.openxmlformats.org/officeDocument/2006/relationships" xmlns:m="http://schemas.openxmlformats.org/officeDocument/2006/math" xmlns:v="urn:schemas-microsoft-com:vml" xmlns:wp14="http://schemas.microsoft.com/office/word/2010/wordprocessingDrawing" xmlns:wp="http://schemas.openxmlformats.org/drawingml/2006/wordprocessingDrawing" xmlns:w10="urn:schemas-microsoft-com:office:word" xmlns:w="http://schemas.openxmlformats.org/wordprocessingml/2006/main" xmlns:w14="http://schemas.microsoft.com/office/word/2010/wordml" xmlns:w15="http://schemas.microsoft.com/office/word/2012/wordml" xmlns:w16cex="http://schemas.microsoft.com/office/word/2018/wordml/cex" xmlns:w16cid="http://schemas.microsoft.com/office/word/2016/wordml/cid" xmlns:w16="http://schemas.microsoft.com/office/word/2018/wordml" xmlns:w16sdtdh="http://schemas.microsoft.com/office/word/2020/wordml/sdtdatahash" xmlns:w16se="http://schemas.microsoft.com/office/word/2015/wordml/symex" xmlns:wpg="http://schemas.microsoft.com/office/word/2010/wordprocessingGroup" xmlns:wpi="http://schemas.microsoft.com/office/word/2010/wordprocessingInk" xmlns:wne="http://schemas.microsoft.com/office/word/2006/wordml" xmlns:wps="http://schemas.microsoft.com/office/word/2010/wordprocessingShape" mc:Ignorable="w14 w15 w16se w16cid w16 w16cex w16sdtdh wp14">
+<w15:people xmlns:wpc="http://schemas.microsoft.com/office/word/2010/wordprocessingCanvas" xmlns:cx="http://schemas.microsoft.com/office/drawing/2014/chartex" xmlns:cx1="http://schemas.microsoft.com/office/drawing/2015/9/8/chartex" xmlns:cx2="http://schemas.microsoft.com/office/drawing/2015/10/21/chartex" xmlns:cx3="http://schemas.microsoft.com/office/drawing/2016/5/9/chartex" xmlns:cx4="http://schemas.microsoft.com/office/drawing/2016/5/10/chartex" xmlns:cx5="http://schemas.microsoft.com/office/drawing/2016/5/11/chartex" xmlns:cx6="http://schemas.microsoft.com/office/drawing/2016/5/12/chartex" xmlns:cx7="http://schemas.microsoft.com/office/drawing/2016/5/13/chartex" xmlns:cx8="http://schemas.microsoft.com/office/drawing/2016/5/14/chartex" xmlns:mc="http://schemas.openxmlformats.org/markup-compatibility/2006" xmlns:aink="http://schemas.microsoft.com/office/drawing/2016/ink" xmlns:am3d="http://schemas.microsoft.com/office/drawing/2017/model3d" xmlns:o="urn:schemas-microsoft-com:office:office" xmlns:r="http://schemas.openxmlformats.org/officeDocument/2006/relationships" xmlns:m="http://schemas.openxmlformats.org/officeDocument/2006/math" xmlns:v="urn:schemas-microsoft-com:vml" xmlns:wp14="http://schemas.microsoft.com/office/word/2010/wordprocessingDrawing" xmlns:wp="http://schemas.openxmlformats.org/drawingml/2006/wordprocessingDrawing" xmlns:w10="urn:schemas-microsoft-com:office:word" xmlns:w="http://schemas.openxmlformats.org/wordprocessingml/2006/main" xmlns:w14="http://schemas.microsoft.com/office/word/2010/wordml" xmlns:w15="http://schemas.microsoft.com/office/word/2012/wordml" xmlns:w16cex="http://schemas.microsoft.com/office/word/2018/wordml/cex" xmlns:w16cid="http://schemas.microsoft.com/office/word/2016/wordml/cid" xmlns:w16="http://schemas.microsoft.com/office/word/2018/wordml" xmlns:w16sdtdh="http://schemas.microsoft.com/office/word/2020/wordml/sdtdatahash" xmlns:w16se="http://schemas.microsoft.com/office/word/2015/wordml/symex" xmlns:wpg="http://schemas.microsoft.com/office/word/2010/wordprocessingGroup" xmlns:wpi="http://schemas.microsoft.com/office/word/2010/wordprocessingInk" xmlns:wne="http://schemas.microsoft.com/office/word/2006/wordml" xmlns:wps="http://schemas.microsoft.com/office/word/2010/wordprocessingShape" mc:Ignorable="w14 w15 w16se w16cid w16 w16cex w16sdtdh wp14">
+  <w15:person w15:author="Jakob Assmann">
+    <w15:presenceInfo w15:providerId="AD" w15:userId="S::jakob.assmann@uzh.ch::7c8247a5-18af-47c4-9486-d020cb381f3c"/>
+  </w15:person>
   <w15:person w15:author="Logan Berner">
     <w15:presenceInfo w15:providerId="Windows Live" w15:userId="97afa1331e31a520"/>
   </w15:person>
@@ -5058,6 +5355,7 @@
   <w:style w:type="character" w:default="1" w:styleId="DefaultParagraphFont">
     <w:name w:val="Default Paragraph Font"/>
     <w:uiPriority w:val="1"/>
+    <w:semiHidden/>
     <w:unhideWhenUsed/>
   </w:style>
   <w:style w:type="table" w:default="1" w:styleId="TableNormal">

</xml_diff>